<commit_message>
added classifiers and some auracy mesures
</commit_message>
<xml_diff>
--- a/Project 2 Report.docx
+++ b/Project 2 Report.docx
@@ -1,6 +1,6 @@
 
 <file path=word/document.xml><?xml version="1.0" encoding="utf-8"?>
-<w:document xmlns:wpc="http://schemas.microsoft.com/office/word/2010/wordprocessingCanvas" xmlns:cx="http://schemas.microsoft.com/office/drawing/2014/chartex" xmlns:cx1="http://schemas.microsoft.com/office/drawing/2015/9/8/chartex" xmlns:cx2="http://schemas.microsoft.com/office/drawing/2015/10/21/chartex" xmlns:cx3="http://schemas.microsoft.com/office/drawing/2016/5/9/chartex" xmlns:cx4="http://schemas.microsoft.com/office/drawing/2016/5/10/chartex" xmlns:cx5="http://schemas.microsoft.com/office/drawing/2016/5/11/chartex" xmlns:cx6="http://schemas.microsoft.com/office/drawing/2016/5/12/chartex" xmlns:cx7="http://schemas.microsoft.com/office/drawing/2016/5/13/chartex" xmlns:cx8="http://schemas.microsoft.com/office/drawing/2016/5/14/chartex" xmlns:mc="http://schemas.openxmlformats.org/markup-compatibility/2006" xmlns:aink="http://schemas.microsoft.com/office/drawing/2016/ink" xmlns:am3d="http://schemas.microsoft.com/office/drawing/2017/model3d" xmlns:o="urn:schemas-microsoft-com:office:office" xmlns:r="http://schemas.openxmlformats.org/officeDocument/2006/relationships" xmlns:m="http://schemas.openxmlformats.org/officeDocument/2006/math" xmlns:v="urn:schemas-microsoft-com:vml" xmlns:wp14="http://schemas.microsoft.com/office/word/2010/wordprocessingDrawing" xmlns:wp="http://schemas.openxmlformats.org/drawingml/2006/wordprocessingDrawing" xmlns:w10="urn:schemas-microsoft-com:office:word" xmlns:w="http://schemas.openxmlformats.org/wordprocessingml/2006/main" xmlns:w14="http://schemas.microsoft.com/office/word/2010/wordml" xmlns:w15="http://schemas.microsoft.com/office/word/2012/wordml" xmlns:w16cex="http://schemas.microsoft.com/office/word/2018/wordml/cex" xmlns:w16cid="http://schemas.microsoft.com/office/word/2016/wordml/cid" xmlns:w16="http://schemas.microsoft.com/office/word/2018/wordml" xmlns:w16se="http://schemas.microsoft.com/office/word/2015/wordml/symex" xmlns:wpg="http://schemas.microsoft.com/office/word/2010/wordprocessingGroup" xmlns:wpi="http://schemas.microsoft.com/office/word/2010/wordprocessingInk" xmlns:wne="http://schemas.microsoft.com/office/word/2006/wordml" xmlns:wps="http://schemas.microsoft.com/office/word/2010/wordprocessingShape" mc:Ignorable="w14 w15 w16se w16cid w16 w16cex wp14">
+<w:document xmlns:wpc="http://schemas.microsoft.com/office/word/2010/wordprocessingCanvas" xmlns:cx="http://schemas.microsoft.com/office/drawing/2014/chartex" xmlns:cx1="http://schemas.microsoft.com/office/drawing/2015/9/8/chartex" xmlns:cx2="http://schemas.microsoft.com/office/drawing/2015/10/21/chartex" xmlns:cx3="http://schemas.microsoft.com/office/drawing/2016/5/9/chartex" xmlns:cx4="http://schemas.microsoft.com/office/drawing/2016/5/10/chartex" xmlns:cx5="http://schemas.microsoft.com/office/drawing/2016/5/11/chartex" xmlns:cx6="http://schemas.microsoft.com/office/drawing/2016/5/12/chartex" xmlns:cx7="http://schemas.microsoft.com/office/drawing/2016/5/13/chartex" xmlns:cx8="http://schemas.microsoft.com/office/drawing/2016/5/14/chartex" xmlns:mc="http://schemas.openxmlformats.org/markup-compatibility/2006" xmlns:aink="http://schemas.microsoft.com/office/drawing/2016/ink" xmlns:am3d="http://schemas.microsoft.com/office/drawing/2017/model3d" xmlns:o="urn:schemas-microsoft-com:office:office" xmlns:oel="http://schemas.microsoft.com/office/2019/extlst" xmlns:r="http://schemas.openxmlformats.org/officeDocument/2006/relationships" xmlns:m="http://schemas.openxmlformats.org/officeDocument/2006/math" xmlns:v="urn:schemas-microsoft-com:vml" xmlns:wp14="http://schemas.microsoft.com/office/word/2010/wordprocessingDrawing" xmlns:wp="http://schemas.openxmlformats.org/drawingml/2006/wordprocessingDrawing" xmlns:w10="urn:schemas-microsoft-com:office:word" xmlns:w="http://schemas.openxmlformats.org/wordprocessingml/2006/main" xmlns:w14="http://schemas.microsoft.com/office/word/2010/wordml" xmlns:w15="http://schemas.microsoft.com/office/word/2012/wordml" xmlns:w16cex="http://schemas.microsoft.com/office/word/2018/wordml/cex" xmlns:w16cid="http://schemas.microsoft.com/office/word/2016/wordml/cid" xmlns:w16="http://schemas.microsoft.com/office/word/2018/wordml" xmlns:w16sdtdh="http://schemas.microsoft.com/office/word/2020/wordml/sdtdatahash" xmlns:w16se="http://schemas.microsoft.com/office/word/2015/wordml/symex" xmlns:wpg="http://schemas.microsoft.com/office/word/2010/wordprocessingGroup" xmlns:wpi="http://schemas.microsoft.com/office/word/2010/wordprocessingInk" xmlns:wne="http://schemas.microsoft.com/office/word/2006/wordml" xmlns:wps="http://schemas.microsoft.com/office/word/2010/wordprocessingShape" mc:Ignorable="w14 w15 w16se w16cid w16 w16cex w16sdtdh wp14">
   <w:body>
     <w:p>
       <w:pPr>
@@ -262,84 +262,79 @@
           <w:sz w:val="40"/>
           <w:szCs w:val="40"/>
         </w:rPr>
-        <w:t xml:space="preserve">Laith </w:t>
-      </w:r>
-      <w:proofErr w:type="spellStart"/>
+        <w:t>Laith Isbaitan</w:t>
+      </w:r>
       <w:r>
         <w:rPr>
           <w:rFonts w:asciiTheme="majorBidi" w:hAnsiTheme="majorBidi" w:cstheme="majorBidi"/>
           <w:sz w:val="40"/>
           <w:szCs w:val="40"/>
         </w:rPr>
-        <w:t>Isbaitan</w:t>
-      </w:r>
-      <w:proofErr w:type="spellEnd"/>
-    </w:p>
-    <w:p>
-      <w:pPr>
-        <w:spacing w:line="360" w:lineRule="auto"/>
-        <w:jc w:val="center"/>
+        <w:tab/>
+      </w:r>
+      <w:r>
         <w:rPr>
           <w:rFonts w:asciiTheme="majorBidi" w:hAnsiTheme="majorBidi" w:cstheme="majorBidi"/>
           <w:sz w:val="40"/>
           <w:szCs w:val="40"/>
         </w:rPr>
-      </w:pPr>
+        <w:tab/>
+      </w:r>
       <w:r>
         <w:rPr>
           <w:rFonts w:asciiTheme="majorBidi" w:hAnsiTheme="majorBidi" w:cstheme="majorBidi"/>
           <w:sz w:val="40"/>
           <w:szCs w:val="40"/>
         </w:rPr>
-        <w:t>Prepared for:</w:t>
-      </w:r>
-    </w:p>
-    <w:p>
-      <w:pPr>
-        <w:spacing w:line="360" w:lineRule="auto"/>
-        <w:jc w:val="center"/>
+        <w:tab/>
+        <w:t>1190</w:t>
+      </w:r>
+      <w:r>
         <w:rPr>
           <w:rFonts w:asciiTheme="majorBidi" w:hAnsiTheme="majorBidi" w:cstheme="majorBidi"/>
           <w:sz w:val="40"/>
           <w:szCs w:val="40"/>
         </w:rPr>
-      </w:pPr>
-      <w:r>
+        <w:t>628</w:t>
+      </w:r>
+    </w:p>
+    <w:p>
+      <w:pPr>
+        <w:spacing w:line="360" w:lineRule="auto"/>
+        <w:jc w:val="center"/>
         <w:rPr>
           <w:rFonts w:asciiTheme="majorBidi" w:hAnsiTheme="majorBidi" w:cstheme="majorBidi"/>
           <w:sz w:val="40"/>
           <w:szCs w:val="40"/>
         </w:rPr>
-        <w:t xml:space="preserve">Dr. </w:t>
-      </w:r>
-      <w:proofErr w:type="spellStart"/>
+      </w:pPr>
       <w:r>
         <w:rPr>
           <w:rFonts w:asciiTheme="majorBidi" w:hAnsiTheme="majorBidi" w:cstheme="majorBidi"/>
           <w:sz w:val="40"/>
           <w:szCs w:val="40"/>
         </w:rPr>
-        <w:t>Radi</w:t>
-      </w:r>
-      <w:proofErr w:type="spellEnd"/>
-      <w:r>
+        <w:t>Prepared for:</w:t>
+      </w:r>
+    </w:p>
+    <w:p>
+      <w:pPr>
+        <w:spacing w:line="360" w:lineRule="auto"/>
+        <w:jc w:val="center"/>
         <w:rPr>
           <w:rFonts w:asciiTheme="majorBidi" w:hAnsiTheme="majorBidi" w:cstheme="majorBidi"/>
           <w:sz w:val="40"/>
           <w:szCs w:val="40"/>
         </w:rPr>
-        <w:t xml:space="preserve"> </w:t>
-      </w:r>
-      <w:proofErr w:type="spellStart"/>
+      </w:pPr>
       <w:r>
         <w:rPr>
           <w:rFonts w:asciiTheme="majorBidi" w:hAnsiTheme="majorBidi" w:cstheme="majorBidi"/>
           <w:sz w:val="40"/>
           <w:szCs w:val="40"/>
         </w:rPr>
-        <w:t>Jarar</w:t>
-      </w:r>
-      <w:proofErr w:type="spellEnd"/>
+        <w:t>Dr. Radi Jarar</w:t>
+      </w:r>
     </w:p>
     <w:p>
       <w:pPr>
@@ -349,6 +344,12 @@
     <w:bookmarkStart w:id="0" w:name="_Toc125906216" w:displacedByCustomXml="next"/>
     <w:sdt>
       <w:sdtPr>
+        <w:rPr>
+          <w:rFonts w:asciiTheme="minorHAnsi" w:eastAsiaTheme="minorHAnsi" w:hAnsiTheme="minorHAnsi" w:cstheme="minorBidi"/>
+          <w:color w:val="auto"/>
+          <w:sz w:val="22"/>
+          <w:szCs w:val="22"/>
+        </w:rPr>
         <w:id w:val="-1038048333"/>
         <w:docPartObj>
           <w:docPartGallery w:val="Table of Contents"/>
@@ -357,13 +358,9 @@
       </w:sdtPr>
       <w:sdtEndPr>
         <w:rPr>
-          <w:rFonts w:asciiTheme="minorHAnsi" w:eastAsiaTheme="minorHAnsi" w:hAnsiTheme="minorHAnsi" w:cstheme="minorBidi"/>
           <w:b/>
           <w:bCs/>
           <w:noProof/>
-          <w:color w:val="auto"/>
-          <w:sz w:val="22"/>
-          <w:szCs w:val="22"/>
         </w:rPr>
       </w:sdtEndPr>
       <w:sdtContent>
@@ -3693,15 +3690,7 @@
           <w:sz w:val="24"/>
           <w:szCs w:val="24"/>
         </w:rPr>
-        <w:t xml:space="preserve">For region1 we have 55 rows of outliers that say the temperature above 40 degrees are outliers, after studying the data we noticed that due to high temperature the humidity was low. Referring to the </w:t>
-      </w:r>
-      <w:r>
-        <w:rPr>
-          <w:rFonts w:asciiTheme="majorBidi" w:hAnsiTheme="majorBidi" w:cstheme="majorBidi"/>
-          <w:sz w:val="24"/>
-          <w:szCs w:val="24"/>
-        </w:rPr>
-        <w:t>relation between humidity and temperature formula simply says they are inversely proportional. If temperature increases it will lead to a decrease in relative humidity, thus the air will become drier whereas when temperature decreases, the air will become wet means the relative humidity will increase.</w:t>
+        <w:t>For region1 we have 55 rows of outliers that say the temperature above 40 degrees are outliers, after studying the data we noticed that due to high temperature the humidity was low. Referring to the relation between humidity and temperature formula simply says they are inversely proportional. If temperature increases it will lead to a decrease in relative humidity, thus the air will become drier whereas when temperature decreases, the air will become wet means the relative humidity will increase.</w:t>
       </w:r>
     </w:p>
     <w:p>
@@ -3829,15 +3818,7 @@
                               </w:r>
                             </w:fldSimple>
                             <w:r>
-                              <w:t xml:space="preserve"> </w:t>
-                            </w:r>
-                            <w:proofErr w:type="spellStart"/>
-                            <w:r>
-                              <w:t>MaxTemp</w:t>
-                            </w:r>
-                            <w:proofErr w:type="spellEnd"/>
-                            <w:r>
-                              <w:t xml:space="preserve"> outliers (1-4)</w:t>
+                              <w:t xml:space="preserve"> MaxTemp outliers (1-4)</w:t>
                             </w:r>
                             <w:bookmarkEnd w:id="9"/>
                             <w:bookmarkEnd w:id="10"/>
@@ -3862,7 +3843,7 @@
                 <v:stroke joinstyle="miter"/>
                 <v:path gradientshapeok="t" o:connecttype="rect"/>
               </v:shapetype>
-              <v:shape id="Text Box 15" o:spid="_x0000_s1026" type="#_x0000_t202" style="position:absolute;margin-left:-.05pt;margin-top:521.7pt;width:484.65pt;height:.05pt;z-index:251661312;visibility:visible;mso-wrap-style:square;mso-wrap-distance-left:9pt;mso-wrap-distance-top:0;mso-wrap-distance-right:9pt;mso-wrap-distance-bottom:0;mso-position-horizontal:absolute;mso-position-horizontal-relative:text;mso-position-vertical:absolute;mso-position-vertical-relative:text;v-text-anchor:top" o:gfxdata="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" stroked="f">
+              <v:shape id="Text Box 15" o:spid="_x0000_s1026" type="#_x0000_t202" style="position:absolute;margin-left:-.05pt;margin-top:521.7pt;width:484.65pt;height:.05pt;z-index:251661312;visibility:visible;mso-wrap-style:square;mso-wrap-distance-left:9pt;mso-wrap-distance-top:0;mso-wrap-distance-right:9pt;mso-wrap-distance-bottom:0;mso-position-horizontal:absolute;mso-position-horizontal-relative:text;mso-position-vertical:absolute;mso-position-vertical-relative:text;v-text-anchor:top" o:gfxdata="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" stroked="f">
                 <v:textbox style="mso-fit-shape-to-text:t" inset="0,0,0,0">
                   <w:txbxContent>
                     <w:p>
@@ -3884,15 +3865,7 @@
                         </w:r>
                       </w:fldSimple>
                       <w:r>
-                        <w:t xml:space="preserve"> </w:t>
-                      </w:r>
-                      <w:proofErr w:type="spellStart"/>
-                      <w:r>
-                        <w:t>MaxTemp</w:t>
-                      </w:r>
-                      <w:proofErr w:type="spellEnd"/>
-                      <w:r>
-                        <w:t xml:space="preserve"> outliers (1-4)</w:t>
+                        <w:t xml:space="preserve"> MaxTemp outliers (1-4)</w:t>
                       </w:r>
                       <w:bookmarkEnd w:id="11"/>
                       <w:bookmarkEnd w:id="12"/>
@@ -3906,6 +3879,9 @@
         </mc:AlternateContent>
       </w:r>
       <w:r>
+        <w:rPr>
+          <w:noProof/>
+        </w:rPr>
         <w:drawing>
           <wp:anchor distT="0" distB="0" distL="114300" distR="114300" simplePos="0" relativeHeight="251658240" behindDoc="0" locked="0" layoutInCell="1" allowOverlap="1" wp14:anchorId="64CDDED1" wp14:editId="240B8F10">
             <wp:simplePos x="0" y="0"/>
@@ -4053,13 +4029,8 @@
                             <w:r>
                               <w:t xml:space="preserve"> </w:t>
                             </w:r>
-                            <w:proofErr w:type="spellStart"/>
                             <w:r>
-                              <w:t>MaxTemp</w:t>
-                            </w:r>
-                            <w:proofErr w:type="spellEnd"/>
-                            <w:r>
-                              <w:t xml:space="preserve"> outliers (</w:t>
+                              <w:t>MaxTemp outliers (</w:t>
                             </w:r>
                             <w:r>
                               <w:t>5-8</w:t>
@@ -4086,7 +4057,7 @@
           </mc:Choice>
           <mc:Fallback>
             <w:pict>
-              <v:shape w14:anchorId="71BD95FB" id="Text Box 16" o:spid="_x0000_s1027" type="#_x0000_t202" style="position:absolute;left:0;text-align:left;margin-left:-32.65pt;margin-top:518.5pt;width:514pt;height:.05pt;z-index:251663360;visibility:visible;mso-wrap-style:square;mso-wrap-distance-left:9pt;mso-wrap-distance-top:0;mso-wrap-distance-right:9pt;mso-wrap-distance-bottom:0;mso-position-horizontal:absolute;mso-position-horizontal-relative:text;mso-position-vertical:absolute;mso-position-vertical-relative:text;v-text-anchor:top" o:gfxdata="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" stroked="f">
+              <v:shape w14:anchorId="71BD95FB" id="Text Box 16" o:spid="_x0000_s1027" type="#_x0000_t202" style="position:absolute;left:0;text-align:left;margin-left:-32.65pt;margin-top:518.5pt;width:514pt;height:.05pt;z-index:251663360;visibility:visible;mso-wrap-style:square;mso-wrap-distance-left:9pt;mso-wrap-distance-top:0;mso-wrap-distance-right:9pt;mso-wrap-distance-bottom:0;mso-position-horizontal:absolute;mso-position-horizontal-relative:text;mso-position-vertical:absolute;mso-position-vertical-relative:text;v-text-anchor:top" o:gfxdata="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" stroked="f">
                 <v:textbox style="mso-fit-shape-to-text:t" inset="0,0,0,0">
                   <w:txbxContent>
                     <w:p>
@@ -4110,13 +4081,8 @@
                       <w:r>
                         <w:t xml:space="preserve"> </w:t>
                       </w:r>
-                      <w:proofErr w:type="spellStart"/>
                       <w:r>
-                        <w:t>MaxTemp</w:t>
-                      </w:r>
-                      <w:proofErr w:type="spellEnd"/>
-                      <w:r>
-                        <w:t xml:space="preserve"> outliers (</w:t>
+                        <w:t>MaxTemp outliers (</w:t>
                       </w:r>
                       <w:r>
                         <w:t>5-8</w:t>
@@ -4136,6 +4102,9 @@
         </mc:AlternateContent>
       </w:r>
       <w:r>
+        <w:rPr>
+          <w:noProof/>
+        </w:rPr>
         <w:drawing>
           <wp:anchor distT="0" distB="0" distL="114300" distR="114300" simplePos="0" relativeHeight="251659264" behindDoc="0" locked="0" layoutInCell="1" allowOverlap="1" wp14:anchorId="6F1EEA22" wp14:editId="7FD82EE5">
             <wp:simplePos x="0" y="0"/>
@@ -4201,6 +4170,9 @@
         <w:spacing w:line="360" w:lineRule="auto"/>
       </w:pPr>
       <w:r>
+        <w:rPr>
+          <w:noProof/>
+        </w:rPr>
         <w:lastRenderedPageBreak/>
         <w:drawing>
           <wp:inline distT="0" distB="0" distL="0" distR="0" wp14:anchorId="4D2A774D" wp14:editId="45B7EACA">
@@ -4299,6 +4271,9 @@
         <w:keepNext/>
       </w:pPr>
       <w:r>
+        <w:rPr>
+          <w:noProof/>
+        </w:rPr>
         <w:lastRenderedPageBreak/>
         <w:drawing>
           <wp:inline distT="0" distB="0" distL="0" distR="0" wp14:anchorId="073084D0" wp14:editId="6F7573D4">
@@ -4392,6 +4367,9 @@
         <w:ind w:left="360"/>
       </w:pPr>
       <w:r>
+        <w:rPr>
+          <w:noProof/>
+        </w:rPr>
         <w:drawing>
           <wp:anchor distT="0" distB="0" distL="114300" distR="114300" simplePos="0" relativeHeight="251664384" behindDoc="0" locked="0" layoutInCell="1" allowOverlap="1" wp14:anchorId="1DCA9C0C" wp14:editId="46EA5430">
             <wp:simplePos x="0" y="0"/>
@@ -4478,7 +4456,7 @@
 </file>
 
 <file path=word/numbering.xml><?xml version="1.0" encoding="utf-8"?>
-<w:numbering xmlns:wpc="http://schemas.microsoft.com/office/word/2010/wordprocessingCanvas" xmlns:cx="http://schemas.microsoft.com/office/drawing/2014/chartex" xmlns:cx1="http://schemas.microsoft.com/office/drawing/2015/9/8/chartex" xmlns:cx2="http://schemas.microsoft.com/office/drawing/2015/10/21/chartex" xmlns:cx3="http://schemas.microsoft.com/office/drawing/2016/5/9/chartex" xmlns:cx4="http://schemas.microsoft.com/office/drawing/2016/5/10/chartex" xmlns:cx5="http://schemas.microsoft.com/office/drawing/2016/5/11/chartex" xmlns:cx6="http://schemas.microsoft.com/office/drawing/2016/5/12/chartex" xmlns:cx7="http://schemas.microsoft.com/office/drawing/2016/5/13/chartex" xmlns:cx8="http://schemas.microsoft.com/office/drawing/2016/5/14/chartex" xmlns:mc="http://schemas.openxmlformats.org/markup-compatibility/2006" xmlns:aink="http://schemas.microsoft.com/office/drawing/2016/ink" xmlns:am3d="http://schemas.microsoft.com/office/drawing/2017/model3d" xmlns:o="urn:schemas-microsoft-com:office:office" xmlns:r="http://schemas.openxmlformats.org/officeDocument/2006/relationships" xmlns:m="http://schemas.openxmlformats.org/officeDocument/2006/math" xmlns:v="urn:schemas-microsoft-com:vml" xmlns:wp14="http://schemas.microsoft.com/office/word/2010/wordprocessingDrawing" xmlns:wp="http://schemas.openxmlformats.org/drawingml/2006/wordprocessingDrawing" xmlns:w10="urn:schemas-microsoft-com:office:word" xmlns:w="http://schemas.openxmlformats.org/wordprocessingml/2006/main" xmlns:w14="http://schemas.microsoft.com/office/word/2010/wordml" xmlns:w15="http://schemas.microsoft.com/office/word/2012/wordml" xmlns:w16cex="http://schemas.microsoft.com/office/word/2018/wordml/cex" xmlns:w16cid="http://schemas.microsoft.com/office/word/2016/wordml/cid" xmlns:w16="http://schemas.microsoft.com/office/word/2018/wordml" xmlns:w16se="http://schemas.microsoft.com/office/word/2015/wordml/symex" xmlns:wpg="http://schemas.microsoft.com/office/word/2010/wordprocessingGroup" xmlns:wpi="http://schemas.microsoft.com/office/word/2010/wordprocessingInk" xmlns:wne="http://schemas.microsoft.com/office/word/2006/wordml" xmlns:wps="http://schemas.microsoft.com/office/word/2010/wordprocessingShape" mc:Ignorable="w14 w15 w16se w16cid w16 w16cex wp14">
+<w:numbering xmlns:wpc="http://schemas.microsoft.com/office/word/2010/wordprocessingCanvas" xmlns:cx="http://schemas.microsoft.com/office/drawing/2014/chartex" xmlns:cx1="http://schemas.microsoft.com/office/drawing/2015/9/8/chartex" xmlns:cx2="http://schemas.microsoft.com/office/drawing/2015/10/21/chartex" xmlns:cx3="http://schemas.microsoft.com/office/drawing/2016/5/9/chartex" xmlns:cx4="http://schemas.microsoft.com/office/drawing/2016/5/10/chartex" xmlns:cx5="http://schemas.microsoft.com/office/drawing/2016/5/11/chartex" xmlns:cx6="http://schemas.microsoft.com/office/drawing/2016/5/12/chartex" xmlns:cx7="http://schemas.microsoft.com/office/drawing/2016/5/13/chartex" xmlns:cx8="http://schemas.microsoft.com/office/drawing/2016/5/14/chartex" xmlns:mc="http://schemas.openxmlformats.org/markup-compatibility/2006" xmlns:aink="http://schemas.microsoft.com/office/drawing/2016/ink" xmlns:am3d="http://schemas.microsoft.com/office/drawing/2017/model3d" xmlns:o="urn:schemas-microsoft-com:office:office" xmlns:oel="http://schemas.microsoft.com/office/2019/extlst" xmlns:r="http://schemas.openxmlformats.org/officeDocument/2006/relationships" xmlns:m="http://schemas.openxmlformats.org/officeDocument/2006/math" xmlns:v="urn:schemas-microsoft-com:vml" xmlns:wp14="http://schemas.microsoft.com/office/word/2010/wordprocessingDrawing" xmlns:wp="http://schemas.openxmlformats.org/drawingml/2006/wordprocessingDrawing" xmlns:w10="urn:schemas-microsoft-com:office:word" xmlns:w="http://schemas.openxmlformats.org/wordprocessingml/2006/main" xmlns:w14="http://schemas.microsoft.com/office/word/2010/wordml" xmlns:w15="http://schemas.microsoft.com/office/word/2012/wordml" xmlns:w16cex="http://schemas.microsoft.com/office/word/2018/wordml/cex" xmlns:w16cid="http://schemas.microsoft.com/office/word/2016/wordml/cid" xmlns:w16="http://schemas.microsoft.com/office/word/2018/wordml" xmlns:w16sdtdh="http://schemas.microsoft.com/office/word/2020/wordml/sdtdatahash" xmlns:w16se="http://schemas.microsoft.com/office/word/2015/wordml/symex" xmlns:wpg="http://schemas.microsoft.com/office/word/2010/wordprocessingGroup" xmlns:wpi="http://schemas.microsoft.com/office/word/2010/wordprocessingInk" xmlns:wne="http://schemas.microsoft.com/office/word/2006/wordml" xmlns:wps="http://schemas.microsoft.com/office/word/2010/wordprocessingShape" mc:Ignorable="w14 w15 w16se w16cid w16 w16cex w16sdtdh wp14">
   <w:abstractNum w:abstractNumId="0" w15:restartNumberingAfterBreak="0">
     <w:nsid w:val="0D5D6AD2"/>
     <w:multiLevelType w:val="hybridMultilevel"/>
@@ -4826,23 +4804,23 @@
       </w:pPr>
     </w:lvl>
   </w:abstractNum>
-  <w:num w:numId="1">
+  <w:num w:numId="1" w16cid:durableId="1355035534">
     <w:abstractNumId w:val="2"/>
   </w:num>
-  <w:num w:numId="2">
+  <w:num w:numId="2" w16cid:durableId="1792507027">
     <w:abstractNumId w:val="3"/>
   </w:num>
-  <w:num w:numId="3">
+  <w:num w:numId="3" w16cid:durableId="701832589">
     <w:abstractNumId w:val="1"/>
   </w:num>
-  <w:num w:numId="4">
+  <w:num w:numId="4" w16cid:durableId="530217966">
     <w:abstractNumId w:val="0"/>
   </w:num>
 </w:numbering>
 </file>
 
 <file path=word/styles.xml><?xml version="1.0" encoding="utf-8"?>
-<w:styles xmlns:mc="http://schemas.openxmlformats.org/markup-compatibility/2006" xmlns:r="http://schemas.openxmlformats.org/officeDocument/2006/relationships" xmlns:w="http://schemas.openxmlformats.org/wordprocessingml/2006/main" xmlns:w14="http://schemas.microsoft.com/office/word/2010/wordml" xmlns:w15="http://schemas.microsoft.com/office/word/2012/wordml" xmlns:w16cex="http://schemas.microsoft.com/office/word/2018/wordml/cex" xmlns:w16cid="http://schemas.microsoft.com/office/word/2016/wordml/cid" xmlns:w16="http://schemas.microsoft.com/office/word/2018/wordml" xmlns:w16se="http://schemas.microsoft.com/office/word/2015/wordml/symex" mc:Ignorable="w14 w15 w16se w16cid w16 w16cex">
+<w:styles xmlns:mc="http://schemas.openxmlformats.org/markup-compatibility/2006" xmlns:r="http://schemas.openxmlformats.org/officeDocument/2006/relationships" xmlns:w="http://schemas.openxmlformats.org/wordprocessingml/2006/main" xmlns:w14="http://schemas.microsoft.com/office/word/2010/wordml" xmlns:w15="http://schemas.microsoft.com/office/word/2012/wordml" xmlns:w16cex="http://schemas.microsoft.com/office/word/2018/wordml/cex" xmlns:w16cid="http://schemas.microsoft.com/office/word/2016/wordml/cid" xmlns:w16="http://schemas.microsoft.com/office/word/2018/wordml" xmlns:w16sdtdh="http://schemas.microsoft.com/office/word/2020/wordml/sdtdatahash" xmlns:w16se="http://schemas.microsoft.com/office/word/2015/wordml/symex" mc:Ignorable="w14 w15 w16se w16cid w16 w16cex w16sdtdh">
   <w:docDefaults>
     <w:rPrDefault>
       <w:rPr>

</xml_diff>

<commit_message>
add new method for removing outliers
</commit_message>
<xml_diff>
--- a/Project 2 Report.docx
+++ b/Project 2 Report.docx
@@ -1,6 +1,6 @@
 
 <file path=word/document.xml><?xml version="1.0" encoding="utf-8"?>
-<w:document xmlns:wpc="http://schemas.microsoft.com/office/word/2010/wordprocessingCanvas" xmlns:cx="http://schemas.microsoft.com/office/drawing/2014/chartex" xmlns:cx1="http://schemas.microsoft.com/office/drawing/2015/9/8/chartex" xmlns:cx2="http://schemas.microsoft.com/office/drawing/2015/10/21/chartex" xmlns:cx3="http://schemas.microsoft.com/office/drawing/2016/5/9/chartex" xmlns:cx4="http://schemas.microsoft.com/office/drawing/2016/5/10/chartex" xmlns:cx5="http://schemas.microsoft.com/office/drawing/2016/5/11/chartex" xmlns:cx6="http://schemas.microsoft.com/office/drawing/2016/5/12/chartex" xmlns:cx7="http://schemas.microsoft.com/office/drawing/2016/5/13/chartex" xmlns:cx8="http://schemas.microsoft.com/office/drawing/2016/5/14/chartex" xmlns:mc="http://schemas.openxmlformats.org/markup-compatibility/2006" xmlns:aink="http://schemas.microsoft.com/office/drawing/2016/ink" xmlns:am3d="http://schemas.microsoft.com/office/drawing/2017/model3d" xmlns:o="urn:schemas-microsoft-com:office:office" xmlns:oel="http://schemas.microsoft.com/office/2019/extlst" xmlns:r="http://schemas.openxmlformats.org/officeDocument/2006/relationships" xmlns:m="http://schemas.openxmlformats.org/officeDocument/2006/math" xmlns:v="urn:schemas-microsoft-com:vml" xmlns:wp14="http://schemas.microsoft.com/office/word/2010/wordprocessingDrawing" xmlns:wp="http://schemas.openxmlformats.org/drawingml/2006/wordprocessingDrawing" xmlns:w10="urn:schemas-microsoft-com:office:word" xmlns:w="http://schemas.openxmlformats.org/wordprocessingml/2006/main" xmlns:w14="http://schemas.microsoft.com/office/word/2010/wordml" xmlns:w15="http://schemas.microsoft.com/office/word/2012/wordml" xmlns:w16cex="http://schemas.microsoft.com/office/word/2018/wordml/cex" xmlns:w16cid="http://schemas.microsoft.com/office/word/2016/wordml/cid" xmlns:w16="http://schemas.microsoft.com/office/word/2018/wordml" xmlns:w16sdtdh="http://schemas.microsoft.com/office/word/2020/wordml/sdtdatahash" xmlns:w16se="http://schemas.microsoft.com/office/word/2015/wordml/symex" xmlns:wpg="http://schemas.microsoft.com/office/word/2010/wordprocessingGroup" xmlns:wpi="http://schemas.microsoft.com/office/word/2010/wordprocessingInk" xmlns:wne="http://schemas.microsoft.com/office/word/2006/wordml" xmlns:wps="http://schemas.microsoft.com/office/word/2010/wordprocessingShape" mc:Ignorable="w14 w15 w16se w16cid w16 w16cex w16sdtdh wp14">
+<w:document xmlns:wpc="http://schemas.microsoft.com/office/word/2010/wordprocessingCanvas" xmlns:cx="http://schemas.microsoft.com/office/drawing/2014/chartex" xmlns:cx1="http://schemas.microsoft.com/office/drawing/2015/9/8/chartex" xmlns:cx2="http://schemas.microsoft.com/office/drawing/2015/10/21/chartex" xmlns:cx3="http://schemas.microsoft.com/office/drawing/2016/5/9/chartex" xmlns:cx4="http://schemas.microsoft.com/office/drawing/2016/5/10/chartex" xmlns:cx5="http://schemas.microsoft.com/office/drawing/2016/5/11/chartex" xmlns:cx6="http://schemas.microsoft.com/office/drawing/2016/5/12/chartex" xmlns:cx7="http://schemas.microsoft.com/office/drawing/2016/5/13/chartex" xmlns:cx8="http://schemas.microsoft.com/office/drawing/2016/5/14/chartex" xmlns:mc="http://schemas.openxmlformats.org/markup-compatibility/2006" xmlns:aink="http://schemas.microsoft.com/office/drawing/2016/ink" xmlns:am3d="http://schemas.microsoft.com/office/drawing/2017/model3d" xmlns:o="urn:schemas-microsoft-com:office:office" xmlns:r="http://schemas.openxmlformats.org/officeDocument/2006/relationships" xmlns:m="http://schemas.openxmlformats.org/officeDocument/2006/math" xmlns:v="urn:schemas-microsoft-com:vml" xmlns:wp14="http://schemas.microsoft.com/office/word/2010/wordprocessingDrawing" xmlns:wp="http://schemas.openxmlformats.org/drawingml/2006/wordprocessingDrawing" xmlns:w10="urn:schemas-microsoft-com:office:word" xmlns:w="http://schemas.openxmlformats.org/wordprocessingml/2006/main" xmlns:w14="http://schemas.microsoft.com/office/word/2010/wordml" xmlns:w15="http://schemas.microsoft.com/office/word/2012/wordml" xmlns:w16cex="http://schemas.microsoft.com/office/word/2018/wordml/cex" xmlns:w16cid="http://schemas.microsoft.com/office/word/2016/wordml/cid" xmlns:w16="http://schemas.microsoft.com/office/word/2018/wordml" xmlns:w16se="http://schemas.microsoft.com/office/word/2015/wordml/symex" xmlns:wpg="http://schemas.microsoft.com/office/word/2010/wordprocessingGroup" xmlns:wpi="http://schemas.microsoft.com/office/word/2010/wordprocessingInk" xmlns:wne="http://schemas.microsoft.com/office/word/2006/wordml" xmlns:wps="http://schemas.microsoft.com/office/word/2010/wordprocessingShape" mc:Ignorable="w14 w15 w16se w16cid w16 w16cex wp14">
   <w:body>
     <w:p>
       <w:pPr>
@@ -29,7 +29,7 @@
                     </pic:cNvPicPr>
                   </pic:nvPicPr>
                   <pic:blipFill>
-                    <a:blip r:embed="rId6" cstate="print">
+                    <a:blip r:embed="rId8" cstate="print">
                       <a:extLst>
                         <a:ext uri="{28A0092B-C50C-407E-A947-70E740481C1C}">
                           <a14:useLocalDpi xmlns:a14="http://schemas.microsoft.com/office/drawing/2010/main" val="0"/>
@@ -888,7 +888,21 @@
                 <w:rStyle w:val="Hyperlink"/>
                 <w:noProof/>
               </w:rPr>
-              <w:t>Detecting outliers</w:t>
+              <w:t>Detect</w:t>
+            </w:r>
+            <w:r>
+              <w:rPr>
+                <w:rStyle w:val="Hyperlink"/>
+                <w:noProof/>
+              </w:rPr>
+              <w:t>i</w:t>
+            </w:r>
+            <w:r>
+              <w:rPr>
+                <w:rStyle w:val="Hyperlink"/>
+                <w:noProof/>
+              </w:rPr>
+              <w:t>ng outliers</w:t>
             </w:r>
             <w:r>
               <w:rPr>
@@ -1190,20 +1204,31 @@
       <w:pPr>
         <w:pStyle w:val="TableofFigures"/>
         <w:tabs>
-          <w:tab w:val="right" w:leader="underscore" w:pos="8630"/>
+          <w:tab w:val="right" w:leader="dot" w:pos="8630"/>
         </w:tabs>
-        <w:rPr>
-          <w:rFonts w:eastAsiaTheme="minorEastAsia" w:cstheme="minorBidi"/>
+        <w:spacing w:line="360" w:lineRule="auto"/>
+        <w:rPr>
+          <w:rFonts w:asciiTheme="majorBidi" w:eastAsiaTheme="minorEastAsia" w:hAnsiTheme="majorBidi" w:cstheme="majorBidi"/>
           <w:i w:val="0"/>
           <w:iCs w:val="0"/>
           <w:noProof/>
           <w:sz w:val="24"/>
         </w:rPr>
       </w:pPr>
-      <w:hyperlink w:anchor="_Toc125906148" w:history="1">
+      <w:r>
+        <w:rPr>
+          <w:rStyle w:val="Hyperlink"/>
+          <w:rFonts w:asciiTheme="majorBidi" w:hAnsiTheme="majorBidi" w:cstheme="majorBidi"/>
+          <w:noProof/>
+          <w:sz w:val="24"/>
+        </w:rPr>
+        <w:br/>
+      </w:r>
+      <w:hyperlink w:anchor="_Toc126500605" w:history="1">
         <w:r>
           <w:rPr>
             <w:rStyle w:val="Hyperlink"/>
+            <w:rFonts w:asciiTheme="majorBidi" w:hAnsiTheme="majorBidi" w:cstheme="majorBidi"/>
             <w:noProof/>
             <w:sz w:val="24"/>
           </w:rPr>
@@ -1211,6 +1236,7 @@
         </w:r>
         <w:r>
           <w:rPr>
+            <w:rFonts w:asciiTheme="majorBidi" w:hAnsiTheme="majorBidi" w:cstheme="majorBidi"/>
             <w:noProof/>
             <w:webHidden/>
             <w:sz w:val="24"/>
@@ -1219,6 +1245,7 @@
         </w:r>
         <w:r>
           <w:rPr>
+            <w:rFonts w:asciiTheme="majorBidi" w:hAnsiTheme="majorBidi" w:cstheme="majorBidi"/>
             <w:noProof/>
             <w:webHidden/>
             <w:sz w:val="24"/>
@@ -1227,14 +1254,16 @@
         </w:r>
         <w:r>
           <w:rPr>
+            <w:rFonts w:asciiTheme="majorBidi" w:hAnsiTheme="majorBidi" w:cstheme="majorBidi"/>
             <w:noProof/>
             <w:webHidden/>
             <w:sz w:val="24"/>
           </w:rPr>
-          <w:instrText xml:space="preserve"> PAGEREF _Toc125906148 \h </w:instrText>
+          <w:instrText xml:space="preserve"> PAGEREF _Toc126500605 \h </w:instrText>
         </w:r>
         <w:r>
           <w:rPr>
+            <w:rFonts w:asciiTheme="majorBidi" w:hAnsiTheme="majorBidi" w:cstheme="majorBidi"/>
             <w:noProof/>
             <w:webHidden/>
             <w:sz w:val="24"/>
@@ -1242,6 +1271,7 @@
         </w:r>
         <w:r>
           <w:rPr>
+            <w:rFonts w:asciiTheme="majorBidi" w:hAnsiTheme="majorBidi" w:cstheme="majorBidi"/>
             <w:noProof/>
             <w:webHidden/>
             <w:sz w:val="24"/>
@@ -1250,6 +1280,7 @@
         </w:r>
         <w:r>
           <w:rPr>
+            <w:rFonts w:asciiTheme="majorBidi" w:hAnsiTheme="majorBidi" w:cstheme="majorBidi"/>
             <w:noProof/>
             <w:webHidden/>
             <w:sz w:val="24"/>
@@ -1258,6 +1289,7 @@
         </w:r>
         <w:r>
           <w:rPr>
+            <w:rFonts w:asciiTheme="majorBidi" w:hAnsiTheme="majorBidi" w:cstheme="majorBidi"/>
             <w:noProof/>
             <w:webHidden/>
             <w:sz w:val="24"/>
@@ -1270,20 +1302,24 @@
       <w:pPr>
         <w:pStyle w:val="TableofFigures"/>
         <w:tabs>
-          <w:tab w:val="right" w:leader="underscore" w:pos="8630"/>
+          <w:tab w:val="right" w:leader="dot" w:pos="8630"/>
         </w:tabs>
-        <w:rPr>
-          <w:rFonts w:eastAsiaTheme="minorEastAsia" w:cstheme="minorBidi"/>
+        <w:spacing w:line="360" w:lineRule="auto"/>
+        <w:rPr>
+          <w:rFonts w:asciiTheme="majorBidi" w:eastAsiaTheme="minorEastAsia" w:hAnsiTheme="majorBidi" w:cstheme="majorBidi"/>
           <w:i w:val="0"/>
           <w:iCs w:val="0"/>
           <w:noProof/>
           <w:sz w:val="24"/>
         </w:rPr>
       </w:pPr>
-      <w:hyperlink r:id="rId7" w:anchor="_Toc125906149" w:history="1">
+      <w:hyperlink r:id="rId9" w:anchor="_Toc126500606" w:history="1">
         <w:r>
           <w:rPr>
             <w:rStyle w:val="Hyperlink"/>
+            <w:rFonts w:asciiTheme="majorBidi" w:hAnsiTheme="majorBidi" w:cstheme="majorBidi"/>
+            <w:i w:val="0"/>
+            <w:iCs w:val="0"/>
             <w:noProof/>
             <w:sz w:val="24"/>
           </w:rPr>
@@ -1291,6 +1327,9 @@
         </w:r>
         <w:r>
           <w:rPr>
+            <w:rFonts w:asciiTheme="majorBidi" w:hAnsiTheme="majorBidi" w:cstheme="majorBidi"/>
+            <w:i w:val="0"/>
+            <w:iCs w:val="0"/>
             <w:noProof/>
             <w:webHidden/>
             <w:sz w:val="24"/>
@@ -1299,6 +1338,9 @@
         </w:r>
         <w:r>
           <w:rPr>
+            <w:rFonts w:asciiTheme="majorBidi" w:hAnsiTheme="majorBidi" w:cstheme="majorBidi"/>
+            <w:i w:val="0"/>
+            <w:iCs w:val="0"/>
             <w:noProof/>
             <w:webHidden/>
             <w:sz w:val="24"/>
@@ -1307,14 +1349,20 @@
         </w:r>
         <w:r>
           <w:rPr>
+            <w:rFonts w:asciiTheme="majorBidi" w:hAnsiTheme="majorBidi" w:cstheme="majorBidi"/>
+            <w:i w:val="0"/>
+            <w:iCs w:val="0"/>
             <w:noProof/>
             <w:webHidden/>
             <w:sz w:val="24"/>
           </w:rPr>
-          <w:instrText xml:space="preserve"> PAGEREF _Toc125906149 \h </w:instrText>
+          <w:instrText xml:space="preserve"> PAGEREF _Toc126500606 \h </w:instrText>
         </w:r>
         <w:r>
           <w:rPr>
+            <w:rFonts w:asciiTheme="majorBidi" w:hAnsiTheme="majorBidi" w:cstheme="majorBidi"/>
+            <w:i w:val="0"/>
+            <w:iCs w:val="0"/>
             <w:noProof/>
             <w:webHidden/>
             <w:sz w:val="24"/>
@@ -1322,6 +1370,9 @@
         </w:r>
         <w:r>
           <w:rPr>
+            <w:rFonts w:asciiTheme="majorBidi" w:hAnsiTheme="majorBidi" w:cstheme="majorBidi"/>
+            <w:i w:val="0"/>
+            <w:iCs w:val="0"/>
             <w:noProof/>
             <w:webHidden/>
             <w:sz w:val="24"/>
@@ -1330,6 +1381,9 @@
         </w:r>
         <w:r>
           <w:rPr>
+            <w:rFonts w:asciiTheme="majorBidi" w:hAnsiTheme="majorBidi" w:cstheme="majorBidi"/>
+            <w:i w:val="0"/>
+            <w:iCs w:val="0"/>
             <w:noProof/>
             <w:webHidden/>
             <w:sz w:val="24"/>
@@ -1338,6 +1392,9 @@
         </w:r>
         <w:r>
           <w:rPr>
+            <w:rFonts w:asciiTheme="majorBidi" w:hAnsiTheme="majorBidi" w:cstheme="majorBidi"/>
+            <w:i w:val="0"/>
+            <w:iCs w:val="0"/>
             <w:noProof/>
             <w:webHidden/>
             <w:sz w:val="24"/>
@@ -1350,20 +1407,24 @@
       <w:pPr>
         <w:pStyle w:val="TableofFigures"/>
         <w:tabs>
-          <w:tab w:val="right" w:leader="underscore" w:pos="8630"/>
+          <w:tab w:val="right" w:leader="dot" w:pos="8630"/>
         </w:tabs>
-        <w:rPr>
-          <w:rFonts w:eastAsiaTheme="minorEastAsia" w:cstheme="minorBidi"/>
+        <w:spacing w:line="360" w:lineRule="auto"/>
+        <w:rPr>
+          <w:rFonts w:asciiTheme="majorBidi" w:eastAsiaTheme="minorEastAsia" w:hAnsiTheme="majorBidi" w:cstheme="majorBidi"/>
           <w:i w:val="0"/>
           <w:iCs w:val="0"/>
           <w:noProof/>
           <w:sz w:val="24"/>
         </w:rPr>
       </w:pPr>
-      <w:hyperlink r:id="rId8" w:anchor="_Toc125906150" w:history="1">
+      <w:hyperlink r:id="rId10" w:anchor="_Toc126500607" w:history="1">
         <w:r>
           <w:rPr>
             <w:rStyle w:val="Hyperlink"/>
+            <w:rFonts w:asciiTheme="majorBidi" w:hAnsiTheme="majorBidi" w:cstheme="majorBidi"/>
+            <w:i w:val="0"/>
+            <w:iCs w:val="0"/>
             <w:noProof/>
             <w:sz w:val="24"/>
           </w:rPr>
@@ -1371,6 +1432,9 @@
         </w:r>
         <w:r>
           <w:rPr>
+            <w:rFonts w:asciiTheme="majorBidi" w:hAnsiTheme="majorBidi" w:cstheme="majorBidi"/>
+            <w:i w:val="0"/>
+            <w:iCs w:val="0"/>
             <w:noProof/>
             <w:webHidden/>
             <w:sz w:val="24"/>
@@ -1379,6 +1443,9 @@
         </w:r>
         <w:r>
           <w:rPr>
+            <w:rFonts w:asciiTheme="majorBidi" w:hAnsiTheme="majorBidi" w:cstheme="majorBidi"/>
+            <w:i w:val="0"/>
+            <w:iCs w:val="0"/>
             <w:noProof/>
             <w:webHidden/>
             <w:sz w:val="24"/>
@@ -1387,14 +1454,20 @@
         </w:r>
         <w:r>
           <w:rPr>
+            <w:rFonts w:asciiTheme="majorBidi" w:hAnsiTheme="majorBidi" w:cstheme="majorBidi"/>
+            <w:i w:val="0"/>
+            <w:iCs w:val="0"/>
             <w:noProof/>
             <w:webHidden/>
             <w:sz w:val="24"/>
           </w:rPr>
-          <w:instrText xml:space="preserve"> PAGEREF _Toc125906150 \h </w:instrText>
+          <w:instrText xml:space="preserve"> PAGEREF _Toc126500607 \h </w:instrText>
         </w:r>
         <w:r>
           <w:rPr>
+            <w:rFonts w:asciiTheme="majorBidi" w:hAnsiTheme="majorBidi" w:cstheme="majorBidi"/>
+            <w:i w:val="0"/>
+            <w:iCs w:val="0"/>
             <w:noProof/>
             <w:webHidden/>
             <w:sz w:val="24"/>
@@ -1402,6 +1475,9 @@
         </w:r>
         <w:r>
           <w:rPr>
+            <w:rFonts w:asciiTheme="majorBidi" w:hAnsiTheme="majorBidi" w:cstheme="majorBidi"/>
+            <w:i w:val="0"/>
+            <w:iCs w:val="0"/>
             <w:noProof/>
             <w:webHidden/>
             <w:sz w:val="24"/>
@@ -1410,6 +1486,9 @@
         </w:r>
         <w:r>
           <w:rPr>
+            <w:rFonts w:asciiTheme="majorBidi" w:hAnsiTheme="majorBidi" w:cstheme="majorBidi"/>
+            <w:i w:val="0"/>
+            <w:iCs w:val="0"/>
             <w:noProof/>
             <w:webHidden/>
             <w:sz w:val="24"/>
@@ -1418,6 +1497,9 @@
         </w:r>
         <w:r>
           <w:rPr>
+            <w:rFonts w:asciiTheme="majorBidi" w:hAnsiTheme="majorBidi" w:cstheme="majorBidi"/>
+            <w:i w:val="0"/>
+            <w:iCs w:val="0"/>
             <w:noProof/>
             <w:webHidden/>
             <w:sz w:val="24"/>
@@ -1430,20 +1512,24 @@
       <w:pPr>
         <w:pStyle w:val="TableofFigures"/>
         <w:tabs>
-          <w:tab w:val="right" w:leader="underscore" w:pos="8630"/>
+          <w:tab w:val="right" w:leader="dot" w:pos="8630"/>
         </w:tabs>
-        <w:rPr>
-          <w:rFonts w:eastAsiaTheme="minorEastAsia" w:cstheme="minorBidi"/>
+        <w:spacing w:line="360" w:lineRule="auto"/>
+        <w:rPr>
+          <w:rFonts w:asciiTheme="majorBidi" w:eastAsiaTheme="minorEastAsia" w:hAnsiTheme="majorBidi" w:cstheme="majorBidi"/>
           <w:i w:val="0"/>
           <w:iCs w:val="0"/>
           <w:noProof/>
           <w:sz w:val="24"/>
         </w:rPr>
       </w:pPr>
-      <w:hyperlink w:anchor="_Toc125906151" w:history="1">
+      <w:hyperlink w:anchor="_Toc126500608" w:history="1">
         <w:r>
           <w:rPr>
             <w:rStyle w:val="Hyperlink"/>
+            <w:rFonts w:asciiTheme="majorBidi" w:hAnsiTheme="majorBidi" w:cstheme="majorBidi"/>
+            <w:i w:val="0"/>
+            <w:iCs w:val="0"/>
             <w:noProof/>
             <w:sz w:val="24"/>
           </w:rPr>
@@ -1451,6 +1537,9 @@
         </w:r>
         <w:r>
           <w:rPr>
+            <w:rFonts w:asciiTheme="majorBidi" w:hAnsiTheme="majorBidi" w:cstheme="majorBidi"/>
+            <w:i w:val="0"/>
+            <w:iCs w:val="0"/>
             <w:noProof/>
             <w:webHidden/>
             <w:sz w:val="24"/>
@@ -1459,6 +1548,9 @@
         </w:r>
         <w:r>
           <w:rPr>
+            <w:rFonts w:asciiTheme="majorBidi" w:hAnsiTheme="majorBidi" w:cstheme="majorBidi"/>
+            <w:i w:val="0"/>
+            <w:iCs w:val="0"/>
             <w:noProof/>
             <w:webHidden/>
             <w:sz w:val="24"/>
@@ -1467,14 +1559,20 @@
         </w:r>
         <w:r>
           <w:rPr>
+            <w:rFonts w:asciiTheme="majorBidi" w:hAnsiTheme="majorBidi" w:cstheme="majorBidi"/>
+            <w:i w:val="0"/>
+            <w:iCs w:val="0"/>
             <w:noProof/>
             <w:webHidden/>
             <w:sz w:val="24"/>
           </w:rPr>
-          <w:instrText xml:space="preserve"> PAGEREF _Toc125906151 \h </w:instrText>
+          <w:instrText xml:space="preserve"> PAGEREF _Toc126500608 \h </w:instrText>
         </w:r>
         <w:r>
           <w:rPr>
+            <w:rFonts w:asciiTheme="majorBidi" w:hAnsiTheme="majorBidi" w:cstheme="majorBidi"/>
+            <w:i w:val="0"/>
+            <w:iCs w:val="0"/>
             <w:noProof/>
             <w:webHidden/>
             <w:sz w:val="24"/>
@@ -1482,6 +1580,9 @@
         </w:r>
         <w:r>
           <w:rPr>
+            <w:rFonts w:asciiTheme="majorBidi" w:hAnsiTheme="majorBidi" w:cstheme="majorBidi"/>
+            <w:i w:val="0"/>
+            <w:iCs w:val="0"/>
             <w:noProof/>
             <w:webHidden/>
             <w:sz w:val="24"/>
@@ -1490,6 +1591,9 @@
         </w:r>
         <w:r>
           <w:rPr>
+            <w:rFonts w:asciiTheme="majorBidi" w:hAnsiTheme="majorBidi" w:cstheme="majorBidi"/>
+            <w:i w:val="0"/>
+            <w:iCs w:val="0"/>
             <w:noProof/>
             <w:webHidden/>
             <w:sz w:val="24"/>
@@ -1498,6 +1602,9 @@
         </w:r>
         <w:r>
           <w:rPr>
+            <w:rFonts w:asciiTheme="majorBidi" w:hAnsiTheme="majorBidi" w:cstheme="majorBidi"/>
+            <w:i w:val="0"/>
+            <w:iCs w:val="0"/>
             <w:noProof/>
             <w:webHidden/>
             <w:sz w:val="24"/>
@@ -1510,21 +1617,24 @@
       <w:pPr>
         <w:pStyle w:val="TableofFigures"/>
         <w:tabs>
-          <w:tab w:val="right" w:leader="underscore" w:pos="8630"/>
+          <w:tab w:val="right" w:leader="dot" w:pos="8630"/>
         </w:tabs>
-        <w:rPr>
-          <w:rFonts w:eastAsiaTheme="minorEastAsia" w:cstheme="minorBidi"/>
+        <w:spacing w:line="360" w:lineRule="auto"/>
+        <w:rPr>
+          <w:rFonts w:asciiTheme="majorBidi" w:eastAsiaTheme="minorEastAsia" w:hAnsiTheme="majorBidi" w:cstheme="majorBidi"/>
           <w:i w:val="0"/>
           <w:iCs w:val="0"/>
           <w:noProof/>
-          <w:sz w:val="22"/>
-          <w:szCs w:val="22"/>
-        </w:rPr>
-      </w:pPr>
-      <w:hyperlink w:anchor="_Toc125906152" w:history="1">
+          <w:sz w:val="24"/>
+        </w:rPr>
+      </w:pPr>
+      <w:hyperlink w:anchor="_Toc126500609" w:history="1">
         <w:r>
           <w:rPr>
             <w:rStyle w:val="Hyperlink"/>
+            <w:rFonts w:asciiTheme="majorBidi" w:hAnsiTheme="majorBidi" w:cstheme="majorBidi"/>
+            <w:i w:val="0"/>
+            <w:iCs w:val="0"/>
             <w:noProof/>
             <w:sz w:val="24"/>
           </w:rPr>
@@ -1532,6 +1642,9 @@
         </w:r>
         <w:r>
           <w:rPr>
+            <w:rFonts w:asciiTheme="majorBidi" w:hAnsiTheme="majorBidi" w:cstheme="majorBidi"/>
+            <w:i w:val="0"/>
+            <w:iCs w:val="0"/>
             <w:noProof/>
             <w:webHidden/>
             <w:sz w:val="24"/>
@@ -1540,6 +1653,9 @@
         </w:r>
         <w:r>
           <w:rPr>
+            <w:rFonts w:asciiTheme="majorBidi" w:hAnsiTheme="majorBidi" w:cstheme="majorBidi"/>
+            <w:i w:val="0"/>
+            <w:iCs w:val="0"/>
             <w:noProof/>
             <w:webHidden/>
             <w:sz w:val="24"/>
@@ -1548,14 +1664,20 @@
         </w:r>
         <w:r>
           <w:rPr>
+            <w:rFonts w:asciiTheme="majorBidi" w:hAnsiTheme="majorBidi" w:cstheme="majorBidi"/>
+            <w:i w:val="0"/>
+            <w:iCs w:val="0"/>
             <w:noProof/>
             <w:webHidden/>
             <w:sz w:val="24"/>
           </w:rPr>
-          <w:instrText xml:space="preserve"> PAGEREF _Toc125906152 \h </w:instrText>
+          <w:instrText xml:space="preserve"> PAGEREF _Toc126500609 \h </w:instrText>
         </w:r>
         <w:r>
           <w:rPr>
+            <w:rFonts w:asciiTheme="majorBidi" w:hAnsiTheme="majorBidi" w:cstheme="majorBidi"/>
+            <w:i w:val="0"/>
+            <w:iCs w:val="0"/>
             <w:noProof/>
             <w:webHidden/>
             <w:sz w:val="24"/>
@@ -1563,6 +1685,9 @@
         </w:r>
         <w:r>
           <w:rPr>
+            <w:rFonts w:asciiTheme="majorBidi" w:hAnsiTheme="majorBidi" w:cstheme="majorBidi"/>
+            <w:i w:val="0"/>
+            <w:iCs w:val="0"/>
             <w:noProof/>
             <w:webHidden/>
             <w:sz w:val="24"/>
@@ -1571,6 +1696,9 @@
         </w:r>
         <w:r>
           <w:rPr>
+            <w:rFonts w:asciiTheme="majorBidi" w:hAnsiTheme="majorBidi" w:cstheme="majorBidi"/>
+            <w:i w:val="0"/>
+            <w:iCs w:val="0"/>
             <w:noProof/>
             <w:webHidden/>
             <w:sz w:val="24"/>
@@ -1579,6 +1707,114 @@
         </w:r>
         <w:r>
           <w:rPr>
+            <w:rFonts w:asciiTheme="majorBidi" w:hAnsiTheme="majorBidi" w:cstheme="majorBidi"/>
+            <w:i w:val="0"/>
+            <w:iCs w:val="0"/>
+            <w:noProof/>
+            <w:webHidden/>
+            <w:sz w:val="24"/>
+          </w:rPr>
+          <w:fldChar w:fldCharType="end"/>
+        </w:r>
+      </w:hyperlink>
+    </w:p>
+    <w:p>
+      <w:pPr>
+        <w:pStyle w:val="TableofFigures"/>
+        <w:tabs>
+          <w:tab w:val="right" w:leader="dot" w:pos="8630"/>
+        </w:tabs>
+        <w:spacing w:line="360" w:lineRule="auto"/>
+        <w:rPr>
+          <w:rFonts w:asciiTheme="majorBidi" w:eastAsiaTheme="minorEastAsia" w:hAnsiTheme="majorBidi" w:cstheme="majorBidi"/>
+          <w:i w:val="0"/>
+          <w:iCs w:val="0"/>
+          <w:noProof/>
+          <w:sz w:val="24"/>
+        </w:rPr>
+      </w:pPr>
+      <w:hyperlink r:id="rId11" w:anchor="_Toc126500610" w:history="1">
+        <w:r>
+          <w:rPr>
+            <w:rStyle w:val="Hyperlink"/>
+            <w:rFonts w:asciiTheme="majorBidi" w:hAnsiTheme="majorBidi" w:cstheme="majorBidi"/>
+            <w:i w:val="0"/>
+            <w:iCs w:val="0"/>
+            <w:noProof/>
+            <w:sz w:val="24"/>
+          </w:rPr>
+          <w:t>Figure 6 Decision Tree plot</w:t>
+        </w:r>
+        <w:r>
+          <w:rPr>
+            <w:rFonts w:asciiTheme="majorBidi" w:hAnsiTheme="majorBidi" w:cstheme="majorBidi"/>
+            <w:i w:val="0"/>
+            <w:iCs w:val="0"/>
+            <w:noProof/>
+            <w:webHidden/>
+            <w:sz w:val="24"/>
+          </w:rPr>
+          <w:tab/>
+        </w:r>
+        <w:r>
+          <w:rPr>
+            <w:rFonts w:asciiTheme="majorBidi" w:hAnsiTheme="majorBidi" w:cstheme="majorBidi"/>
+            <w:i w:val="0"/>
+            <w:iCs w:val="0"/>
+            <w:noProof/>
+            <w:webHidden/>
+            <w:sz w:val="24"/>
+          </w:rPr>
+          <w:fldChar w:fldCharType="begin"/>
+        </w:r>
+        <w:r>
+          <w:rPr>
+            <w:rFonts w:asciiTheme="majorBidi" w:hAnsiTheme="majorBidi" w:cstheme="majorBidi"/>
+            <w:i w:val="0"/>
+            <w:iCs w:val="0"/>
+            <w:noProof/>
+            <w:webHidden/>
+            <w:sz w:val="24"/>
+          </w:rPr>
+          <w:instrText xml:space="preserve"> PAGEREF _Toc126500610 \h </w:instrText>
+        </w:r>
+        <w:r>
+          <w:rPr>
+            <w:rFonts w:asciiTheme="majorBidi" w:hAnsiTheme="majorBidi" w:cstheme="majorBidi"/>
+            <w:i w:val="0"/>
+            <w:iCs w:val="0"/>
+            <w:noProof/>
+            <w:webHidden/>
+            <w:sz w:val="24"/>
+          </w:rPr>
+        </w:r>
+        <w:r>
+          <w:rPr>
+            <w:rFonts w:asciiTheme="majorBidi" w:hAnsiTheme="majorBidi" w:cstheme="majorBidi"/>
+            <w:i w:val="0"/>
+            <w:iCs w:val="0"/>
+            <w:noProof/>
+            <w:webHidden/>
+            <w:sz w:val="24"/>
+          </w:rPr>
+          <w:fldChar w:fldCharType="separate"/>
+        </w:r>
+        <w:r>
+          <w:rPr>
+            <w:rFonts w:asciiTheme="majorBidi" w:hAnsiTheme="majorBidi" w:cstheme="majorBidi"/>
+            <w:i w:val="0"/>
+            <w:iCs w:val="0"/>
+            <w:noProof/>
+            <w:webHidden/>
+            <w:sz w:val="24"/>
+          </w:rPr>
+          <w:t>13</w:t>
+        </w:r>
+        <w:r>
+          <w:rPr>
+            <w:rFonts w:asciiTheme="majorBidi" w:hAnsiTheme="majorBidi" w:cstheme="majorBidi"/>
+            <w:i w:val="0"/>
+            <w:iCs w:val="0"/>
             <w:noProof/>
             <w:webHidden/>
             <w:sz w:val="24"/>
@@ -1942,25 +2178,14 @@
         </w:rPr>
         <w:t xml:space="preserve">3   </w:t>
       </w:r>
-      <w:proofErr w:type="spellStart"/>
-      <w:r>
-        <w:rPr>
-          <w:rFonts w:ascii="Courier New" w:eastAsia="Times New Roman" w:hAnsi="Courier New" w:cs="Courier New"/>
-          <w:color w:val="A9B7C6"/>
-          <w:sz w:val="20"/>
-          <w:szCs w:val="20"/>
-        </w:rPr>
-        <w:t>MaxTemp</w:t>
-      </w:r>
-      <w:proofErr w:type="spellEnd"/>
-      <w:r>
-        <w:rPr>
-          <w:rFonts w:ascii="Courier New" w:eastAsia="Times New Roman" w:hAnsi="Courier New" w:cs="Courier New"/>
-          <w:color w:val="A9B7C6"/>
-          <w:sz w:val="20"/>
-          <w:szCs w:val="20"/>
-        </w:rPr>
-        <w:t xml:space="preserve">        </w:t>
+      <w:r>
+        <w:rPr>
+          <w:rFonts w:ascii="Courier New" w:eastAsia="Times New Roman" w:hAnsi="Courier New" w:cs="Courier New"/>
+          <w:color w:val="A9B7C6"/>
+          <w:sz w:val="20"/>
+          <w:szCs w:val="20"/>
+        </w:rPr>
+        <w:t xml:space="preserve">MaxTemp        </w:t>
       </w:r>
       <w:r>
         <w:rPr>
@@ -3130,19 +3355,11 @@
         </w:rPr>
         <w:br/>
       </w:r>
-      <w:proofErr w:type="spellStart"/>
-      <w:r>
-        <w:rPr>
-          <w:color w:val="A9B7C6"/>
-        </w:rPr>
-        <w:t>MaxTemp</w:t>
-      </w:r>
-      <w:proofErr w:type="spellEnd"/>
-      <w:r>
-        <w:rPr>
-          <w:color w:val="A9B7C6"/>
-        </w:rPr>
-        <w:t xml:space="preserve">            </w:t>
+      <w:r>
+        <w:rPr>
+          <w:color w:val="A9B7C6"/>
+        </w:rPr>
+        <w:t xml:space="preserve">MaxTemp            </w:t>
       </w:r>
       <w:r>
         <w:rPr>
@@ -3552,7 +3769,7 @@
       <w:pPr>
         <w:pStyle w:val="Heading2"/>
         <w:numPr>
-          <w:ilvl w:val="0"/>
+          <w:ilvl w:val="1"/>
           <w:numId w:val="3"/>
         </w:numPr>
       </w:pPr>
@@ -3598,7 +3815,7 @@
                     <pic:cNvPicPr/>
                   </pic:nvPicPr>
                   <pic:blipFill>
-                    <a:blip r:embed="rId9"/>
+                    <a:blip r:embed="rId12"/>
                     <a:stretch>
                       <a:fillRect/>
                     </a:stretch>
@@ -3625,18 +3842,31 @@
         <w:jc w:val="center"/>
       </w:pPr>
       <w:bookmarkStart w:id="7" w:name="_Toc125906039"/>
-      <w:bookmarkStart w:id="8" w:name="_Toc125906148"/>
+      <w:bookmarkStart w:id="8" w:name="_Toc126500605"/>
       <w:r>
         <w:t xml:space="preserve">Figure </w:t>
       </w:r>
-      <w:fldSimple w:instr=" SEQ Figure \* ARABIC ">
-        <w:r>
-          <w:rPr>
-            <w:noProof/>
-          </w:rPr>
-          <w:t>1</w:t>
-        </w:r>
-      </w:fldSimple>
+      <w:r>
+        <w:fldChar w:fldCharType="begin"/>
+      </w:r>
+      <w:r>
+        <w:instrText xml:space="preserve"> SEQ Figure \* ARABIC </w:instrText>
+      </w:r>
+      <w:r>
+        <w:fldChar w:fldCharType="separate"/>
+      </w:r>
+      <w:r>
+        <w:rPr>
+          <w:noProof/>
+        </w:rPr>
+        <w:t>1</w:t>
+      </w:r>
+      <w:r>
+        <w:rPr>
+          <w:noProof/>
+        </w:rPr>
+        <w:fldChar w:fldCharType="end"/>
+      </w:r>
       <w:r>
         <w:t xml:space="preserve"> Outliers Detected</w:t>
       </w:r>
@@ -3805,18 +4035,31 @@
                               <w:jc w:val="center"/>
                             </w:pPr>
                             <w:bookmarkStart w:id="9" w:name="_Toc125906040"/>
-                            <w:bookmarkStart w:id="10" w:name="_Toc125906149"/>
+                            <w:bookmarkStart w:id="10" w:name="_Toc126500606"/>
                             <w:r>
                               <w:t xml:space="preserve">Figure </w:t>
                             </w:r>
-                            <w:fldSimple w:instr=" SEQ Figure \* ARABIC ">
-                              <w:r>
-                                <w:rPr>
-                                  <w:noProof/>
-                                </w:rPr>
-                                <w:t>2</w:t>
-                              </w:r>
-                            </w:fldSimple>
+                            <w:r>
+                              <w:fldChar w:fldCharType="begin"/>
+                            </w:r>
+                            <w:r>
+                              <w:instrText xml:space="preserve"> SEQ Figure \* ARABIC </w:instrText>
+                            </w:r>
+                            <w:r>
+                              <w:fldChar w:fldCharType="separate"/>
+                            </w:r>
+                            <w:r>
+                              <w:rPr>
+                                <w:noProof/>
+                              </w:rPr>
+                              <w:t>2</w:t>
+                            </w:r>
+                            <w:r>
+                              <w:rPr>
+                                <w:noProof/>
+                              </w:rPr>
+                              <w:fldChar w:fldCharType="end"/>
+                            </w:r>
                             <w:r>
                               <w:t xml:space="preserve"> MaxTemp outliers (1-4)</w:t>
                             </w:r>
@@ -3843,7 +4086,7 @@
                 <v:stroke joinstyle="miter"/>
                 <v:path gradientshapeok="t" o:connecttype="rect"/>
               </v:shapetype>
-              <v:shape id="Text Box 15" o:spid="_x0000_s1026" type="#_x0000_t202" style="position:absolute;margin-left:-.05pt;margin-top:521.7pt;width:484.65pt;height:.05pt;z-index:251661312;visibility:visible;mso-wrap-style:square;mso-wrap-distance-left:9pt;mso-wrap-distance-top:0;mso-wrap-distance-right:9pt;mso-wrap-distance-bottom:0;mso-position-horizontal:absolute;mso-position-horizontal-relative:text;mso-position-vertical:absolute;mso-position-vertical-relative:text;v-text-anchor:top" o:gfxdata="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" stroked="f">
+              <v:shape id="Text Box 15" o:spid="_x0000_s1026" type="#_x0000_t202" style="position:absolute;margin-left:-.05pt;margin-top:521.7pt;width:484.65pt;height:.05pt;z-index:251661312;visibility:visible;mso-wrap-style:square;mso-wrap-distance-left:9pt;mso-wrap-distance-top:0;mso-wrap-distance-right:9pt;mso-wrap-distance-bottom:0;mso-position-horizontal:absolute;mso-position-horizontal-relative:text;mso-position-vertical:absolute;mso-position-vertical-relative:text;v-text-anchor:top" o:gfxdata="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" stroked="f">
                 <v:textbox style="mso-fit-shape-to-text:t" inset="0,0,0,0">
                   <w:txbxContent>
                     <w:p>
@@ -3852,18 +4095,31 @@
                         <w:jc w:val="center"/>
                       </w:pPr>
                       <w:bookmarkStart w:id="11" w:name="_Toc125906040"/>
-                      <w:bookmarkStart w:id="12" w:name="_Toc125906149"/>
+                      <w:bookmarkStart w:id="12" w:name="_Toc126500606"/>
                       <w:r>
                         <w:t xml:space="preserve">Figure </w:t>
                       </w:r>
-                      <w:fldSimple w:instr=" SEQ Figure \* ARABIC ">
-                        <w:r>
-                          <w:rPr>
-                            <w:noProof/>
-                          </w:rPr>
-                          <w:t>2</w:t>
-                        </w:r>
-                      </w:fldSimple>
+                      <w:r>
+                        <w:fldChar w:fldCharType="begin"/>
+                      </w:r>
+                      <w:r>
+                        <w:instrText xml:space="preserve"> SEQ Figure \* ARABIC </w:instrText>
+                      </w:r>
+                      <w:r>
+                        <w:fldChar w:fldCharType="separate"/>
+                      </w:r>
+                      <w:r>
+                        <w:rPr>
+                          <w:noProof/>
+                        </w:rPr>
+                        <w:t>2</w:t>
+                      </w:r>
+                      <w:r>
+                        <w:rPr>
+                          <w:noProof/>
+                        </w:rPr>
+                        <w:fldChar w:fldCharType="end"/>
+                      </w:r>
                       <w:r>
                         <w:t xml:space="preserve"> MaxTemp outliers (1-4)</w:t>
                       </w:r>
@@ -3914,7 +4170,7 @@
                     <pic:cNvPicPr/>
                   </pic:nvPicPr>
                   <pic:blipFill rotWithShape="1">
-                    <a:blip r:embed="rId10">
+                    <a:blip r:embed="rId13">
                       <a:extLst>
                         <a:ext uri="{28A0092B-C50C-407E-A947-70E740481C1C}">
                           <a14:useLocalDpi xmlns:a14="http://schemas.microsoft.com/office/drawing/2010/main" val="0"/>
@@ -3953,17 +4209,10 @@
           </wp:anchor>
         </w:drawing>
       </w:r>
-    </w:p>
-    <w:p>
-      <w:pPr>
-        <w:spacing w:line="360" w:lineRule="auto"/>
-        <w:jc w:val="center"/>
-      </w:pPr>
       <w:r>
         <w:rPr>
           <w:noProof/>
         </w:rPr>
-        <w:lastRenderedPageBreak/>
         <mc:AlternateContent>
           <mc:Choice Requires="wps">
             <w:drawing>
@@ -4014,18 +4263,31 @@
                               <w:jc w:val="center"/>
                             </w:pPr>
                             <w:bookmarkStart w:id="13" w:name="_Toc125906041"/>
-                            <w:bookmarkStart w:id="14" w:name="_Toc125906150"/>
+                            <w:bookmarkStart w:id="14" w:name="_Toc126500607"/>
                             <w:r>
                               <w:t xml:space="preserve">Figure </w:t>
                             </w:r>
-                            <w:fldSimple w:instr=" SEQ Figure \* ARABIC ">
-                              <w:r>
-                                <w:rPr>
-                                  <w:noProof/>
-                                </w:rPr>
-                                <w:t>3</w:t>
-                              </w:r>
-                            </w:fldSimple>
+                            <w:r>
+                              <w:fldChar w:fldCharType="begin"/>
+                            </w:r>
+                            <w:r>
+                              <w:instrText xml:space="preserve"> SEQ Figure \* ARABIC </w:instrText>
+                            </w:r>
+                            <w:r>
+                              <w:fldChar w:fldCharType="separate"/>
+                            </w:r>
+                            <w:r>
+                              <w:rPr>
+                                <w:noProof/>
+                              </w:rPr>
+                              <w:t>3</w:t>
+                            </w:r>
+                            <w:r>
+                              <w:rPr>
+                                <w:noProof/>
+                              </w:rPr>
+                              <w:fldChar w:fldCharType="end"/>
+                            </w:r>
                             <w:r>
                               <w:t xml:space="preserve"> </w:t>
                             </w:r>
@@ -4057,7 +4319,7 @@
           </mc:Choice>
           <mc:Fallback>
             <w:pict>
-              <v:shape w14:anchorId="71BD95FB" id="Text Box 16" o:spid="_x0000_s1027" type="#_x0000_t202" style="position:absolute;left:0;text-align:left;margin-left:-32.65pt;margin-top:518.5pt;width:514pt;height:.05pt;z-index:251663360;visibility:visible;mso-wrap-style:square;mso-wrap-distance-left:9pt;mso-wrap-distance-top:0;mso-wrap-distance-right:9pt;mso-wrap-distance-bottom:0;mso-position-horizontal:absolute;mso-position-horizontal-relative:text;mso-position-vertical:absolute;mso-position-vertical-relative:text;v-text-anchor:top" o:gfxdata="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" stroked="f">
+              <v:shape w14:anchorId="71BD95FB" id="Text Box 16" o:spid="_x0000_s1027" type="#_x0000_t202" style="position:absolute;margin-left:-32.65pt;margin-top:518.5pt;width:514pt;height:.05pt;z-index:251663360;visibility:visible;mso-wrap-style:square;mso-wrap-distance-left:9pt;mso-wrap-distance-top:0;mso-wrap-distance-right:9pt;mso-wrap-distance-bottom:0;mso-position-horizontal:absolute;mso-position-horizontal-relative:text;mso-position-vertical:absolute;mso-position-vertical-relative:text;v-text-anchor:top" o:gfxdata="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" stroked="f">
                 <v:textbox style="mso-fit-shape-to-text:t" inset="0,0,0,0">
                   <w:txbxContent>
                     <w:p>
@@ -4066,18 +4328,31 @@
                         <w:jc w:val="center"/>
                       </w:pPr>
                       <w:bookmarkStart w:id="15" w:name="_Toc125906041"/>
-                      <w:bookmarkStart w:id="16" w:name="_Toc125906150"/>
+                      <w:bookmarkStart w:id="16" w:name="_Toc126500607"/>
                       <w:r>
                         <w:t xml:space="preserve">Figure </w:t>
                       </w:r>
-                      <w:fldSimple w:instr=" SEQ Figure \* ARABIC ">
-                        <w:r>
-                          <w:rPr>
-                            <w:noProof/>
-                          </w:rPr>
-                          <w:t>3</w:t>
-                        </w:r>
-                      </w:fldSimple>
+                      <w:r>
+                        <w:fldChar w:fldCharType="begin"/>
+                      </w:r>
+                      <w:r>
+                        <w:instrText xml:space="preserve"> SEQ Figure \* ARABIC </w:instrText>
+                      </w:r>
+                      <w:r>
+                        <w:fldChar w:fldCharType="separate"/>
+                      </w:r>
+                      <w:r>
+                        <w:rPr>
+                          <w:noProof/>
+                        </w:rPr>
+                        <w:t>3</w:t>
+                      </w:r>
+                      <w:r>
+                        <w:rPr>
+                          <w:noProof/>
+                        </w:rPr>
+                        <w:fldChar w:fldCharType="end"/>
+                      </w:r>
                       <w:r>
                         <w:t xml:space="preserve"> </w:t>
                       </w:r>
@@ -4137,7 +4412,7 @@
                     <pic:cNvPicPr/>
                   </pic:nvPicPr>
                   <pic:blipFill>
-                    <a:blip r:embed="rId11">
+                    <a:blip r:embed="rId14">
                       <a:extLst>
                         <a:ext uri="{28A0092B-C50C-407E-A947-70E740481C1C}">
                           <a14:useLocalDpi xmlns:a14="http://schemas.microsoft.com/office/drawing/2010/main" val="0"/>
@@ -4169,15 +4444,187 @@
         <w:keepNext/>
         <w:spacing w:line="360" w:lineRule="auto"/>
       </w:pPr>
+    </w:p>
+    <w:p>
+      <w:pPr>
+        <w:pStyle w:val="Caption"/>
+        <w:jc w:val="center"/>
+      </w:pPr>
+    </w:p>
+    <w:p/>
+    <w:p/>
+    <w:p>
       <w:r>
         <w:rPr>
           <w:noProof/>
         </w:rPr>
-        <w:lastRenderedPageBreak/>
+        <mc:AlternateContent>
+          <mc:Choice Requires="wps">
+            <w:drawing>
+              <wp:anchor distT="0" distB="0" distL="114300" distR="114300" simplePos="0" relativeHeight="251671552" behindDoc="1" locked="0" layoutInCell="1" allowOverlap="1" wp14:anchorId="372C3911" wp14:editId="0D847209">
+                <wp:simplePos x="0" y="0"/>
+                <wp:positionH relativeFrom="column">
+                  <wp:posOffset>-171450</wp:posOffset>
+                </wp:positionH>
+                <wp:positionV relativeFrom="paragraph">
+                  <wp:posOffset>5706745</wp:posOffset>
+                </wp:positionV>
+                <wp:extent cx="5486400" cy="635"/>
+                <wp:effectExtent l="0" t="0" r="0" b="0"/>
+                <wp:wrapTight wrapText="bothSides">
+                  <wp:wrapPolygon edited="0">
+                    <wp:start x="0" y="0"/>
+                    <wp:lineTo x="0" y="21600"/>
+                    <wp:lineTo x="21600" y="21600"/>
+                    <wp:lineTo x="21600" y="0"/>
+                  </wp:wrapPolygon>
+                </wp:wrapTight>
+                <wp:docPr id="8" name="Text Box 8"/>
+                <wp:cNvGraphicFramePr/>
+                <a:graphic xmlns:a="http://schemas.openxmlformats.org/drawingml/2006/main">
+                  <a:graphicData uri="http://schemas.microsoft.com/office/word/2010/wordprocessingShape">
+                    <wps:wsp>
+                      <wps:cNvSpPr txBox="1"/>
+                      <wps:spPr>
+                        <a:xfrm>
+                          <a:off x="0" y="0"/>
+                          <a:ext cx="5486400" cy="635"/>
+                        </a:xfrm>
+                        <a:prstGeom prst="rect">
+                          <a:avLst/>
+                        </a:prstGeom>
+                        <a:solidFill>
+                          <a:prstClr val="white"/>
+                        </a:solidFill>
+                        <a:ln>
+                          <a:noFill/>
+                        </a:ln>
+                      </wps:spPr>
+                      <wps:txbx>
+                        <w:txbxContent>
+                          <w:p>
+                            <w:pPr>
+                              <w:pStyle w:val="Caption"/>
+                              <w:jc w:val="center"/>
+                              <w:rPr>
+                                <w:noProof/>
+                              </w:rPr>
+                            </w:pPr>
+                            <w:r>
+                              <w:t xml:space="preserve">Figure </w:t>
+                            </w:r>
+                            <w:r>
+                              <w:fldChar w:fldCharType="begin"/>
+                            </w:r>
+                            <w:r>
+                              <w:instrText xml:space="preserve"> SEQ Figure \* ARABIC </w:instrText>
+                            </w:r>
+                            <w:r>
+                              <w:fldChar w:fldCharType="separate"/>
+                            </w:r>
+                            <w:r>
+                              <w:rPr>
+                                <w:noProof/>
+                              </w:rPr>
+                              <w:t>4</w:t>
+                            </w:r>
+                            <w:r>
+                              <w:fldChar w:fldCharType="end"/>
+                            </w:r>
+                            <w:r>
+                              <w:t xml:space="preserve"> </w:t>
+                            </w:r>
+                            <w:r>
+                              <w:t>MaxTemp outliers (9-12)</w:t>
+                            </w:r>
+                          </w:p>
+                        </w:txbxContent>
+                      </wps:txbx>
+                      <wps:bodyPr rot="0" spcFirstLastPara="0" vertOverflow="overflow" horzOverflow="overflow" vert="horz" wrap="square" lIns="0" tIns="0" rIns="0" bIns="0" numCol="1" spcCol="0" rtlCol="0" fromWordArt="0" anchor="t" anchorCtr="0" forceAA="0" compatLnSpc="1">
+                        <a:prstTxWarp prst="textNoShape">
+                          <a:avLst/>
+                        </a:prstTxWarp>
+                        <a:spAutoFit/>
+                      </wps:bodyPr>
+                    </wps:wsp>
+                  </a:graphicData>
+                </a:graphic>
+              </wp:anchor>
+            </w:drawing>
+          </mc:Choice>
+          <mc:Fallback>
+            <w:pict>
+              <v:shape w14:anchorId="372C3911" id="Text Box 8" o:spid="_x0000_s1028" type="#_x0000_t202" style="position:absolute;margin-left:-13.5pt;margin-top:449.35pt;width:6in;height:.05pt;z-index:-251644928;visibility:visible;mso-wrap-style:square;mso-wrap-distance-left:9pt;mso-wrap-distance-top:0;mso-wrap-distance-right:9pt;mso-wrap-distance-bottom:0;mso-position-horizontal:absolute;mso-position-horizontal-relative:text;mso-position-vertical:absolute;mso-position-vertical-relative:text;v-text-anchor:top" o:gfxdata="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" stroked="f">
+                <v:textbox style="mso-fit-shape-to-text:t" inset="0,0,0,0">
+                  <w:txbxContent>
+                    <w:p>
+                      <w:pPr>
+                        <w:pStyle w:val="Caption"/>
+                        <w:jc w:val="center"/>
+                        <w:rPr>
+                          <w:noProof/>
+                        </w:rPr>
+                      </w:pPr>
+                      <w:r>
+                        <w:t xml:space="preserve">Figure </w:t>
+                      </w:r>
+                      <w:r>
+                        <w:fldChar w:fldCharType="begin"/>
+                      </w:r>
+                      <w:r>
+                        <w:instrText xml:space="preserve"> SEQ Figure \* ARABIC </w:instrText>
+                      </w:r>
+                      <w:r>
+                        <w:fldChar w:fldCharType="separate"/>
+                      </w:r>
+                      <w:r>
+                        <w:rPr>
+                          <w:noProof/>
+                        </w:rPr>
+                        <w:t>4</w:t>
+                      </w:r>
+                      <w:r>
+                        <w:fldChar w:fldCharType="end"/>
+                      </w:r>
+                      <w:r>
+                        <w:t xml:space="preserve"> </w:t>
+                      </w:r>
+                      <w:r>
+                        <w:t>MaxTemp outliers (9-12)</w:t>
+                      </w:r>
+                    </w:p>
+                  </w:txbxContent>
+                </v:textbox>
+                <w10:wrap type="tight"/>
+              </v:shape>
+            </w:pict>
+          </mc:Fallback>
+        </mc:AlternateContent>
+      </w:r>
+      <w:r>
+        <w:rPr>
+          <w:noProof/>
+        </w:rPr>
         <w:drawing>
-          <wp:inline distT="0" distB="0" distL="0" distR="0" wp14:anchorId="4D2A774D" wp14:editId="45B7EACA">
+          <wp:anchor distT="0" distB="0" distL="114300" distR="114300" simplePos="0" relativeHeight="251669504" behindDoc="1" locked="0" layoutInCell="1" allowOverlap="1" wp14:anchorId="4D2A774D" wp14:editId="6FDBAFCE">
+            <wp:simplePos x="0" y="0"/>
+            <wp:positionH relativeFrom="column">
+              <wp:posOffset>-171450</wp:posOffset>
+            </wp:positionH>
+            <wp:positionV relativeFrom="paragraph">
+              <wp:posOffset>163195</wp:posOffset>
+            </wp:positionV>
             <wp:extent cx="5486400" cy="5486400"/>
             <wp:effectExtent l="0" t="0" r="0" b="0"/>
+            <wp:wrapTight wrapText="bothSides">
+              <wp:wrapPolygon edited="0">
+                <wp:start x="0" y="0"/>
+                <wp:lineTo x="0" y="21525"/>
+                <wp:lineTo x="21525" y="21525"/>
+                <wp:lineTo x="21525" y="0"/>
+                <wp:lineTo x="0" y="0"/>
+              </wp:wrapPolygon>
+            </wp:wrapTight>
             <wp:docPr id="14" name="Picture 14"/>
             <wp:cNvGraphicFramePr>
               <a:graphicFrameLocks xmlns:a="http://schemas.openxmlformats.org/drawingml/2006/main" noChangeAspect="1"/>
@@ -4190,7 +4637,13 @@
                     <pic:cNvPicPr/>
                   </pic:nvPicPr>
                   <pic:blipFill>
-                    <a:blip r:embed="rId12"/>
+                    <a:blip r:embed="rId15">
+                      <a:extLst>
+                        <a:ext uri="{28A0092B-C50C-407E-A947-70E740481C1C}">
+                          <a14:useLocalDpi xmlns:a14="http://schemas.microsoft.com/office/drawing/2010/main" val="0"/>
+                        </a:ext>
+                      </a:extLst>
+                    </a:blip>
                     <a:stretch>
                       <a:fillRect/>
                     </a:stretch>
@@ -4207,78 +4660,124 @@
                 </pic:pic>
               </a:graphicData>
             </a:graphic>
-          </wp:inline>
+          </wp:anchor>
         </w:drawing>
       </w:r>
+    </w:p>
+    <w:p/>
+    <w:p/>
+    <w:p/>
+    <w:p/>
+    <w:p/>
+    <w:p/>
+    <w:p>
+      <w:pPr>
+        <w:pStyle w:val="Heading2"/>
+        <w:numPr>
+          <w:ilvl w:val="1"/>
+          <w:numId w:val="3"/>
+        </w:numPr>
+      </w:pPr>
+      <w:bookmarkStart w:id="17" w:name="_Toc125906223"/>
+      <w:r>
+        <w:t>Removing outliers</w:t>
+      </w:r>
+      <w:bookmarkEnd w:id="17"/>
     </w:p>
     <w:p>
       <w:pPr>
-        <w:pStyle w:val="Caption"/>
-        <w:jc w:val="center"/>
-      </w:pPr>
-      <w:bookmarkStart w:id="17" w:name="_Toc125906042"/>
-      <w:bookmarkStart w:id="18" w:name="_Toc125906151"/>
-      <w:r>
-        <w:t xml:space="preserve">Figure </w:t>
-      </w:r>
-      <w:fldSimple w:instr=" SEQ Figure \* ARABIC ">
-        <w:r>
-          <w:rPr>
-            <w:noProof/>
-          </w:rPr>
-          <w:t>4</w:t>
-        </w:r>
-      </w:fldSimple>
-      <w:r>
-        <w:t xml:space="preserve"> </w:t>
-      </w:r>
-      <w:proofErr w:type="spellStart"/>
-      <w:r>
-        <w:t>MaxTemp</w:t>
-      </w:r>
-      <w:proofErr w:type="spellEnd"/>
-      <w:r>
-        <w:t xml:space="preserve"> outliers (</w:t>
-      </w:r>
-      <w:r>
-        <w:t>9-12)</w:t>
-      </w:r>
-      <w:bookmarkEnd w:id="17"/>
-      <w:bookmarkEnd w:id="18"/>
-    </w:p>
-    <w:p/>
-    <w:p>
-      <w:pPr>
-        <w:pStyle w:val="Heading2"/>
-        <w:numPr>
-          <w:ilvl w:val="0"/>
-          <w:numId w:val="3"/>
-        </w:numPr>
-      </w:pPr>
-      <w:bookmarkStart w:id="19" w:name="_Toc125906223"/>
-      <w:r>
-        <w:t>Removing outliers</w:t>
-      </w:r>
-      <w:bookmarkEnd w:id="19"/>
+        <w:keepNext/>
+        <w:spacing w:line="360" w:lineRule="auto"/>
+        <w:rPr>
+          <w:rFonts w:asciiTheme="majorBidi" w:hAnsiTheme="majorBidi" w:cstheme="majorBidi"/>
+          <w:sz w:val="24"/>
+          <w:szCs w:val="24"/>
+        </w:rPr>
+      </w:pPr>
     </w:p>
     <w:p>
-      <w:r>
-        <w:t>Using the IQR method for removing the outliers.</w:t>
+      <w:pPr>
+        <w:keepNext/>
+        <w:spacing w:line="360" w:lineRule="auto"/>
+        <w:jc w:val="both"/>
+        <w:rPr>
+          <w:rFonts w:asciiTheme="majorBidi" w:hAnsiTheme="majorBidi" w:cstheme="majorBidi"/>
+          <w:sz w:val="24"/>
+          <w:szCs w:val="24"/>
+        </w:rPr>
+      </w:pPr>
+      <w:r>
+        <w:rPr>
+          <w:rFonts w:asciiTheme="majorBidi" w:hAnsiTheme="majorBidi" w:cstheme="majorBidi"/>
+          <w:sz w:val="24"/>
+          <w:szCs w:val="24"/>
+        </w:rPr>
+        <w:t>Initially, we noticed that the presence of outliers in our data could potentially affect the results of our experiment. To better understand their impact, we first visualized the distribution of the data using box plots. After observation, it was clear that the outliers were largely due to high temperature spikes in various regions. These temperature fluctuations are not uncommon and can occur periodically in different regions.</w:t>
       </w:r>
     </w:p>
     <w:p>
       <w:pPr>
         <w:keepNext/>
-      </w:pPr>
+        <w:spacing w:line="360" w:lineRule="auto"/>
+        <w:jc w:val="both"/>
+        <w:rPr>
+          <w:rFonts w:asciiTheme="majorBidi" w:hAnsiTheme="majorBidi" w:cstheme="majorBidi"/>
+          <w:sz w:val="24"/>
+          <w:szCs w:val="24"/>
+        </w:rPr>
+      </w:pPr>
+      <w:r>
+        <w:rPr>
+          <w:rFonts w:asciiTheme="majorBidi" w:hAnsiTheme="majorBidi" w:cstheme="majorBidi"/>
+          <w:sz w:val="24"/>
+          <w:szCs w:val="24"/>
+        </w:rPr>
+        <w:t>As a first step to mitigate the impact of outliers, we decided to remove them from the dataset and ran our first set of tests, the results of which are shown in Table 1: Classifiers Results -- Removing Outliers. However, eliminating outliers also meant losing valuable information from the affected rows. To balance this, we replaced all outliers with the mean value for each respective column. This approach allowed us to retain meaningful information while still addressing the issue caused by outliers. The results of the second test are shown in Table 2: Classifiers Results -- Replacing Outliers.</w:t>
+      </w:r>
+    </w:p>
+    <w:p>
+      <w:pPr>
+        <w:keepNext/>
+        <w:spacing w:line="360" w:lineRule="auto"/>
+        <w:rPr>
+          <w:rFonts w:asciiTheme="majorBidi" w:hAnsiTheme="majorBidi" w:cstheme="majorBidi"/>
+          <w:sz w:val="24"/>
+          <w:szCs w:val="24"/>
+        </w:rPr>
+      </w:pPr>
+    </w:p>
+    <w:p>
+      <w:pPr>
+        <w:keepNext/>
+        <w:spacing w:line="360" w:lineRule="auto"/>
+        <w:rPr>
+          <w:rFonts w:asciiTheme="majorBidi" w:hAnsiTheme="majorBidi" w:cstheme="majorBidi"/>
+          <w:sz w:val="24"/>
+          <w:szCs w:val="24"/>
+        </w:rPr>
+      </w:pPr>
+    </w:p>
+    <w:p>
+      <w:pPr>
+        <w:keepNext/>
+      </w:pPr>
+      <w:r>
+        <w:rPr>
+          <w:rFonts w:asciiTheme="majorBidi" w:hAnsiTheme="majorBidi" w:cstheme="majorBidi"/>
+          <w:sz w:val="24"/>
+          <w:szCs w:val="24"/>
+        </w:rPr>
+        <w:br w:type="page"/>
+      </w:r>
       <w:r>
         <w:rPr>
           <w:noProof/>
         </w:rPr>
         <w:lastRenderedPageBreak/>
         <w:drawing>
-          <wp:inline distT="0" distB="0" distL="0" distR="0" wp14:anchorId="073084D0" wp14:editId="6F7573D4">
-            <wp:extent cx="5486400" cy="5486400"/>
-            <wp:effectExtent l="0" t="0" r="0" b="0"/>
+          <wp:inline distT="0" distB="0" distL="0" distR="0" wp14:anchorId="056F9033" wp14:editId="23FBA4B5">
+            <wp:extent cx="5461000" cy="4152900"/>
+            <wp:effectExtent l="0" t="0" r="6350" b="0"/>
             <wp:docPr id="17" name="Picture 17"/>
             <wp:cNvGraphicFramePr>
               <a:graphicFrameLocks xmlns:a="http://schemas.openxmlformats.org/drawingml/2006/main" noChangeAspect="1"/>
@@ -4291,7 +4790,13 @@
                     <pic:cNvPicPr/>
                   </pic:nvPicPr>
                   <pic:blipFill>
-                    <a:blip r:embed="rId13"/>
+                    <a:blip r:embed="rId16">
+                      <a:extLst>
+                        <a:ext uri="{28A0092B-C50C-407E-A947-70E740481C1C}">
+                          <a14:useLocalDpi xmlns:a14="http://schemas.microsoft.com/office/drawing/2010/main" val="0"/>
+                        </a:ext>
+                      </a:extLst>
+                    </a:blip>
                     <a:stretch>
                       <a:fillRect/>
                     </a:stretch>
@@ -4299,7 +4804,7 @@
                   <pic:spPr>
                     <a:xfrm>
                       <a:off x="0" y="0"/>
-                      <a:ext cx="5486400" cy="5486400"/>
+                      <a:ext cx="5461000" cy="4152900"/>
                     </a:xfrm>
                     <a:prstGeom prst="rect">
                       <a:avLst/>
@@ -4316,49 +4821,69 @@
       <w:pPr>
         <w:pStyle w:val="Caption"/>
         <w:jc w:val="center"/>
-      </w:pPr>
-      <w:bookmarkStart w:id="20" w:name="_Toc125906043"/>
-      <w:bookmarkStart w:id="21" w:name="_Toc125906152"/>
+        <w:rPr>
+          <w:rFonts w:asciiTheme="majorBidi" w:hAnsiTheme="majorBidi" w:cstheme="majorBidi"/>
+          <w:sz w:val="24"/>
+          <w:szCs w:val="24"/>
+        </w:rPr>
+      </w:pPr>
       <w:r>
         <w:t xml:space="preserve">Figure </w:t>
       </w:r>
-      <w:fldSimple w:instr=" SEQ Figure \* ARABIC ">
-        <w:r>
-          <w:rPr>
-            <w:noProof/>
-          </w:rPr>
-          <w:t>5</w:t>
-        </w:r>
-      </w:fldSimple>
-      <w:r>
-        <w:t xml:space="preserve"> </w:t>
-      </w:r>
-      <w:proofErr w:type="spellStart"/>
-      <w:r>
-        <w:t>MaxTemp</w:t>
-      </w:r>
-      <w:proofErr w:type="spellEnd"/>
-      <w:r>
-        <w:t xml:space="preserve"> for Region (1-4) without outliers</w:t>
-      </w:r>
-      <w:bookmarkEnd w:id="20"/>
-      <w:bookmarkEnd w:id="21"/>
+      <w:r>
+        <w:fldChar w:fldCharType="begin"/>
+      </w:r>
+      <w:r>
+        <w:instrText xml:space="preserve"> SEQ Figure \* ARABIC </w:instrText>
+      </w:r>
+      <w:r>
+        <w:fldChar w:fldCharType="separate"/>
+      </w:r>
+      <w:r>
+        <w:rPr>
+          <w:noProof/>
+        </w:rPr>
+        <w:t>5</w:t>
+      </w:r>
+      <w:r>
+        <w:fldChar w:fldCharType="end"/>
+      </w:r>
+      <w:r>
+        <w:t xml:space="preserve"> After Removing the outliers</w:t>
+      </w:r>
+    </w:p>
+    <w:p>
+      <w:pPr>
+        <w:keepNext/>
+        <w:spacing w:line="360" w:lineRule="auto"/>
+        <w:rPr>
+          <w:rFonts w:asciiTheme="majorBidi" w:hAnsiTheme="majorBidi" w:cstheme="majorBidi"/>
+          <w:sz w:val="24"/>
+          <w:szCs w:val="24"/>
+        </w:rPr>
+      </w:pPr>
+    </w:p>
+    <w:p>
+      <w:pPr>
+        <w:keepNext/>
+        <w:spacing w:line="360" w:lineRule="auto"/>
+      </w:pPr>
     </w:p>
     <w:p/>
     <w:p>
       <w:pPr>
         <w:pStyle w:val="Heading2"/>
         <w:numPr>
-          <w:ilvl w:val="0"/>
+          <w:ilvl w:val="1"/>
           <w:numId w:val="3"/>
         </w:numPr>
       </w:pPr>
-      <w:bookmarkStart w:id="22" w:name="_Toc125906224"/>
+      <w:bookmarkStart w:id="18" w:name="_Toc125906224"/>
       <w:r>
         <w:lastRenderedPageBreak/>
         <w:t>Correlation Matrix</w:t>
       </w:r>
-      <w:bookmarkEnd w:id="22"/>
+      <w:bookmarkEnd w:id="18"/>
     </w:p>
     <w:p>
       <w:pPr>
@@ -4371,7 +4896,7 @@
           <w:noProof/>
         </w:rPr>
         <w:drawing>
-          <wp:anchor distT="0" distB="0" distL="114300" distR="114300" simplePos="0" relativeHeight="251664384" behindDoc="0" locked="0" layoutInCell="1" allowOverlap="1" wp14:anchorId="1DCA9C0C" wp14:editId="46EA5430">
+          <wp:anchor distT="0" distB="0" distL="114300" distR="114300" simplePos="0" relativeHeight="251664384" behindDoc="0" locked="0" layoutInCell="1" allowOverlap="1" wp14:anchorId="1DCA9C0C" wp14:editId="08B937DE">
             <wp:simplePos x="0" y="0"/>
             <wp:positionH relativeFrom="page">
               <wp:align>left</wp:align>
@@ -4402,7 +4927,7 @@
                     <pic:cNvPicPr/>
                   </pic:nvPicPr>
                   <pic:blipFill rotWithShape="1">
-                    <a:blip r:embed="rId14">
+                    <a:blip r:embed="rId17">
                       <a:extLst>
                         <a:ext uri="{28A0092B-C50C-407E-A947-70E740481C1C}">
                           <a14:useLocalDpi xmlns:a14="http://schemas.microsoft.com/office/drawing/2010/main" val="0"/>
@@ -4442,11 +4967,44 @@
         </w:drawing>
       </w:r>
     </w:p>
-    <w:p/>
-    <w:p/>
     <w:p>
       <w:pPr>
+        <w:spacing w:line="360" w:lineRule="auto"/>
+        <w:jc w:val="lowKashida"/>
+        <w:rPr>
+          <w:rFonts w:asciiTheme="majorBidi" w:hAnsiTheme="majorBidi" w:cstheme="majorBidi"/>
+          <w:sz w:val="24"/>
+          <w:szCs w:val="24"/>
+        </w:rPr>
+      </w:pPr>
+      <w:r>
+        <w:rPr>
+          <w:rFonts w:asciiTheme="majorBidi" w:hAnsiTheme="majorBidi" w:cstheme="majorBidi"/>
+          <w:sz w:val="24"/>
+          <w:szCs w:val="24"/>
+        </w:rPr>
+        <w:lastRenderedPageBreak/>
+        <w:t>The correlation map indicates that the target column "Rain Tomorrow" has strong correlation with columns "humidity9am", "humidity3pm", "cloud9am", and "cloud3pm". On the other hand, the correlation between "Rain Tomorrow" and columns "MaxTemp", "pressure9am", "pressure3pm", "Temp3pm", and "windDir3pm_2" is weak.</w:t>
+      </w:r>
+    </w:p>
+    <w:p>
+      <w:pPr>
+        <w:spacing w:line="360" w:lineRule="auto"/>
+        <w:jc w:val="lowKashida"/>
+        <w:rPr>
+          <w:rFonts w:asciiTheme="majorBidi" w:hAnsiTheme="majorBidi" w:cstheme="majorBidi"/>
+          <w:sz w:val="24"/>
+          <w:szCs w:val="24"/>
+        </w:rPr>
+      </w:pPr>
+    </w:p>
+    <w:p>
+      <w:pPr>
         <w:pStyle w:val="Heading1"/>
+        <w:numPr>
+          <w:ilvl w:val="0"/>
+          <w:numId w:val="3"/>
+        </w:numPr>
       </w:pPr>
       <w:r>
         <w:t>Algorithms</w:t>
@@ -4544,12 +5102,20 @@
     <w:p>
       <w:pPr>
         <w:pStyle w:val="Heading1"/>
+        <w:numPr>
+          <w:ilvl w:val="0"/>
+          <w:numId w:val="3"/>
+        </w:numPr>
       </w:pPr>
       <w:r>
         <w:t>Results</w:t>
       </w:r>
     </w:p>
-    <w:p/>
+    <w:p>
+      <w:r>
+        <w:t xml:space="preserve">Removing the outliers </w:t>
+      </w:r>
+    </w:p>
     <w:tbl>
       <w:tblPr>
         <w:tblW w:w="9200" w:type="dxa"/>
@@ -6196,6 +6762,7 @@
           </w:tcPr>
           <w:p>
             <w:pPr>
+              <w:keepNext/>
               <w:spacing w:after="0" w:line="240" w:lineRule="auto"/>
               <w:jc w:val="center"/>
               <w:rPr>
@@ -6214,8 +6781,2021 @@
         </w:tc>
       </w:tr>
     </w:tbl>
+    <w:p>
+      <w:pPr>
+        <w:pStyle w:val="Caption"/>
+        <w:jc w:val="center"/>
+      </w:pPr>
+      <w:bookmarkStart w:id="19" w:name="_Ref126501765"/>
+      <w:r>
+        <w:t xml:space="preserve">Table </w:t>
+      </w:r>
+      <w:r>
+        <w:fldChar w:fldCharType="begin"/>
+      </w:r>
+      <w:r>
+        <w:instrText xml:space="preserve"> SEQ Table \* ARABIC </w:instrText>
+      </w:r>
+      <w:r>
+        <w:fldChar w:fldCharType="separate"/>
+      </w:r>
+      <w:r>
+        <w:rPr>
+          <w:noProof/>
+        </w:rPr>
+        <w:t>1</w:t>
+      </w:r>
+      <w:r>
+        <w:fldChar w:fldCharType="end"/>
+      </w:r>
+      <w:r>
+        <w:t xml:space="preserve"> Classifiers Results -- Removing outliers</w:t>
+      </w:r>
+      <w:bookmarkEnd w:id="19"/>
+    </w:p>
+    <w:p>
+      <w:r>
+        <w:t xml:space="preserve">Replace the outliers with median </w:t>
+      </w:r>
+    </w:p>
+    <w:tbl>
+      <w:tblPr>
+        <w:tblW w:w="9200" w:type="dxa"/>
+        <w:tblLook w:val="04A0" w:firstRow="1" w:lastRow="0" w:firstColumn="1" w:lastColumn="0" w:noHBand="0" w:noVBand="1"/>
+      </w:tblPr>
+      <w:tblGrid>
+        <w:gridCol w:w="1780"/>
+        <w:gridCol w:w="1499"/>
+        <w:gridCol w:w="1499"/>
+        <w:gridCol w:w="1387"/>
+        <w:gridCol w:w="960"/>
+        <w:gridCol w:w="960"/>
+        <w:gridCol w:w="960"/>
+        <w:gridCol w:w="960"/>
+      </w:tblGrid>
+      <w:tr>
+        <w:trPr>
+          <w:trHeight w:val="528"/>
+        </w:trPr>
+        <w:tc>
+          <w:tcPr>
+            <w:tcW w:w="1780" w:type="dxa"/>
+            <w:tcBorders>
+              <w:top w:val="single" w:sz="4" w:space="0" w:color="auto"/>
+              <w:left w:val="single" w:sz="4" w:space="0" w:color="auto"/>
+              <w:bottom w:val="single" w:sz="4" w:space="0" w:color="auto"/>
+              <w:right w:val="single" w:sz="4" w:space="0" w:color="auto"/>
+            </w:tcBorders>
+            <w:shd w:val="clear" w:color="000000" w:fill="8EA9DB"/>
+            <w:noWrap/>
+            <w:vAlign w:val="center"/>
+            <w:hideMark/>
+          </w:tcPr>
+          <w:p>
+            <w:pPr>
+              <w:spacing w:after="0" w:line="240" w:lineRule="auto"/>
+              <w:jc w:val="center"/>
+              <w:rPr>
+                <w:rFonts w:ascii="Calibri" w:eastAsia="Times New Roman" w:hAnsi="Calibri" w:cs="Calibri"/>
+                <w:b/>
+                <w:bCs/>
+                <w:color w:val="000000"/>
+              </w:rPr>
+            </w:pPr>
+            <w:r>
+              <w:rPr>
+                <w:rFonts w:ascii="Calibri" w:eastAsia="Times New Roman" w:hAnsi="Calibri" w:cs="Calibri"/>
+                <w:b/>
+                <w:bCs/>
+                <w:color w:val="000000"/>
+              </w:rPr>
+              <w:t>Classifier</w:t>
+            </w:r>
+          </w:p>
+        </w:tc>
+        <w:tc>
+          <w:tcPr>
+            <w:tcW w:w="1180" w:type="dxa"/>
+            <w:tcBorders>
+              <w:top w:val="single" w:sz="4" w:space="0" w:color="auto"/>
+              <w:left w:val="nil"/>
+              <w:bottom w:val="single" w:sz="4" w:space="0" w:color="auto"/>
+              <w:right w:val="single" w:sz="4" w:space="0" w:color="auto"/>
+            </w:tcBorders>
+            <w:shd w:val="clear" w:color="000000" w:fill="8EA9DB"/>
+            <w:noWrap/>
+            <w:vAlign w:val="center"/>
+            <w:hideMark/>
+          </w:tcPr>
+          <w:p>
+            <w:pPr>
+              <w:spacing w:after="0" w:line="240" w:lineRule="auto"/>
+              <w:jc w:val="center"/>
+              <w:rPr>
+                <w:rFonts w:ascii="Calibri" w:eastAsia="Times New Roman" w:hAnsi="Calibri" w:cs="Calibri"/>
+                <w:b/>
+                <w:bCs/>
+                <w:color w:val="000000"/>
+              </w:rPr>
+            </w:pPr>
+            <w:r>
+              <w:rPr>
+                <w:rFonts w:ascii="Calibri" w:eastAsia="Times New Roman" w:hAnsi="Calibri" w:cs="Calibri"/>
+                <w:b/>
+                <w:bCs/>
+                <w:color w:val="000000"/>
+              </w:rPr>
+              <w:t>Accuracy</w:t>
+            </w:r>
+          </w:p>
+        </w:tc>
+        <w:tc>
+          <w:tcPr>
+            <w:tcW w:w="1180" w:type="dxa"/>
+            <w:tcBorders>
+              <w:top w:val="single" w:sz="4" w:space="0" w:color="auto"/>
+              <w:left w:val="nil"/>
+              <w:bottom w:val="single" w:sz="4" w:space="0" w:color="auto"/>
+              <w:right w:val="single" w:sz="4" w:space="0" w:color="auto"/>
+            </w:tcBorders>
+            <w:shd w:val="clear" w:color="000000" w:fill="8EA9DB"/>
+            <w:noWrap/>
+            <w:vAlign w:val="center"/>
+            <w:hideMark/>
+          </w:tcPr>
+          <w:p>
+            <w:pPr>
+              <w:spacing w:after="0" w:line="240" w:lineRule="auto"/>
+              <w:jc w:val="center"/>
+              <w:rPr>
+                <w:rFonts w:ascii="Calibri" w:eastAsia="Times New Roman" w:hAnsi="Calibri" w:cs="Calibri"/>
+                <w:b/>
+                <w:bCs/>
+                <w:color w:val="000000"/>
+              </w:rPr>
+            </w:pPr>
+            <w:r>
+              <w:rPr>
+                <w:rFonts w:ascii="Calibri" w:eastAsia="Times New Roman" w:hAnsi="Calibri" w:cs="Calibri"/>
+                <w:b/>
+                <w:bCs/>
+                <w:color w:val="000000"/>
+              </w:rPr>
+              <w:t>Precision</w:t>
+            </w:r>
+          </w:p>
+        </w:tc>
+        <w:tc>
+          <w:tcPr>
+            <w:tcW w:w="1220" w:type="dxa"/>
+            <w:tcBorders>
+              <w:top w:val="single" w:sz="4" w:space="0" w:color="auto"/>
+              <w:left w:val="nil"/>
+              <w:bottom w:val="single" w:sz="4" w:space="0" w:color="auto"/>
+              <w:right w:val="single" w:sz="4" w:space="0" w:color="auto"/>
+            </w:tcBorders>
+            <w:shd w:val="clear" w:color="000000" w:fill="8EA9DB"/>
+            <w:noWrap/>
+            <w:vAlign w:val="center"/>
+            <w:hideMark/>
+          </w:tcPr>
+          <w:p>
+            <w:pPr>
+              <w:spacing w:after="0" w:line="240" w:lineRule="auto"/>
+              <w:jc w:val="center"/>
+              <w:rPr>
+                <w:rFonts w:ascii="Calibri" w:eastAsia="Times New Roman" w:hAnsi="Calibri" w:cs="Calibri"/>
+                <w:b/>
+                <w:bCs/>
+                <w:color w:val="000000"/>
+              </w:rPr>
+            </w:pPr>
+            <w:r>
+              <w:rPr>
+                <w:rFonts w:ascii="Calibri" w:eastAsia="Times New Roman" w:hAnsi="Calibri" w:cs="Calibri"/>
+                <w:b/>
+                <w:bCs/>
+                <w:color w:val="000000"/>
+              </w:rPr>
+              <w:t>Recall</w:t>
+            </w:r>
+          </w:p>
+        </w:tc>
+        <w:tc>
+          <w:tcPr>
+            <w:tcW w:w="960" w:type="dxa"/>
+            <w:tcBorders>
+              <w:top w:val="single" w:sz="4" w:space="0" w:color="auto"/>
+              <w:left w:val="nil"/>
+              <w:bottom w:val="single" w:sz="4" w:space="0" w:color="auto"/>
+              <w:right w:val="single" w:sz="4" w:space="0" w:color="auto"/>
+            </w:tcBorders>
+            <w:shd w:val="clear" w:color="000000" w:fill="8EA9DB"/>
+            <w:noWrap/>
+            <w:vAlign w:val="center"/>
+            <w:hideMark/>
+          </w:tcPr>
+          <w:p>
+            <w:pPr>
+              <w:spacing w:after="0" w:line="240" w:lineRule="auto"/>
+              <w:jc w:val="center"/>
+              <w:rPr>
+                <w:rFonts w:ascii="Calibri" w:eastAsia="Times New Roman" w:hAnsi="Calibri" w:cs="Calibri"/>
+                <w:b/>
+                <w:bCs/>
+                <w:color w:val="000000"/>
+              </w:rPr>
+            </w:pPr>
+            <w:r>
+              <w:rPr>
+                <w:rFonts w:ascii="Calibri" w:eastAsia="Times New Roman" w:hAnsi="Calibri" w:cs="Calibri"/>
+                <w:b/>
+                <w:bCs/>
+                <w:color w:val="000000"/>
+              </w:rPr>
+              <w:t>TP</w:t>
+            </w:r>
+          </w:p>
+        </w:tc>
+        <w:tc>
+          <w:tcPr>
+            <w:tcW w:w="960" w:type="dxa"/>
+            <w:tcBorders>
+              <w:top w:val="single" w:sz="4" w:space="0" w:color="auto"/>
+              <w:left w:val="nil"/>
+              <w:bottom w:val="single" w:sz="4" w:space="0" w:color="auto"/>
+              <w:right w:val="single" w:sz="4" w:space="0" w:color="auto"/>
+            </w:tcBorders>
+            <w:shd w:val="clear" w:color="000000" w:fill="8EA9DB"/>
+            <w:noWrap/>
+            <w:vAlign w:val="center"/>
+            <w:hideMark/>
+          </w:tcPr>
+          <w:p>
+            <w:pPr>
+              <w:spacing w:after="0" w:line="240" w:lineRule="auto"/>
+              <w:jc w:val="center"/>
+              <w:rPr>
+                <w:rFonts w:ascii="Calibri" w:eastAsia="Times New Roman" w:hAnsi="Calibri" w:cs="Calibri"/>
+                <w:b/>
+                <w:bCs/>
+                <w:color w:val="000000"/>
+              </w:rPr>
+            </w:pPr>
+            <w:r>
+              <w:rPr>
+                <w:rFonts w:ascii="Calibri" w:eastAsia="Times New Roman" w:hAnsi="Calibri" w:cs="Calibri"/>
+                <w:b/>
+                <w:bCs/>
+                <w:color w:val="000000"/>
+              </w:rPr>
+              <w:t>FP</w:t>
+            </w:r>
+          </w:p>
+        </w:tc>
+        <w:tc>
+          <w:tcPr>
+            <w:tcW w:w="960" w:type="dxa"/>
+            <w:tcBorders>
+              <w:top w:val="single" w:sz="4" w:space="0" w:color="auto"/>
+              <w:left w:val="nil"/>
+              <w:bottom w:val="single" w:sz="4" w:space="0" w:color="auto"/>
+              <w:right w:val="single" w:sz="4" w:space="0" w:color="auto"/>
+            </w:tcBorders>
+            <w:shd w:val="clear" w:color="000000" w:fill="8EA9DB"/>
+            <w:noWrap/>
+            <w:vAlign w:val="center"/>
+            <w:hideMark/>
+          </w:tcPr>
+          <w:p>
+            <w:pPr>
+              <w:spacing w:after="0" w:line="240" w:lineRule="auto"/>
+              <w:jc w:val="center"/>
+              <w:rPr>
+                <w:rFonts w:ascii="Calibri" w:eastAsia="Times New Roman" w:hAnsi="Calibri" w:cs="Calibri"/>
+                <w:b/>
+                <w:bCs/>
+                <w:color w:val="000000"/>
+              </w:rPr>
+            </w:pPr>
+            <w:r>
+              <w:rPr>
+                <w:rFonts w:ascii="Calibri" w:eastAsia="Times New Roman" w:hAnsi="Calibri" w:cs="Calibri"/>
+                <w:b/>
+                <w:bCs/>
+                <w:color w:val="000000"/>
+              </w:rPr>
+              <w:t>FN</w:t>
+            </w:r>
+          </w:p>
+        </w:tc>
+        <w:tc>
+          <w:tcPr>
+            <w:tcW w:w="960" w:type="dxa"/>
+            <w:tcBorders>
+              <w:top w:val="single" w:sz="4" w:space="0" w:color="auto"/>
+              <w:left w:val="nil"/>
+              <w:bottom w:val="single" w:sz="4" w:space="0" w:color="auto"/>
+              <w:right w:val="single" w:sz="4" w:space="0" w:color="auto"/>
+            </w:tcBorders>
+            <w:shd w:val="clear" w:color="000000" w:fill="8EA9DB"/>
+            <w:noWrap/>
+            <w:vAlign w:val="center"/>
+            <w:hideMark/>
+          </w:tcPr>
+          <w:p>
+            <w:pPr>
+              <w:spacing w:after="0" w:line="240" w:lineRule="auto"/>
+              <w:jc w:val="center"/>
+              <w:rPr>
+                <w:rFonts w:ascii="Calibri" w:eastAsia="Times New Roman" w:hAnsi="Calibri" w:cs="Calibri"/>
+                <w:b/>
+                <w:bCs/>
+                <w:color w:val="000000"/>
+              </w:rPr>
+            </w:pPr>
+            <w:r>
+              <w:rPr>
+                <w:rFonts w:ascii="Calibri" w:eastAsia="Times New Roman" w:hAnsi="Calibri" w:cs="Calibri"/>
+                <w:b/>
+                <w:bCs/>
+                <w:color w:val="000000"/>
+              </w:rPr>
+              <w:t>TN</w:t>
+            </w:r>
+          </w:p>
+        </w:tc>
+      </w:tr>
+      <w:tr>
+        <w:trPr>
+          <w:trHeight w:val="242"/>
+        </w:trPr>
+        <w:tc>
+          <w:tcPr>
+            <w:tcW w:w="1780" w:type="dxa"/>
+            <w:tcBorders>
+              <w:top w:val="nil"/>
+              <w:left w:val="single" w:sz="4" w:space="0" w:color="auto"/>
+              <w:bottom w:val="single" w:sz="4" w:space="0" w:color="auto"/>
+              <w:right w:val="single" w:sz="4" w:space="0" w:color="auto"/>
+            </w:tcBorders>
+            <w:shd w:val="clear" w:color="000000" w:fill="8EA9DB"/>
+            <w:noWrap/>
+            <w:vAlign w:val="center"/>
+            <w:hideMark/>
+          </w:tcPr>
+          <w:p>
+            <w:pPr>
+              <w:spacing w:after="0" w:line="240" w:lineRule="auto"/>
+              <w:jc w:val="center"/>
+              <w:rPr>
+                <w:rFonts w:ascii="Calibri" w:eastAsia="Times New Roman" w:hAnsi="Calibri" w:cs="Calibri"/>
+                <w:b/>
+                <w:bCs/>
+                <w:i/>
+                <w:iCs/>
+                <w:color w:val="000000"/>
+              </w:rPr>
+            </w:pPr>
+            <w:r>
+              <w:rPr>
+                <w:rFonts w:ascii="Calibri" w:eastAsia="Times New Roman" w:hAnsi="Calibri" w:cs="Calibri"/>
+                <w:b/>
+                <w:bCs/>
+                <w:i/>
+                <w:iCs/>
+                <w:color w:val="000000"/>
+              </w:rPr>
+              <w:t>Naïve Bayes</w:t>
+            </w:r>
+          </w:p>
+        </w:tc>
+        <w:tc>
+          <w:tcPr>
+            <w:tcW w:w="1180" w:type="dxa"/>
+            <w:tcBorders>
+              <w:top w:val="nil"/>
+              <w:left w:val="nil"/>
+              <w:bottom w:val="single" w:sz="4" w:space="0" w:color="auto"/>
+              <w:right w:val="single" w:sz="4" w:space="0" w:color="auto"/>
+            </w:tcBorders>
+            <w:shd w:val="clear" w:color="000000" w:fill="8EA9DB"/>
+            <w:noWrap/>
+            <w:vAlign w:val="center"/>
+            <w:hideMark/>
+          </w:tcPr>
+          <w:p>
+            <w:pPr>
+              <w:spacing w:after="0" w:line="240" w:lineRule="auto"/>
+              <w:jc w:val="center"/>
+              <w:rPr>
+                <w:rFonts w:ascii="Calibri" w:eastAsia="Times New Roman" w:hAnsi="Calibri" w:cs="Calibri"/>
+                <w:color w:val="000000"/>
+              </w:rPr>
+            </w:pPr>
+            <w:r>
+              <w:rPr>
+                <w:rFonts w:ascii="Calibri" w:eastAsia="Times New Roman" w:hAnsi="Calibri" w:cs="Calibri"/>
+                <w:color w:val="000000"/>
+              </w:rPr>
+              <w:t>0.72433616</w:t>
+            </w:r>
+          </w:p>
+        </w:tc>
+        <w:tc>
+          <w:tcPr>
+            <w:tcW w:w="1180" w:type="dxa"/>
+            <w:tcBorders>
+              <w:top w:val="nil"/>
+              <w:left w:val="nil"/>
+              <w:bottom w:val="single" w:sz="4" w:space="0" w:color="auto"/>
+              <w:right w:val="single" w:sz="4" w:space="0" w:color="auto"/>
+            </w:tcBorders>
+            <w:shd w:val="clear" w:color="000000" w:fill="8EA9DB"/>
+            <w:noWrap/>
+            <w:vAlign w:val="center"/>
+            <w:hideMark/>
+          </w:tcPr>
+          <w:p>
+            <w:pPr>
+              <w:spacing w:after="0" w:line="240" w:lineRule="auto"/>
+              <w:jc w:val="center"/>
+              <w:rPr>
+                <w:rFonts w:ascii="Calibri" w:eastAsia="Times New Roman" w:hAnsi="Calibri" w:cs="Calibri"/>
+                <w:color w:val="000000"/>
+              </w:rPr>
+            </w:pPr>
+            <w:r>
+              <w:rPr>
+                <w:rFonts w:ascii="Calibri" w:eastAsia="Times New Roman" w:hAnsi="Calibri" w:cs="Calibri"/>
+                <w:color w:val="000000"/>
+              </w:rPr>
+              <w:t>0.40881590</w:t>
+            </w:r>
+          </w:p>
+        </w:tc>
+        <w:tc>
+          <w:tcPr>
+            <w:tcW w:w="1220" w:type="dxa"/>
+            <w:tcBorders>
+              <w:top w:val="nil"/>
+              <w:left w:val="nil"/>
+              <w:bottom w:val="single" w:sz="4" w:space="0" w:color="auto"/>
+              <w:right w:val="single" w:sz="4" w:space="0" w:color="auto"/>
+            </w:tcBorders>
+            <w:shd w:val="clear" w:color="000000" w:fill="8EA9DB"/>
+            <w:noWrap/>
+            <w:vAlign w:val="center"/>
+            <w:hideMark/>
+          </w:tcPr>
+          <w:p>
+            <w:pPr>
+              <w:spacing w:after="0" w:line="240" w:lineRule="auto"/>
+              <w:jc w:val="center"/>
+              <w:rPr>
+                <w:rFonts w:ascii="Calibri" w:eastAsia="Times New Roman" w:hAnsi="Calibri" w:cs="Calibri"/>
+                <w:color w:val="000000"/>
+                <w:highlight w:val="yellow"/>
+              </w:rPr>
+            </w:pPr>
+            <w:r>
+              <w:rPr>
+                <w:rFonts w:ascii="Calibri" w:eastAsia="Times New Roman" w:hAnsi="Calibri" w:cs="Calibri"/>
+                <w:color w:val="000000"/>
+                <w:highlight w:val="yellow"/>
+              </w:rPr>
+              <w:t>0.59422111</w:t>
+            </w:r>
+          </w:p>
+        </w:tc>
+        <w:tc>
+          <w:tcPr>
+            <w:tcW w:w="960" w:type="dxa"/>
+            <w:tcBorders>
+              <w:top w:val="nil"/>
+              <w:left w:val="nil"/>
+              <w:bottom w:val="single" w:sz="4" w:space="0" w:color="auto"/>
+              <w:right w:val="single" w:sz="4" w:space="0" w:color="auto"/>
+            </w:tcBorders>
+            <w:shd w:val="clear" w:color="000000" w:fill="8EA9DB"/>
+            <w:noWrap/>
+            <w:vAlign w:val="center"/>
+            <w:hideMark/>
+          </w:tcPr>
+          <w:p>
+            <w:pPr>
+              <w:spacing w:after="0" w:line="240" w:lineRule="auto"/>
+              <w:jc w:val="center"/>
+              <w:rPr>
+                <w:rFonts w:ascii="Calibri" w:eastAsia="Times New Roman" w:hAnsi="Calibri" w:cs="Calibri"/>
+                <w:color w:val="000000"/>
+              </w:rPr>
+            </w:pPr>
+            <w:r>
+              <w:rPr>
+                <w:rFonts w:ascii="Calibri" w:eastAsia="Times New Roman" w:hAnsi="Calibri" w:cs="Calibri"/>
+                <w:color w:val="000000"/>
+              </w:rPr>
+              <w:t>4346</w:t>
+            </w:r>
+          </w:p>
+        </w:tc>
+        <w:tc>
+          <w:tcPr>
+            <w:tcW w:w="960" w:type="dxa"/>
+            <w:tcBorders>
+              <w:top w:val="nil"/>
+              <w:left w:val="nil"/>
+              <w:bottom w:val="single" w:sz="4" w:space="0" w:color="auto"/>
+              <w:right w:val="single" w:sz="4" w:space="0" w:color="auto"/>
+            </w:tcBorders>
+            <w:shd w:val="clear" w:color="000000" w:fill="8EA9DB"/>
+            <w:noWrap/>
+            <w:vAlign w:val="center"/>
+            <w:hideMark/>
+          </w:tcPr>
+          <w:p>
+            <w:pPr>
+              <w:spacing w:after="0" w:line="240" w:lineRule="auto"/>
+              <w:jc w:val="center"/>
+              <w:rPr>
+                <w:rFonts w:ascii="Calibri" w:eastAsia="Times New Roman" w:hAnsi="Calibri" w:cs="Calibri"/>
+                <w:color w:val="000000"/>
+              </w:rPr>
+            </w:pPr>
+            <w:r>
+              <w:rPr>
+                <w:rFonts w:ascii="Calibri" w:eastAsia="Times New Roman" w:hAnsi="Calibri" w:cs="Calibri"/>
+                <w:color w:val="000000"/>
+                <w:highlight w:val="yellow"/>
+              </w:rPr>
+              <w:t>1368</w:t>
+            </w:r>
+          </w:p>
+        </w:tc>
+        <w:tc>
+          <w:tcPr>
+            <w:tcW w:w="960" w:type="dxa"/>
+            <w:tcBorders>
+              <w:top w:val="nil"/>
+              <w:left w:val="nil"/>
+              <w:bottom w:val="single" w:sz="4" w:space="0" w:color="auto"/>
+              <w:right w:val="single" w:sz="4" w:space="0" w:color="auto"/>
+            </w:tcBorders>
+            <w:shd w:val="clear" w:color="000000" w:fill="8EA9DB"/>
+            <w:noWrap/>
+            <w:vAlign w:val="center"/>
+            <w:hideMark/>
+          </w:tcPr>
+          <w:p>
+            <w:pPr>
+              <w:spacing w:after="0" w:line="240" w:lineRule="auto"/>
+              <w:jc w:val="center"/>
+              <w:rPr>
+                <w:rFonts w:ascii="Calibri" w:eastAsia="Times New Roman" w:hAnsi="Calibri" w:cs="Calibri"/>
+                <w:color w:val="000000"/>
+              </w:rPr>
+            </w:pPr>
+            <w:r>
+              <w:rPr>
+                <w:rFonts w:ascii="Calibri" w:eastAsia="Times New Roman" w:hAnsi="Calibri" w:cs="Calibri"/>
+                <w:color w:val="000000"/>
+              </w:rPr>
+              <w:t>646</w:t>
+            </w:r>
+          </w:p>
+        </w:tc>
+        <w:tc>
+          <w:tcPr>
+            <w:tcW w:w="960" w:type="dxa"/>
+            <w:tcBorders>
+              <w:top w:val="nil"/>
+              <w:left w:val="nil"/>
+              <w:bottom w:val="single" w:sz="4" w:space="0" w:color="auto"/>
+              <w:right w:val="single" w:sz="4" w:space="0" w:color="auto"/>
+            </w:tcBorders>
+            <w:shd w:val="clear" w:color="000000" w:fill="8EA9DB"/>
+            <w:noWrap/>
+            <w:vAlign w:val="center"/>
+            <w:hideMark/>
+          </w:tcPr>
+          <w:p>
+            <w:pPr>
+              <w:spacing w:after="0" w:line="240" w:lineRule="auto"/>
+              <w:jc w:val="center"/>
+              <w:rPr>
+                <w:rFonts w:ascii="Calibri" w:eastAsia="Times New Roman" w:hAnsi="Calibri" w:cs="Calibri"/>
+                <w:color w:val="000000"/>
+              </w:rPr>
+            </w:pPr>
+            <w:r>
+              <w:rPr>
+                <w:rFonts w:ascii="Calibri" w:eastAsia="Times New Roman" w:hAnsi="Calibri" w:cs="Calibri"/>
+                <w:color w:val="000000"/>
+                <w:highlight w:val="yellow"/>
+              </w:rPr>
+              <w:t>946</w:t>
+            </w:r>
+          </w:p>
+        </w:tc>
+      </w:tr>
+      <w:tr>
+        <w:trPr>
+          <w:trHeight w:val="143"/>
+        </w:trPr>
+        <w:tc>
+          <w:tcPr>
+            <w:tcW w:w="1780" w:type="dxa"/>
+            <w:tcBorders>
+              <w:top w:val="nil"/>
+              <w:left w:val="single" w:sz="4" w:space="0" w:color="auto"/>
+              <w:bottom w:val="single" w:sz="4" w:space="0" w:color="auto"/>
+              <w:right w:val="single" w:sz="4" w:space="0" w:color="auto"/>
+            </w:tcBorders>
+            <w:shd w:val="clear" w:color="000000" w:fill="8EA9DB"/>
+            <w:noWrap/>
+            <w:vAlign w:val="center"/>
+            <w:hideMark/>
+          </w:tcPr>
+          <w:p>
+            <w:pPr>
+              <w:spacing w:after="0" w:line="240" w:lineRule="auto"/>
+              <w:jc w:val="center"/>
+              <w:rPr>
+                <w:rFonts w:ascii="Calibri" w:eastAsia="Times New Roman" w:hAnsi="Calibri" w:cs="Calibri"/>
+                <w:b/>
+                <w:bCs/>
+                <w:i/>
+                <w:iCs/>
+                <w:color w:val="000000"/>
+              </w:rPr>
+            </w:pPr>
+            <w:r>
+              <w:rPr>
+                <w:rFonts w:ascii="Calibri" w:eastAsia="Times New Roman" w:hAnsi="Calibri" w:cs="Calibri"/>
+                <w:b/>
+                <w:bCs/>
+                <w:i/>
+                <w:iCs/>
+                <w:color w:val="000000"/>
+              </w:rPr>
+              <w:t>KNN</w:t>
+            </w:r>
+          </w:p>
+        </w:tc>
+        <w:tc>
+          <w:tcPr>
+            <w:tcW w:w="1180" w:type="dxa"/>
+            <w:tcBorders>
+              <w:top w:val="nil"/>
+              <w:left w:val="nil"/>
+              <w:bottom w:val="single" w:sz="4" w:space="0" w:color="auto"/>
+              <w:right w:val="single" w:sz="4" w:space="0" w:color="auto"/>
+            </w:tcBorders>
+            <w:shd w:val="clear" w:color="000000" w:fill="8EA9DB"/>
+            <w:noWrap/>
+            <w:vAlign w:val="center"/>
+            <w:hideMark/>
+          </w:tcPr>
+          <w:p>
+            <w:pPr>
+              <w:spacing w:after="0" w:line="240" w:lineRule="auto"/>
+              <w:jc w:val="center"/>
+              <w:rPr>
+                <w:rFonts w:ascii="Calibri" w:eastAsia="Times New Roman" w:hAnsi="Calibri" w:cs="Calibri"/>
+                <w:color w:val="000000"/>
+                <w:highlight w:val="yellow"/>
+              </w:rPr>
+            </w:pPr>
+            <w:r>
+              <w:rPr>
+                <w:rFonts w:ascii="Calibri" w:eastAsia="Times New Roman" w:hAnsi="Calibri" w:cs="Calibri"/>
+                <w:color w:val="000000"/>
+                <w:highlight w:val="yellow"/>
+              </w:rPr>
+              <w:t>0.840815767</w:t>
+            </w:r>
+          </w:p>
+        </w:tc>
+        <w:tc>
+          <w:tcPr>
+            <w:tcW w:w="1180" w:type="dxa"/>
+            <w:tcBorders>
+              <w:top w:val="nil"/>
+              <w:left w:val="nil"/>
+              <w:bottom w:val="single" w:sz="4" w:space="0" w:color="auto"/>
+              <w:right w:val="single" w:sz="4" w:space="0" w:color="auto"/>
+            </w:tcBorders>
+            <w:shd w:val="clear" w:color="000000" w:fill="8EA9DB"/>
+            <w:noWrap/>
+            <w:vAlign w:val="center"/>
+            <w:hideMark/>
+          </w:tcPr>
+          <w:p>
+            <w:pPr>
+              <w:spacing w:after="0" w:line="240" w:lineRule="auto"/>
+              <w:jc w:val="center"/>
+              <w:rPr>
+                <w:rFonts w:ascii="Calibri" w:eastAsia="Times New Roman" w:hAnsi="Calibri" w:cs="Calibri"/>
+                <w:color w:val="000000"/>
+                <w:highlight w:val="yellow"/>
+              </w:rPr>
+            </w:pPr>
+            <w:r>
+              <w:rPr>
+                <w:rFonts w:ascii="Calibri" w:eastAsia="Times New Roman" w:hAnsi="Calibri" w:cs="Calibri"/>
+                <w:color w:val="000000"/>
+              </w:rPr>
+              <w:t>0.768460575</w:t>
+            </w:r>
+          </w:p>
+        </w:tc>
+        <w:tc>
+          <w:tcPr>
+            <w:tcW w:w="1220" w:type="dxa"/>
+            <w:tcBorders>
+              <w:top w:val="nil"/>
+              <w:left w:val="nil"/>
+              <w:bottom w:val="single" w:sz="4" w:space="0" w:color="auto"/>
+              <w:right w:val="single" w:sz="4" w:space="0" w:color="auto"/>
+            </w:tcBorders>
+            <w:shd w:val="clear" w:color="000000" w:fill="8EA9DB"/>
+            <w:noWrap/>
+            <w:vAlign w:val="center"/>
+            <w:hideMark/>
+          </w:tcPr>
+          <w:p>
+            <w:pPr>
+              <w:spacing w:after="0" w:line="240" w:lineRule="auto"/>
+              <w:jc w:val="center"/>
+              <w:rPr>
+                <w:rFonts w:ascii="Calibri" w:eastAsia="Times New Roman" w:hAnsi="Calibri" w:cs="Calibri"/>
+                <w:color w:val="000000"/>
+              </w:rPr>
+            </w:pPr>
+            <w:r>
+              <w:rPr>
+                <w:rFonts w:ascii="Calibri" w:eastAsia="Times New Roman" w:hAnsi="Calibri" w:cs="Calibri"/>
+                <w:color w:val="000000"/>
+              </w:rPr>
+              <w:t>0.38567839</w:t>
+            </w:r>
+            <w:r>
+              <w:rPr>
+                <w:rFonts w:ascii="Calibri" w:eastAsia="Times New Roman" w:hAnsi="Calibri" w:cs="Calibri"/>
+                <w:color w:val="000000"/>
+              </w:rPr>
+              <w:t>2</w:t>
+            </w:r>
+          </w:p>
+        </w:tc>
+        <w:tc>
+          <w:tcPr>
+            <w:tcW w:w="960" w:type="dxa"/>
+            <w:tcBorders>
+              <w:top w:val="nil"/>
+              <w:left w:val="nil"/>
+              <w:bottom w:val="single" w:sz="4" w:space="0" w:color="auto"/>
+              <w:right w:val="single" w:sz="4" w:space="0" w:color="auto"/>
+            </w:tcBorders>
+            <w:shd w:val="clear" w:color="000000" w:fill="8EA9DB"/>
+            <w:noWrap/>
+            <w:vAlign w:val="center"/>
+            <w:hideMark/>
+          </w:tcPr>
+          <w:p>
+            <w:pPr>
+              <w:spacing w:after="0" w:line="240" w:lineRule="auto"/>
+              <w:jc w:val="center"/>
+              <w:rPr>
+                <w:rFonts w:ascii="Calibri" w:eastAsia="Times New Roman" w:hAnsi="Calibri" w:cs="Calibri"/>
+                <w:color w:val="000000"/>
+              </w:rPr>
+            </w:pPr>
+            <w:r>
+              <w:rPr>
+                <w:rFonts w:ascii="Calibri" w:eastAsia="Times New Roman" w:hAnsi="Calibri" w:cs="Calibri"/>
+                <w:color w:val="000000"/>
+              </w:rPr>
+              <w:t>5529</w:t>
+            </w:r>
+          </w:p>
+        </w:tc>
+        <w:tc>
+          <w:tcPr>
+            <w:tcW w:w="960" w:type="dxa"/>
+            <w:tcBorders>
+              <w:top w:val="nil"/>
+              <w:left w:val="nil"/>
+              <w:bottom w:val="single" w:sz="4" w:space="0" w:color="auto"/>
+              <w:right w:val="single" w:sz="4" w:space="0" w:color="auto"/>
+            </w:tcBorders>
+            <w:shd w:val="clear" w:color="000000" w:fill="8EA9DB"/>
+            <w:noWrap/>
+            <w:vAlign w:val="center"/>
+            <w:hideMark/>
+          </w:tcPr>
+          <w:p>
+            <w:pPr>
+              <w:spacing w:after="0" w:line="240" w:lineRule="auto"/>
+              <w:jc w:val="center"/>
+              <w:rPr>
+                <w:rFonts w:ascii="Calibri" w:eastAsia="Times New Roman" w:hAnsi="Calibri" w:cs="Calibri"/>
+                <w:color w:val="000000"/>
+              </w:rPr>
+            </w:pPr>
+            <w:r>
+              <w:rPr>
+                <w:rFonts w:ascii="Calibri" w:eastAsia="Times New Roman" w:hAnsi="Calibri" w:cs="Calibri"/>
+                <w:color w:val="000000"/>
+              </w:rPr>
+              <w:t>185</w:t>
+            </w:r>
+          </w:p>
+        </w:tc>
+        <w:tc>
+          <w:tcPr>
+            <w:tcW w:w="960" w:type="dxa"/>
+            <w:tcBorders>
+              <w:top w:val="nil"/>
+              <w:left w:val="nil"/>
+              <w:bottom w:val="single" w:sz="4" w:space="0" w:color="auto"/>
+              <w:right w:val="single" w:sz="4" w:space="0" w:color="auto"/>
+            </w:tcBorders>
+            <w:shd w:val="clear" w:color="000000" w:fill="8EA9DB"/>
+            <w:noWrap/>
+            <w:vAlign w:val="center"/>
+            <w:hideMark/>
+          </w:tcPr>
+          <w:p>
+            <w:pPr>
+              <w:spacing w:after="0" w:line="240" w:lineRule="auto"/>
+              <w:jc w:val="center"/>
+              <w:rPr>
+                <w:rFonts w:ascii="Calibri" w:eastAsia="Times New Roman" w:hAnsi="Calibri" w:cs="Calibri"/>
+                <w:color w:val="000000"/>
+              </w:rPr>
+            </w:pPr>
+            <w:r>
+              <w:rPr>
+                <w:rFonts w:ascii="Calibri" w:eastAsia="Times New Roman" w:hAnsi="Calibri" w:cs="Calibri"/>
+                <w:color w:val="000000"/>
+              </w:rPr>
+              <w:t>978</w:t>
+            </w:r>
+          </w:p>
+        </w:tc>
+        <w:tc>
+          <w:tcPr>
+            <w:tcW w:w="960" w:type="dxa"/>
+            <w:tcBorders>
+              <w:top w:val="nil"/>
+              <w:left w:val="nil"/>
+              <w:bottom w:val="single" w:sz="4" w:space="0" w:color="auto"/>
+              <w:right w:val="single" w:sz="4" w:space="0" w:color="auto"/>
+            </w:tcBorders>
+            <w:shd w:val="clear" w:color="000000" w:fill="8EA9DB"/>
+            <w:noWrap/>
+            <w:vAlign w:val="center"/>
+            <w:hideMark/>
+          </w:tcPr>
+          <w:p>
+            <w:pPr>
+              <w:spacing w:after="0" w:line="240" w:lineRule="auto"/>
+              <w:jc w:val="center"/>
+              <w:rPr>
+                <w:rFonts w:ascii="Calibri" w:eastAsia="Times New Roman" w:hAnsi="Calibri" w:cs="Calibri"/>
+                <w:color w:val="000000"/>
+              </w:rPr>
+            </w:pPr>
+            <w:r>
+              <w:rPr>
+                <w:rFonts w:ascii="Calibri" w:eastAsia="Times New Roman" w:hAnsi="Calibri" w:cs="Calibri"/>
+                <w:color w:val="000000"/>
+              </w:rPr>
+              <w:t>614</w:t>
+            </w:r>
+          </w:p>
+        </w:tc>
+      </w:tr>
+      <w:tr>
+        <w:trPr>
+          <w:trHeight w:val="288"/>
+        </w:trPr>
+        <w:tc>
+          <w:tcPr>
+            <w:tcW w:w="1780" w:type="dxa"/>
+            <w:tcBorders>
+              <w:top w:val="nil"/>
+              <w:left w:val="single" w:sz="4" w:space="0" w:color="auto"/>
+              <w:bottom w:val="single" w:sz="4" w:space="0" w:color="auto"/>
+              <w:right w:val="single" w:sz="4" w:space="0" w:color="auto"/>
+            </w:tcBorders>
+            <w:shd w:val="clear" w:color="000000" w:fill="8EA9DB"/>
+            <w:noWrap/>
+            <w:vAlign w:val="center"/>
+            <w:hideMark/>
+          </w:tcPr>
+          <w:p>
+            <w:pPr>
+              <w:spacing w:after="0" w:line="240" w:lineRule="auto"/>
+              <w:jc w:val="center"/>
+              <w:rPr>
+                <w:rFonts w:ascii="Calibri" w:eastAsia="Times New Roman" w:hAnsi="Calibri" w:cs="Calibri"/>
+                <w:b/>
+                <w:bCs/>
+                <w:i/>
+                <w:iCs/>
+                <w:color w:val="000000"/>
+              </w:rPr>
+            </w:pPr>
+            <w:r>
+              <w:rPr>
+                <w:rFonts w:ascii="Calibri" w:eastAsia="Times New Roman" w:hAnsi="Calibri" w:cs="Calibri"/>
+                <w:b/>
+                <w:bCs/>
+                <w:i/>
+                <w:iCs/>
+                <w:color w:val="000000"/>
+              </w:rPr>
+              <w:t>Logistic Regression</w:t>
+            </w:r>
+          </w:p>
+        </w:tc>
+        <w:tc>
+          <w:tcPr>
+            <w:tcW w:w="1180" w:type="dxa"/>
+            <w:tcBorders>
+              <w:top w:val="nil"/>
+              <w:left w:val="nil"/>
+              <w:bottom w:val="single" w:sz="4" w:space="0" w:color="auto"/>
+              <w:right w:val="single" w:sz="4" w:space="0" w:color="auto"/>
+            </w:tcBorders>
+            <w:shd w:val="clear" w:color="000000" w:fill="8EA9DB"/>
+            <w:noWrap/>
+            <w:vAlign w:val="center"/>
+            <w:hideMark/>
+          </w:tcPr>
+          <w:p>
+            <w:pPr>
+              <w:spacing w:after="0" w:line="240" w:lineRule="auto"/>
+              <w:jc w:val="center"/>
+              <w:rPr>
+                <w:rFonts w:ascii="Calibri" w:eastAsia="Times New Roman" w:hAnsi="Calibri" w:cs="Calibri"/>
+                <w:color w:val="000000"/>
+              </w:rPr>
+            </w:pPr>
+            <w:r>
+              <w:rPr>
+                <w:rFonts w:ascii="Calibri" w:eastAsia="Times New Roman" w:hAnsi="Calibri" w:cs="Calibri"/>
+                <w:color w:val="000000"/>
+              </w:rPr>
+              <w:t>0.83985765</w:t>
+            </w:r>
+            <w:r>
+              <w:rPr>
+                <w:rFonts w:ascii="Calibri" w:eastAsia="Times New Roman" w:hAnsi="Calibri" w:cs="Calibri"/>
+                <w:color w:val="000000"/>
+              </w:rPr>
+              <w:t>2</w:t>
+            </w:r>
+          </w:p>
+        </w:tc>
+        <w:tc>
+          <w:tcPr>
+            <w:tcW w:w="1180" w:type="dxa"/>
+            <w:tcBorders>
+              <w:top w:val="nil"/>
+              <w:left w:val="nil"/>
+              <w:bottom w:val="single" w:sz="4" w:space="0" w:color="auto"/>
+              <w:right w:val="single" w:sz="4" w:space="0" w:color="auto"/>
+            </w:tcBorders>
+            <w:shd w:val="clear" w:color="000000" w:fill="8EA9DB"/>
+            <w:noWrap/>
+            <w:vAlign w:val="center"/>
+            <w:hideMark/>
+          </w:tcPr>
+          <w:p>
+            <w:pPr>
+              <w:spacing w:after="0" w:line="240" w:lineRule="auto"/>
+              <w:jc w:val="center"/>
+              <w:rPr>
+                <w:rFonts w:ascii="Calibri" w:eastAsia="Times New Roman" w:hAnsi="Calibri" w:cs="Calibri"/>
+                <w:color w:val="000000"/>
+              </w:rPr>
+            </w:pPr>
+            <w:r>
+              <w:rPr>
+                <w:rFonts w:ascii="Calibri" w:eastAsia="Times New Roman" w:hAnsi="Calibri" w:cs="Calibri"/>
+                <w:color w:val="000000"/>
+              </w:rPr>
+              <w:t>0.71486761</w:t>
+            </w:r>
+            <w:r>
+              <w:rPr>
+                <w:rFonts w:ascii="Calibri" w:eastAsia="Times New Roman" w:hAnsi="Calibri" w:cs="Calibri"/>
+                <w:color w:val="000000"/>
+              </w:rPr>
+              <w:t>8</w:t>
+            </w:r>
+          </w:p>
+        </w:tc>
+        <w:tc>
+          <w:tcPr>
+            <w:tcW w:w="1220" w:type="dxa"/>
+            <w:tcBorders>
+              <w:top w:val="nil"/>
+              <w:left w:val="nil"/>
+              <w:bottom w:val="single" w:sz="4" w:space="0" w:color="auto"/>
+              <w:right w:val="single" w:sz="4" w:space="0" w:color="auto"/>
+            </w:tcBorders>
+            <w:shd w:val="clear" w:color="000000" w:fill="8EA9DB"/>
+            <w:noWrap/>
+            <w:vAlign w:val="center"/>
+            <w:hideMark/>
+          </w:tcPr>
+          <w:p>
+            <w:pPr>
+              <w:spacing w:after="0" w:line="240" w:lineRule="auto"/>
+              <w:jc w:val="center"/>
+              <w:rPr>
+                <w:rFonts w:ascii="Calibri" w:eastAsia="Times New Roman" w:hAnsi="Calibri" w:cs="Calibri"/>
+                <w:color w:val="000000"/>
+              </w:rPr>
+            </w:pPr>
+            <w:r>
+              <w:rPr>
+                <w:rFonts w:ascii="Calibri" w:eastAsia="Times New Roman" w:hAnsi="Calibri" w:cs="Calibri"/>
+                <w:color w:val="000000"/>
+              </w:rPr>
+              <w:t>0.440954773</w:t>
+            </w:r>
+          </w:p>
+        </w:tc>
+        <w:tc>
+          <w:tcPr>
+            <w:tcW w:w="960" w:type="dxa"/>
+            <w:tcBorders>
+              <w:top w:val="nil"/>
+              <w:left w:val="nil"/>
+              <w:bottom w:val="single" w:sz="4" w:space="0" w:color="auto"/>
+              <w:right w:val="single" w:sz="4" w:space="0" w:color="auto"/>
+            </w:tcBorders>
+            <w:shd w:val="clear" w:color="000000" w:fill="8EA9DB"/>
+            <w:noWrap/>
+            <w:vAlign w:val="center"/>
+            <w:hideMark/>
+          </w:tcPr>
+          <w:p>
+            <w:pPr>
+              <w:spacing w:after="0" w:line="240" w:lineRule="auto"/>
+              <w:jc w:val="center"/>
+              <w:rPr>
+                <w:rFonts w:ascii="Calibri" w:eastAsia="Times New Roman" w:hAnsi="Calibri" w:cs="Calibri"/>
+                <w:color w:val="000000"/>
+              </w:rPr>
+            </w:pPr>
+            <w:r>
+              <w:rPr>
+                <w:rFonts w:ascii="Calibri" w:eastAsia="Times New Roman" w:hAnsi="Calibri" w:cs="Calibri"/>
+                <w:color w:val="000000"/>
+              </w:rPr>
+              <w:t>5434</w:t>
+            </w:r>
+          </w:p>
+        </w:tc>
+        <w:tc>
+          <w:tcPr>
+            <w:tcW w:w="960" w:type="dxa"/>
+            <w:tcBorders>
+              <w:top w:val="nil"/>
+              <w:left w:val="nil"/>
+              <w:bottom w:val="single" w:sz="4" w:space="0" w:color="auto"/>
+              <w:right w:val="single" w:sz="4" w:space="0" w:color="auto"/>
+            </w:tcBorders>
+            <w:shd w:val="clear" w:color="000000" w:fill="8EA9DB"/>
+            <w:noWrap/>
+            <w:vAlign w:val="center"/>
+            <w:hideMark/>
+          </w:tcPr>
+          <w:p>
+            <w:pPr>
+              <w:spacing w:after="0" w:line="240" w:lineRule="auto"/>
+              <w:jc w:val="center"/>
+              <w:rPr>
+                <w:rFonts w:ascii="Calibri" w:eastAsia="Times New Roman" w:hAnsi="Calibri" w:cs="Calibri"/>
+                <w:color w:val="000000"/>
+              </w:rPr>
+            </w:pPr>
+            <w:r>
+              <w:rPr>
+                <w:rFonts w:ascii="Calibri" w:eastAsia="Times New Roman" w:hAnsi="Calibri" w:cs="Calibri"/>
+                <w:color w:val="000000"/>
+              </w:rPr>
+              <w:t>280</w:t>
+            </w:r>
+          </w:p>
+        </w:tc>
+        <w:tc>
+          <w:tcPr>
+            <w:tcW w:w="960" w:type="dxa"/>
+            <w:tcBorders>
+              <w:top w:val="nil"/>
+              <w:left w:val="nil"/>
+              <w:bottom w:val="single" w:sz="4" w:space="0" w:color="auto"/>
+              <w:right w:val="single" w:sz="4" w:space="0" w:color="auto"/>
+            </w:tcBorders>
+            <w:shd w:val="clear" w:color="000000" w:fill="8EA9DB"/>
+            <w:noWrap/>
+            <w:vAlign w:val="center"/>
+            <w:hideMark/>
+          </w:tcPr>
+          <w:p>
+            <w:pPr>
+              <w:spacing w:after="0" w:line="240" w:lineRule="auto"/>
+              <w:jc w:val="center"/>
+              <w:rPr>
+                <w:rFonts w:ascii="Calibri" w:eastAsia="Times New Roman" w:hAnsi="Calibri" w:cs="Calibri"/>
+                <w:color w:val="000000"/>
+              </w:rPr>
+            </w:pPr>
+            <w:r>
+              <w:rPr>
+                <w:rFonts w:ascii="Calibri" w:eastAsia="Times New Roman" w:hAnsi="Calibri" w:cs="Calibri"/>
+                <w:color w:val="000000"/>
+              </w:rPr>
+              <w:t>890</w:t>
+            </w:r>
+          </w:p>
+        </w:tc>
+        <w:tc>
+          <w:tcPr>
+            <w:tcW w:w="960" w:type="dxa"/>
+            <w:tcBorders>
+              <w:top w:val="nil"/>
+              <w:left w:val="nil"/>
+              <w:bottom w:val="single" w:sz="4" w:space="0" w:color="auto"/>
+              <w:right w:val="single" w:sz="4" w:space="0" w:color="auto"/>
+            </w:tcBorders>
+            <w:shd w:val="clear" w:color="000000" w:fill="8EA9DB"/>
+            <w:noWrap/>
+            <w:vAlign w:val="center"/>
+            <w:hideMark/>
+          </w:tcPr>
+          <w:p>
+            <w:pPr>
+              <w:spacing w:after="0" w:line="240" w:lineRule="auto"/>
+              <w:jc w:val="center"/>
+              <w:rPr>
+                <w:rFonts w:ascii="Calibri" w:eastAsia="Times New Roman" w:hAnsi="Calibri" w:cs="Calibri"/>
+                <w:color w:val="000000"/>
+              </w:rPr>
+            </w:pPr>
+            <w:r>
+              <w:rPr>
+                <w:rFonts w:ascii="Calibri" w:eastAsia="Times New Roman" w:hAnsi="Calibri" w:cs="Calibri"/>
+                <w:color w:val="000000"/>
+              </w:rPr>
+              <w:t>702</w:t>
+            </w:r>
+          </w:p>
+        </w:tc>
+      </w:tr>
+      <w:tr>
+        <w:trPr>
+          <w:trHeight w:val="215"/>
+        </w:trPr>
+        <w:tc>
+          <w:tcPr>
+            <w:tcW w:w="1780" w:type="dxa"/>
+            <w:tcBorders>
+              <w:top w:val="nil"/>
+              <w:left w:val="single" w:sz="4" w:space="0" w:color="auto"/>
+              <w:bottom w:val="single" w:sz="4" w:space="0" w:color="auto"/>
+              <w:right w:val="single" w:sz="4" w:space="0" w:color="auto"/>
+            </w:tcBorders>
+            <w:shd w:val="clear" w:color="000000" w:fill="8EA9DB"/>
+            <w:noWrap/>
+            <w:vAlign w:val="center"/>
+            <w:hideMark/>
+          </w:tcPr>
+          <w:p>
+            <w:pPr>
+              <w:spacing w:after="0" w:line="240" w:lineRule="auto"/>
+              <w:jc w:val="center"/>
+              <w:rPr>
+                <w:rFonts w:ascii="Calibri" w:eastAsia="Times New Roman" w:hAnsi="Calibri" w:cs="Calibri"/>
+                <w:b/>
+                <w:bCs/>
+                <w:i/>
+                <w:iCs/>
+                <w:color w:val="000000"/>
+              </w:rPr>
+            </w:pPr>
+            <w:r>
+              <w:rPr>
+                <w:rFonts w:ascii="Calibri" w:eastAsia="Times New Roman" w:hAnsi="Calibri" w:cs="Calibri"/>
+                <w:b/>
+                <w:bCs/>
+                <w:i/>
+                <w:iCs/>
+                <w:color w:val="000000"/>
+              </w:rPr>
+              <w:t>Decision Tree</w:t>
+            </w:r>
+          </w:p>
+        </w:tc>
+        <w:tc>
+          <w:tcPr>
+            <w:tcW w:w="1180" w:type="dxa"/>
+            <w:tcBorders>
+              <w:top w:val="nil"/>
+              <w:left w:val="nil"/>
+              <w:bottom w:val="single" w:sz="4" w:space="0" w:color="auto"/>
+              <w:right w:val="single" w:sz="4" w:space="0" w:color="auto"/>
+            </w:tcBorders>
+            <w:shd w:val="clear" w:color="000000" w:fill="8EA9DB"/>
+            <w:noWrap/>
+            <w:vAlign w:val="center"/>
+            <w:hideMark/>
+          </w:tcPr>
+          <w:p>
+            <w:pPr>
+              <w:spacing w:after="0" w:line="240" w:lineRule="auto"/>
+              <w:jc w:val="center"/>
+              <w:rPr>
+                <w:rFonts w:ascii="Calibri" w:eastAsia="Times New Roman" w:hAnsi="Calibri" w:cs="Calibri"/>
+                <w:color w:val="000000"/>
+              </w:rPr>
+            </w:pPr>
+            <w:r>
+              <w:rPr>
+                <w:rFonts w:ascii="Calibri" w:eastAsia="Times New Roman" w:hAnsi="Calibri" w:cs="Calibri"/>
+                <w:color w:val="000000"/>
+              </w:rPr>
+              <w:t>0.8362989323</w:t>
+            </w:r>
+          </w:p>
+        </w:tc>
+        <w:tc>
+          <w:tcPr>
+            <w:tcW w:w="1180" w:type="dxa"/>
+            <w:tcBorders>
+              <w:top w:val="nil"/>
+              <w:left w:val="nil"/>
+              <w:bottom w:val="single" w:sz="4" w:space="0" w:color="auto"/>
+              <w:right w:val="single" w:sz="4" w:space="0" w:color="auto"/>
+            </w:tcBorders>
+            <w:shd w:val="clear" w:color="000000" w:fill="8EA9DB"/>
+            <w:noWrap/>
+            <w:vAlign w:val="center"/>
+            <w:hideMark/>
+          </w:tcPr>
+          <w:p>
+            <w:pPr>
+              <w:spacing w:after="0" w:line="240" w:lineRule="auto"/>
+              <w:jc w:val="center"/>
+              <w:rPr>
+                <w:rFonts w:ascii="Calibri" w:eastAsia="Times New Roman" w:hAnsi="Calibri" w:cs="Calibri"/>
+                <w:color w:val="000000"/>
+                <w:highlight w:val="yellow"/>
+              </w:rPr>
+            </w:pPr>
+            <w:r>
+              <w:rPr>
+                <w:rFonts w:ascii="Calibri" w:eastAsia="Times New Roman" w:hAnsi="Calibri" w:cs="Calibri"/>
+                <w:color w:val="000000"/>
+                <w:highlight w:val="yellow"/>
+              </w:rPr>
+              <w:t>0.7757660167</w:t>
+            </w:r>
+          </w:p>
+        </w:tc>
+        <w:tc>
+          <w:tcPr>
+            <w:tcW w:w="1220" w:type="dxa"/>
+            <w:tcBorders>
+              <w:top w:val="nil"/>
+              <w:left w:val="nil"/>
+              <w:bottom w:val="single" w:sz="4" w:space="0" w:color="auto"/>
+              <w:right w:val="single" w:sz="4" w:space="0" w:color="auto"/>
+            </w:tcBorders>
+            <w:shd w:val="clear" w:color="000000" w:fill="8EA9DB"/>
+            <w:noWrap/>
+            <w:vAlign w:val="center"/>
+            <w:hideMark/>
+          </w:tcPr>
+          <w:p>
+            <w:pPr>
+              <w:spacing w:after="0" w:line="240" w:lineRule="auto"/>
+              <w:jc w:val="center"/>
+              <w:rPr>
+                <w:rFonts w:ascii="Calibri" w:eastAsia="Times New Roman" w:hAnsi="Calibri" w:cs="Calibri"/>
+                <w:color w:val="000000"/>
+              </w:rPr>
+            </w:pPr>
+            <w:r>
+              <w:rPr>
+                <w:rFonts w:ascii="Calibri" w:eastAsia="Times New Roman" w:hAnsi="Calibri" w:cs="Calibri"/>
+                <w:color w:val="000000"/>
+              </w:rPr>
+              <w:t>0.34987437</w:t>
+            </w:r>
+            <w:r>
+              <w:rPr>
+                <w:rFonts w:ascii="Calibri" w:eastAsia="Times New Roman" w:hAnsi="Calibri" w:cs="Calibri"/>
+                <w:color w:val="000000"/>
+              </w:rPr>
+              <w:t>2</w:t>
+            </w:r>
+          </w:p>
+        </w:tc>
+        <w:tc>
+          <w:tcPr>
+            <w:tcW w:w="960" w:type="dxa"/>
+            <w:tcBorders>
+              <w:top w:val="nil"/>
+              <w:left w:val="nil"/>
+              <w:bottom w:val="single" w:sz="4" w:space="0" w:color="auto"/>
+              <w:right w:val="single" w:sz="4" w:space="0" w:color="auto"/>
+            </w:tcBorders>
+            <w:shd w:val="clear" w:color="000000" w:fill="8EA9DB"/>
+            <w:noWrap/>
+            <w:vAlign w:val="center"/>
+            <w:hideMark/>
+          </w:tcPr>
+          <w:p>
+            <w:pPr>
+              <w:spacing w:after="0" w:line="240" w:lineRule="auto"/>
+              <w:jc w:val="center"/>
+              <w:rPr>
+                <w:rFonts w:ascii="Calibri" w:eastAsia="Times New Roman" w:hAnsi="Calibri" w:cs="Calibri"/>
+                <w:color w:val="000000"/>
+              </w:rPr>
+            </w:pPr>
+            <w:r>
+              <w:rPr>
+                <w:rFonts w:ascii="Calibri" w:eastAsia="Times New Roman" w:hAnsi="Calibri" w:cs="Calibri"/>
+                <w:color w:val="000000"/>
+                <w:highlight w:val="yellow"/>
+              </w:rPr>
+              <w:t>5553</w:t>
+            </w:r>
+          </w:p>
+        </w:tc>
+        <w:tc>
+          <w:tcPr>
+            <w:tcW w:w="960" w:type="dxa"/>
+            <w:tcBorders>
+              <w:top w:val="nil"/>
+              <w:left w:val="nil"/>
+              <w:bottom w:val="single" w:sz="4" w:space="0" w:color="auto"/>
+              <w:right w:val="single" w:sz="4" w:space="0" w:color="auto"/>
+            </w:tcBorders>
+            <w:shd w:val="clear" w:color="000000" w:fill="8EA9DB"/>
+            <w:noWrap/>
+            <w:vAlign w:val="center"/>
+            <w:hideMark/>
+          </w:tcPr>
+          <w:p>
+            <w:pPr>
+              <w:spacing w:after="0" w:line="240" w:lineRule="auto"/>
+              <w:jc w:val="center"/>
+              <w:rPr>
+                <w:rFonts w:ascii="Calibri" w:eastAsia="Times New Roman" w:hAnsi="Calibri" w:cs="Calibri"/>
+                <w:color w:val="000000"/>
+              </w:rPr>
+            </w:pPr>
+            <w:r>
+              <w:rPr>
+                <w:rFonts w:ascii="Calibri" w:eastAsia="Times New Roman" w:hAnsi="Calibri" w:cs="Calibri"/>
+                <w:color w:val="000000"/>
+              </w:rPr>
+              <w:t>161</w:t>
+            </w:r>
+          </w:p>
+        </w:tc>
+        <w:tc>
+          <w:tcPr>
+            <w:tcW w:w="960" w:type="dxa"/>
+            <w:tcBorders>
+              <w:top w:val="nil"/>
+              <w:left w:val="nil"/>
+              <w:bottom w:val="single" w:sz="4" w:space="0" w:color="auto"/>
+              <w:right w:val="single" w:sz="4" w:space="0" w:color="auto"/>
+            </w:tcBorders>
+            <w:shd w:val="clear" w:color="000000" w:fill="8EA9DB"/>
+            <w:noWrap/>
+            <w:vAlign w:val="center"/>
+            <w:hideMark/>
+          </w:tcPr>
+          <w:p>
+            <w:pPr>
+              <w:spacing w:after="0" w:line="240" w:lineRule="auto"/>
+              <w:jc w:val="center"/>
+              <w:rPr>
+                <w:rFonts w:ascii="Calibri" w:eastAsia="Times New Roman" w:hAnsi="Calibri" w:cs="Calibri"/>
+                <w:color w:val="000000"/>
+              </w:rPr>
+            </w:pPr>
+            <w:r>
+              <w:rPr>
+                <w:rFonts w:ascii="Calibri" w:eastAsia="Times New Roman" w:hAnsi="Calibri" w:cs="Calibri"/>
+                <w:color w:val="000000"/>
+                <w:highlight w:val="yellow"/>
+              </w:rPr>
+              <w:t>1035</w:t>
+            </w:r>
+          </w:p>
+        </w:tc>
+        <w:tc>
+          <w:tcPr>
+            <w:tcW w:w="960" w:type="dxa"/>
+            <w:tcBorders>
+              <w:top w:val="nil"/>
+              <w:left w:val="nil"/>
+              <w:bottom w:val="single" w:sz="4" w:space="0" w:color="auto"/>
+              <w:right w:val="single" w:sz="4" w:space="0" w:color="auto"/>
+            </w:tcBorders>
+            <w:shd w:val="clear" w:color="000000" w:fill="8EA9DB"/>
+            <w:noWrap/>
+            <w:vAlign w:val="center"/>
+            <w:hideMark/>
+          </w:tcPr>
+          <w:p>
+            <w:pPr>
+              <w:spacing w:after="0" w:line="240" w:lineRule="auto"/>
+              <w:jc w:val="center"/>
+              <w:rPr>
+                <w:rFonts w:ascii="Calibri" w:eastAsia="Times New Roman" w:hAnsi="Calibri" w:cs="Calibri"/>
+                <w:color w:val="000000"/>
+              </w:rPr>
+            </w:pPr>
+            <w:r>
+              <w:rPr>
+                <w:rFonts w:ascii="Calibri" w:eastAsia="Times New Roman" w:hAnsi="Calibri" w:cs="Calibri"/>
+                <w:color w:val="000000"/>
+              </w:rPr>
+              <w:t>557</w:t>
+            </w:r>
+          </w:p>
+        </w:tc>
+      </w:tr>
+      <w:tr>
+        <w:trPr>
+          <w:trHeight w:val="288"/>
+        </w:trPr>
+        <w:tc>
+          <w:tcPr>
+            <w:tcW w:w="1780" w:type="dxa"/>
+            <w:tcBorders>
+              <w:top w:val="nil"/>
+              <w:left w:val="single" w:sz="4" w:space="0" w:color="auto"/>
+              <w:bottom w:val="single" w:sz="4" w:space="0" w:color="auto"/>
+              <w:right w:val="single" w:sz="4" w:space="0" w:color="auto"/>
+            </w:tcBorders>
+            <w:shd w:val="clear" w:color="000000" w:fill="8EA9DB"/>
+            <w:noWrap/>
+            <w:vAlign w:val="center"/>
+            <w:hideMark/>
+          </w:tcPr>
+          <w:p>
+            <w:pPr>
+              <w:spacing w:after="0" w:line="240" w:lineRule="auto"/>
+              <w:jc w:val="center"/>
+              <w:rPr>
+                <w:rFonts w:ascii="Calibri" w:eastAsia="Times New Roman" w:hAnsi="Calibri" w:cs="Calibri"/>
+                <w:b/>
+                <w:bCs/>
+                <w:i/>
+                <w:iCs/>
+                <w:color w:val="000000"/>
+              </w:rPr>
+            </w:pPr>
+            <w:r>
+              <w:rPr>
+                <w:rFonts w:ascii="Calibri" w:eastAsia="Times New Roman" w:hAnsi="Calibri" w:cs="Calibri"/>
+                <w:b/>
+                <w:bCs/>
+                <w:i/>
+                <w:iCs/>
+                <w:color w:val="000000"/>
+              </w:rPr>
+              <w:t>SVM</w:t>
+            </w:r>
+          </w:p>
+        </w:tc>
+        <w:tc>
+          <w:tcPr>
+            <w:tcW w:w="1180" w:type="dxa"/>
+            <w:tcBorders>
+              <w:top w:val="nil"/>
+              <w:left w:val="nil"/>
+              <w:bottom w:val="single" w:sz="4" w:space="0" w:color="auto"/>
+              <w:right w:val="single" w:sz="4" w:space="0" w:color="auto"/>
+            </w:tcBorders>
+            <w:shd w:val="clear" w:color="000000" w:fill="8EA9DB"/>
+            <w:noWrap/>
+            <w:vAlign w:val="center"/>
+            <w:hideMark/>
+          </w:tcPr>
+          <w:p>
+            <w:pPr>
+              <w:spacing w:after="0" w:line="240" w:lineRule="auto"/>
+              <w:jc w:val="center"/>
+              <w:rPr>
+                <w:rFonts w:ascii="Calibri" w:eastAsia="Times New Roman" w:hAnsi="Calibri" w:cs="Calibri"/>
+                <w:color w:val="000000"/>
+                <w:highlight w:val="yellow"/>
+              </w:rPr>
+            </w:pPr>
+            <w:r>
+              <w:rPr>
+                <w:rFonts w:ascii="Calibri" w:eastAsia="Times New Roman" w:hAnsi="Calibri" w:cs="Calibri"/>
+                <w:color w:val="000000"/>
+              </w:rPr>
+              <w:t>0.840268272</w:t>
+            </w:r>
+            <w:r>
+              <w:rPr>
+                <w:rFonts w:ascii="Calibri" w:eastAsia="Times New Roman" w:hAnsi="Calibri" w:cs="Calibri"/>
+                <w:color w:val="000000"/>
+              </w:rPr>
+              <w:t>7</w:t>
+            </w:r>
+          </w:p>
+        </w:tc>
+        <w:tc>
+          <w:tcPr>
+            <w:tcW w:w="1180" w:type="dxa"/>
+            <w:tcBorders>
+              <w:top w:val="nil"/>
+              <w:left w:val="nil"/>
+              <w:bottom w:val="single" w:sz="4" w:space="0" w:color="auto"/>
+              <w:right w:val="single" w:sz="4" w:space="0" w:color="auto"/>
+            </w:tcBorders>
+            <w:shd w:val="clear" w:color="000000" w:fill="8EA9DB"/>
+            <w:noWrap/>
+            <w:vAlign w:val="center"/>
+            <w:hideMark/>
+          </w:tcPr>
+          <w:p>
+            <w:pPr>
+              <w:spacing w:after="0" w:line="240" w:lineRule="auto"/>
+              <w:jc w:val="center"/>
+              <w:rPr>
+                <w:rFonts w:ascii="Calibri" w:eastAsia="Times New Roman" w:hAnsi="Calibri" w:cs="Calibri"/>
+                <w:color w:val="000000"/>
+              </w:rPr>
+            </w:pPr>
+            <w:r>
+              <w:rPr>
+                <w:rFonts w:ascii="Calibri" w:eastAsia="Times New Roman" w:hAnsi="Calibri" w:cs="Calibri"/>
+                <w:color w:val="000000"/>
+              </w:rPr>
+              <w:t>0.711864406</w:t>
+            </w:r>
+            <w:r>
+              <w:rPr>
+                <w:rFonts w:ascii="Calibri" w:eastAsia="Times New Roman" w:hAnsi="Calibri" w:cs="Calibri"/>
+                <w:color w:val="000000"/>
+              </w:rPr>
+              <w:t>8</w:t>
+            </w:r>
+          </w:p>
+        </w:tc>
+        <w:tc>
+          <w:tcPr>
+            <w:tcW w:w="1220" w:type="dxa"/>
+            <w:tcBorders>
+              <w:top w:val="nil"/>
+              <w:left w:val="nil"/>
+              <w:bottom w:val="single" w:sz="4" w:space="0" w:color="auto"/>
+              <w:right w:val="single" w:sz="4" w:space="0" w:color="auto"/>
+            </w:tcBorders>
+            <w:shd w:val="clear" w:color="000000" w:fill="8EA9DB"/>
+            <w:noWrap/>
+            <w:vAlign w:val="center"/>
+            <w:hideMark/>
+          </w:tcPr>
+          <w:p>
+            <w:pPr>
+              <w:spacing w:after="0" w:line="240" w:lineRule="auto"/>
+              <w:jc w:val="center"/>
+              <w:rPr>
+                <w:rFonts w:ascii="Calibri" w:eastAsia="Times New Roman" w:hAnsi="Calibri" w:cs="Calibri"/>
+                <w:color w:val="000000"/>
+              </w:rPr>
+            </w:pPr>
+            <w:r>
+              <w:rPr>
+                <w:rFonts w:ascii="Calibri" w:eastAsia="Times New Roman" w:hAnsi="Calibri" w:cs="Calibri"/>
+                <w:color w:val="000000"/>
+              </w:rPr>
+              <w:t>0.44849246</w:t>
+            </w:r>
+            <w:r>
+              <w:rPr>
+                <w:rFonts w:ascii="Calibri" w:eastAsia="Times New Roman" w:hAnsi="Calibri" w:cs="Calibri"/>
+                <w:color w:val="000000"/>
+              </w:rPr>
+              <w:t>2</w:t>
+            </w:r>
+          </w:p>
+        </w:tc>
+        <w:tc>
+          <w:tcPr>
+            <w:tcW w:w="960" w:type="dxa"/>
+            <w:tcBorders>
+              <w:top w:val="nil"/>
+              <w:left w:val="nil"/>
+              <w:bottom w:val="single" w:sz="4" w:space="0" w:color="auto"/>
+              <w:right w:val="single" w:sz="4" w:space="0" w:color="auto"/>
+            </w:tcBorders>
+            <w:shd w:val="clear" w:color="000000" w:fill="8EA9DB"/>
+            <w:noWrap/>
+            <w:vAlign w:val="center"/>
+            <w:hideMark/>
+          </w:tcPr>
+          <w:p>
+            <w:pPr>
+              <w:spacing w:after="0" w:line="240" w:lineRule="auto"/>
+              <w:jc w:val="center"/>
+              <w:rPr>
+                <w:rFonts w:ascii="Calibri" w:eastAsia="Times New Roman" w:hAnsi="Calibri" w:cs="Calibri"/>
+                <w:color w:val="000000"/>
+              </w:rPr>
+            </w:pPr>
+            <w:r>
+              <w:rPr>
+                <w:rFonts w:ascii="Calibri" w:eastAsia="Times New Roman" w:hAnsi="Calibri" w:cs="Calibri"/>
+                <w:color w:val="000000"/>
+              </w:rPr>
+              <w:t>5425</w:t>
+            </w:r>
+          </w:p>
+        </w:tc>
+        <w:tc>
+          <w:tcPr>
+            <w:tcW w:w="960" w:type="dxa"/>
+            <w:tcBorders>
+              <w:top w:val="nil"/>
+              <w:left w:val="nil"/>
+              <w:bottom w:val="single" w:sz="4" w:space="0" w:color="auto"/>
+              <w:right w:val="single" w:sz="4" w:space="0" w:color="auto"/>
+            </w:tcBorders>
+            <w:shd w:val="clear" w:color="000000" w:fill="8EA9DB"/>
+            <w:noWrap/>
+            <w:vAlign w:val="center"/>
+            <w:hideMark/>
+          </w:tcPr>
+          <w:p>
+            <w:pPr>
+              <w:spacing w:after="0" w:line="240" w:lineRule="auto"/>
+              <w:jc w:val="center"/>
+              <w:rPr>
+                <w:rFonts w:ascii="Calibri" w:eastAsia="Times New Roman" w:hAnsi="Calibri" w:cs="Calibri"/>
+                <w:color w:val="000000"/>
+              </w:rPr>
+            </w:pPr>
+            <w:r>
+              <w:rPr>
+                <w:rFonts w:ascii="Calibri" w:eastAsia="Times New Roman" w:hAnsi="Calibri" w:cs="Calibri"/>
+                <w:color w:val="000000"/>
+              </w:rPr>
+              <w:t>289</w:t>
+            </w:r>
+          </w:p>
+        </w:tc>
+        <w:tc>
+          <w:tcPr>
+            <w:tcW w:w="960" w:type="dxa"/>
+            <w:tcBorders>
+              <w:top w:val="nil"/>
+              <w:left w:val="nil"/>
+              <w:bottom w:val="single" w:sz="4" w:space="0" w:color="auto"/>
+              <w:right w:val="single" w:sz="4" w:space="0" w:color="auto"/>
+            </w:tcBorders>
+            <w:shd w:val="clear" w:color="000000" w:fill="8EA9DB"/>
+            <w:noWrap/>
+            <w:vAlign w:val="center"/>
+            <w:hideMark/>
+          </w:tcPr>
+          <w:p>
+            <w:pPr>
+              <w:spacing w:after="0" w:line="240" w:lineRule="auto"/>
+              <w:jc w:val="center"/>
+              <w:rPr>
+                <w:rFonts w:ascii="Calibri" w:eastAsia="Times New Roman" w:hAnsi="Calibri" w:cs="Calibri"/>
+                <w:color w:val="000000"/>
+              </w:rPr>
+            </w:pPr>
+            <w:r>
+              <w:rPr>
+                <w:rFonts w:ascii="Calibri" w:eastAsia="Times New Roman" w:hAnsi="Calibri" w:cs="Calibri"/>
+                <w:color w:val="000000"/>
+              </w:rPr>
+              <w:t>878</w:t>
+            </w:r>
+          </w:p>
+        </w:tc>
+        <w:tc>
+          <w:tcPr>
+            <w:tcW w:w="960" w:type="dxa"/>
+            <w:tcBorders>
+              <w:top w:val="nil"/>
+              <w:left w:val="nil"/>
+              <w:bottom w:val="single" w:sz="4" w:space="0" w:color="auto"/>
+              <w:right w:val="single" w:sz="4" w:space="0" w:color="auto"/>
+            </w:tcBorders>
+            <w:shd w:val="clear" w:color="000000" w:fill="8EA9DB"/>
+            <w:noWrap/>
+            <w:vAlign w:val="center"/>
+            <w:hideMark/>
+          </w:tcPr>
+          <w:p>
+            <w:pPr>
+              <w:keepNext/>
+              <w:spacing w:after="0" w:line="240" w:lineRule="auto"/>
+              <w:jc w:val="center"/>
+              <w:rPr>
+                <w:rFonts w:ascii="Calibri" w:eastAsia="Times New Roman" w:hAnsi="Calibri" w:cs="Calibri"/>
+                <w:color w:val="000000"/>
+              </w:rPr>
+            </w:pPr>
+            <w:r>
+              <w:rPr>
+                <w:rFonts w:ascii="Calibri" w:eastAsia="Times New Roman" w:hAnsi="Calibri" w:cs="Calibri"/>
+                <w:color w:val="000000"/>
+              </w:rPr>
+              <w:t>714</w:t>
+            </w:r>
+          </w:p>
+        </w:tc>
+      </w:tr>
+    </w:tbl>
+    <w:p>
+      <w:pPr>
+        <w:pStyle w:val="Caption"/>
+        <w:jc w:val="center"/>
+      </w:pPr>
+      <w:bookmarkStart w:id="20" w:name="_Ref126501946"/>
+      <w:r>
+        <w:t xml:space="preserve">Table </w:t>
+      </w:r>
+      <w:r>
+        <w:fldChar w:fldCharType="begin"/>
+      </w:r>
+      <w:r>
+        <w:instrText xml:space="preserve"> SEQ Table \* ARABIC </w:instrText>
+      </w:r>
+      <w:r>
+        <w:fldChar w:fldCharType="separate"/>
+      </w:r>
+      <w:r>
+        <w:rPr>
+          <w:noProof/>
+        </w:rPr>
+        <w:t>2</w:t>
+      </w:r>
+      <w:r>
+        <w:fldChar w:fldCharType="end"/>
+      </w:r>
+      <w:r>
+        <w:t xml:space="preserve"> Classifiers Results -- Replacing outliers</w:t>
+      </w:r>
+      <w:bookmarkEnd w:id="20"/>
+    </w:p>
     <w:p/>
     <w:p/>
+    <w:p/>
+    <w:p/>
+    <w:p/>
+    <w:p>
+      <w:pPr>
+        <w:pStyle w:val="Heading2"/>
+        <w:numPr>
+          <w:ilvl w:val="1"/>
+          <w:numId w:val="3"/>
+        </w:numPr>
+      </w:pPr>
+      <w:r>
+        <w:t xml:space="preserve">Decision Tree Result </w:t>
+      </w:r>
+    </w:p>
+    <w:p>
+      <w:r>
+        <w:rPr>
+          <w:noProof/>
+        </w:rPr>
+        <mc:AlternateContent>
+          <mc:Choice Requires="wps">
+            <w:drawing>
+              <wp:anchor distT="0" distB="0" distL="114300" distR="114300" simplePos="0" relativeHeight="251667456" behindDoc="1" locked="0" layoutInCell="1" allowOverlap="1" wp14:anchorId="00DF568D" wp14:editId="574B6E0E">
+                <wp:simplePos x="0" y="0"/>
+                <wp:positionH relativeFrom="column">
+                  <wp:posOffset>-820420</wp:posOffset>
+                </wp:positionH>
+                <wp:positionV relativeFrom="paragraph">
+                  <wp:posOffset>3343910</wp:posOffset>
+                </wp:positionV>
+                <wp:extent cx="7315200" cy="635"/>
+                <wp:effectExtent l="0" t="0" r="0" b="0"/>
+                <wp:wrapTight wrapText="bothSides">
+                  <wp:wrapPolygon edited="0">
+                    <wp:start x="0" y="0"/>
+                    <wp:lineTo x="0" y="21600"/>
+                    <wp:lineTo x="21600" y="21600"/>
+                    <wp:lineTo x="21600" y="0"/>
+                  </wp:wrapPolygon>
+                </wp:wrapTight>
+                <wp:docPr id="4" name="Text Box 4"/>
+                <wp:cNvGraphicFramePr/>
+                <a:graphic xmlns:a="http://schemas.openxmlformats.org/drawingml/2006/main">
+                  <a:graphicData uri="http://schemas.microsoft.com/office/word/2010/wordprocessingShape">
+                    <wps:wsp>
+                      <wps:cNvSpPr txBox="1"/>
+                      <wps:spPr>
+                        <a:xfrm>
+                          <a:off x="0" y="0"/>
+                          <a:ext cx="7315200" cy="635"/>
+                        </a:xfrm>
+                        <a:prstGeom prst="rect">
+                          <a:avLst/>
+                        </a:prstGeom>
+                        <a:solidFill>
+                          <a:prstClr val="white"/>
+                        </a:solidFill>
+                        <a:ln>
+                          <a:noFill/>
+                        </a:ln>
+                      </wps:spPr>
+                      <wps:txbx>
+                        <w:txbxContent>
+                          <w:p>
+                            <w:pPr>
+                              <w:pStyle w:val="Caption"/>
+                              <w:jc w:val="center"/>
+                            </w:pPr>
+                            <w:bookmarkStart w:id="21" w:name="_Toc126500610"/>
+                            <w:r>
+                              <w:t xml:space="preserve">Figure </w:t>
+                            </w:r>
+                            <w:r>
+                              <w:fldChar w:fldCharType="begin"/>
+                            </w:r>
+                            <w:r>
+                              <w:instrText xml:space="preserve"> SEQ Figure \* ARABIC </w:instrText>
+                            </w:r>
+                            <w:r>
+                              <w:fldChar w:fldCharType="separate"/>
+                            </w:r>
+                            <w:r>
+                              <w:rPr>
+                                <w:noProof/>
+                              </w:rPr>
+                              <w:t>6</w:t>
+                            </w:r>
+                            <w:r>
+                              <w:fldChar w:fldCharType="end"/>
+                            </w:r>
+                            <w:r>
+                              <w:t xml:space="preserve"> Decision Tree plot</w:t>
+                            </w:r>
+                            <w:bookmarkEnd w:id="21"/>
+                          </w:p>
+                        </w:txbxContent>
+                      </wps:txbx>
+                      <wps:bodyPr rot="0" spcFirstLastPara="0" vertOverflow="overflow" horzOverflow="overflow" vert="horz" wrap="square" lIns="0" tIns="0" rIns="0" bIns="0" numCol="1" spcCol="0" rtlCol="0" fromWordArt="0" anchor="t" anchorCtr="0" forceAA="0" compatLnSpc="1">
+                        <a:prstTxWarp prst="textNoShape">
+                          <a:avLst/>
+                        </a:prstTxWarp>
+                        <a:spAutoFit/>
+                      </wps:bodyPr>
+                    </wps:wsp>
+                  </a:graphicData>
+                </a:graphic>
+              </wp:anchor>
+            </w:drawing>
+          </mc:Choice>
+          <mc:Fallback>
+            <w:pict>
+              <v:shape w14:anchorId="00DF568D" id="Text Box 4" o:spid="_x0000_s1029" type="#_x0000_t202" style="position:absolute;margin-left:-64.6pt;margin-top:263.3pt;width:8in;height:.05pt;z-index:-251649024;visibility:visible;mso-wrap-style:square;mso-wrap-distance-left:9pt;mso-wrap-distance-top:0;mso-wrap-distance-right:9pt;mso-wrap-distance-bottom:0;mso-position-horizontal:absolute;mso-position-horizontal-relative:text;mso-position-vertical:absolute;mso-position-vertical-relative:text;v-text-anchor:top" o:gfxdata="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" stroked="f">
+                <v:textbox style="mso-fit-shape-to-text:t" inset="0,0,0,0">
+                  <w:txbxContent>
+                    <w:p>
+                      <w:pPr>
+                        <w:pStyle w:val="Caption"/>
+                        <w:jc w:val="center"/>
+                      </w:pPr>
+                      <w:bookmarkStart w:id="22" w:name="_Toc126500610"/>
+                      <w:r>
+                        <w:t xml:space="preserve">Figure </w:t>
+                      </w:r>
+                      <w:r>
+                        <w:fldChar w:fldCharType="begin"/>
+                      </w:r>
+                      <w:r>
+                        <w:instrText xml:space="preserve"> SEQ Figure \* ARABIC </w:instrText>
+                      </w:r>
+                      <w:r>
+                        <w:fldChar w:fldCharType="separate"/>
+                      </w:r>
+                      <w:r>
+                        <w:rPr>
+                          <w:noProof/>
+                        </w:rPr>
+                        <w:t>6</w:t>
+                      </w:r>
+                      <w:r>
+                        <w:fldChar w:fldCharType="end"/>
+                      </w:r>
+                      <w:r>
+                        <w:t xml:space="preserve"> Decision Tree plot</w:t>
+                      </w:r>
+                      <w:bookmarkEnd w:id="22"/>
+                    </w:p>
+                  </w:txbxContent>
+                </v:textbox>
+                <w10:wrap type="tight"/>
+              </v:shape>
+            </w:pict>
+          </mc:Fallback>
+        </mc:AlternateContent>
+      </w:r>
+      <w:r>
+        <w:drawing>
+          <wp:anchor distT="0" distB="0" distL="114300" distR="114300" simplePos="0" relativeHeight="251665408" behindDoc="1" locked="0" layoutInCell="1" allowOverlap="1" wp14:anchorId="61529CC8" wp14:editId="591D8006">
+            <wp:simplePos x="0" y="0"/>
+            <wp:positionH relativeFrom="column">
+              <wp:posOffset>-820615</wp:posOffset>
+            </wp:positionH>
+            <wp:positionV relativeFrom="paragraph">
+              <wp:posOffset>178</wp:posOffset>
+            </wp:positionV>
+            <wp:extent cx="7315219" cy="3287217"/>
+            <wp:effectExtent l="0" t="0" r="0" b="8890"/>
+            <wp:wrapTight wrapText="bothSides">
+              <wp:wrapPolygon edited="0">
+                <wp:start x="0" y="0"/>
+                <wp:lineTo x="0" y="21533"/>
+                <wp:lineTo x="21544" y="21533"/>
+                <wp:lineTo x="21544" y="0"/>
+                <wp:lineTo x="0" y="0"/>
+              </wp:wrapPolygon>
+            </wp:wrapTight>
+            <wp:docPr id="2" name="Picture 2"/>
+            <wp:cNvGraphicFramePr>
+              <a:graphicFrameLocks xmlns:a="http://schemas.openxmlformats.org/drawingml/2006/main" noChangeAspect="1"/>
+            </wp:cNvGraphicFramePr>
+            <a:graphic xmlns:a="http://schemas.openxmlformats.org/drawingml/2006/main">
+              <a:graphicData uri="http://schemas.openxmlformats.org/drawingml/2006/picture">
+                <pic:pic xmlns:pic="http://schemas.openxmlformats.org/drawingml/2006/picture">
+                  <pic:nvPicPr>
+                    <pic:cNvPr id="1" name=""/>
+                    <pic:cNvPicPr/>
+                  </pic:nvPicPr>
+                  <pic:blipFill rotWithShape="1">
+                    <a:blip r:embed="rId18" cstate="print">
+                      <a:extLst>
+                        <a:ext uri="{28A0092B-C50C-407E-A947-70E740481C1C}">
+                          <a14:useLocalDpi xmlns:a14="http://schemas.microsoft.com/office/drawing/2010/main" val="0"/>
+                        </a:ext>
+                      </a:extLst>
+                    </a:blip>
+                    <a:srcRect l="14211" t="17743" r="12072" b="16006"/>
+                    <a:stretch/>
+                  </pic:blipFill>
+                  <pic:spPr bwMode="auto">
+                    <a:xfrm>
+                      <a:off x="0" y="0"/>
+                      <a:ext cx="7328092" cy="3293002"/>
+                    </a:xfrm>
+                    <a:prstGeom prst="rect">
+                      <a:avLst/>
+                    </a:prstGeom>
+                    <a:ln>
+                      <a:noFill/>
+                    </a:ln>
+                    <a:extLst>
+                      <a:ext uri="{53640926-AAD7-44D8-BBD7-CCE9431645EC}">
+                        <a14:shadowObscured xmlns:a14="http://schemas.microsoft.com/office/drawing/2010/main"/>
+                      </a:ext>
+                    </a:extLst>
+                  </pic:spPr>
+                </pic:pic>
+              </a:graphicData>
+            </a:graphic>
+            <wp14:sizeRelH relativeFrom="page">
+              <wp14:pctWidth>0</wp14:pctWidth>
+            </wp14:sizeRelH>
+            <wp14:sizeRelV relativeFrom="page">
+              <wp14:pctHeight>0</wp14:pctHeight>
+            </wp14:sizeRelV>
+          </wp:anchor>
+        </w:drawing>
+      </w:r>
+    </w:p>
     <w:sectPr>
       <w:pgSz w:w="12240" w:h="15840"/>
       <w:pgMar w:top="1440" w:right="1800" w:bottom="1440" w:left="1800" w:header="720" w:footer="720" w:gutter="0"/>
@@ -6226,8 +8806,58 @@
 </w:document>
 </file>
 
+<file path=word/endnotes.xml><?xml version="1.0" encoding="utf-8"?>
+<w:endnotes xmlns:wpc="http://schemas.microsoft.com/office/word/2010/wordprocessingCanvas" xmlns:cx="http://schemas.microsoft.com/office/drawing/2014/chartex" xmlns:cx1="http://schemas.microsoft.com/office/drawing/2015/9/8/chartex" xmlns:cx2="http://schemas.microsoft.com/office/drawing/2015/10/21/chartex" xmlns:cx3="http://schemas.microsoft.com/office/drawing/2016/5/9/chartex" xmlns:cx4="http://schemas.microsoft.com/office/drawing/2016/5/10/chartex" xmlns:cx5="http://schemas.microsoft.com/office/drawing/2016/5/11/chartex" xmlns:cx6="http://schemas.microsoft.com/office/drawing/2016/5/12/chartex" xmlns:cx7="http://schemas.microsoft.com/office/drawing/2016/5/13/chartex" xmlns:cx8="http://schemas.microsoft.com/office/drawing/2016/5/14/chartex" xmlns:mc="http://schemas.openxmlformats.org/markup-compatibility/2006" xmlns:aink="http://schemas.microsoft.com/office/drawing/2016/ink" xmlns:am3d="http://schemas.microsoft.com/office/drawing/2017/model3d" xmlns:o="urn:schemas-microsoft-com:office:office" xmlns:r="http://schemas.openxmlformats.org/officeDocument/2006/relationships" xmlns:m="http://schemas.openxmlformats.org/officeDocument/2006/math" xmlns:v="urn:schemas-microsoft-com:vml" xmlns:wp14="http://schemas.microsoft.com/office/word/2010/wordprocessingDrawing" xmlns:wp="http://schemas.openxmlformats.org/drawingml/2006/wordprocessingDrawing" xmlns:w10="urn:schemas-microsoft-com:office:word" xmlns:w="http://schemas.openxmlformats.org/wordprocessingml/2006/main" xmlns:w14="http://schemas.microsoft.com/office/word/2010/wordml" xmlns:w15="http://schemas.microsoft.com/office/word/2012/wordml" xmlns:w16cex="http://schemas.microsoft.com/office/word/2018/wordml/cex" xmlns:w16cid="http://schemas.microsoft.com/office/word/2016/wordml/cid" xmlns:w16="http://schemas.microsoft.com/office/word/2018/wordml" xmlns:w16se="http://schemas.microsoft.com/office/word/2015/wordml/symex" xmlns:wpg="http://schemas.microsoft.com/office/word/2010/wordprocessingGroup" xmlns:wpi="http://schemas.microsoft.com/office/word/2010/wordprocessingInk" xmlns:wne="http://schemas.microsoft.com/office/word/2006/wordml" xmlns:wps="http://schemas.microsoft.com/office/word/2010/wordprocessingShape" mc:Ignorable="w14 w15 w16se w16cid w16 w16cex wp14">
+  <w:endnote w:type="separator" w:id="-1">
+    <w:p>
+      <w:pPr>
+        <w:spacing w:after="0" w:line="240" w:lineRule="auto"/>
+      </w:pPr>
+      <w:r>
+        <w:separator/>
+      </w:r>
+    </w:p>
+  </w:endnote>
+  <w:endnote w:type="continuationSeparator" w:id="0">
+    <w:p>
+      <w:pPr>
+        <w:spacing w:after="0" w:line="240" w:lineRule="auto"/>
+      </w:pPr>
+      <w:r>
+        <w:continuationSeparator/>
+      </w:r>
+    </w:p>
+  </w:endnote>
+</w:endnotes>
+</file>
+
+<file path=word/footnotes.xml><?xml version="1.0" encoding="utf-8"?>
+<w:footnotes xmlns:wpc="http://schemas.microsoft.com/office/word/2010/wordprocessingCanvas" xmlns:cx="http://schemas.microsoft.com/office/drawing/2014/chartex" xmlns:cx1="http://schemas.microsoft.com/office/drawing/2015/9/8/chartex" xmlns:cx2="http://schemas.microsoft.com/office/drawing/2015/10/21/chartex" xmlns:cx3="http://schemas.microsoft.com/office/drawing/2016/5/9/chartex" xmlns:cx4="http://schemas.microsoft.com/office/drawing/2016/5/10/chartex" xmlns:cx5="http://schemas.microsoft.com/office/drawing/2016/5/11/chartex" xmlns:cx6="http://schemas.microsoft.com/office/drawing/2016/5/12/chartex" xmlns:cx7="http://schemas.microsoft.com/office/drawing/2016/5/13/chartex" xmlns:cx8="http://schemas.microsoft.com/office/drawing/2016/5/14/chartex" xmlns:mc="http://schemas.openxmlformats.org/markup-compatibility/2006" xmlns:aink="http://schemas.microsoft.com/office/drawing/2016/ink" xmlns:am3d="http://schemas.microsoft.com/office/drawing/2017/model3d" xmlns:o="urn:schemas-microsoft-com:office:office" xmlns:r="http://schemas.openxmlformats.org/officeDocument/2006/relationships" xmlns:m="http://schemas.openxmlformats.org/officeDocument/2006/math" xmlns:v="urn:schemas-microsoft-com:vml" xmlns:wp14="http://schemas.microsoft.com/office/word/2010/wordprocessingDrawing" xmlns:wp="http://schemas.openxmlformats.org/drawingml/2006/wordprocessingDrawing" xmlns:w10="urn:schemas-microsoft-com:office:word" xmlns:w="http://schemas.openxmlformats.org/wordprocessingml/2006/main" xmlns:w14="http://schemas.microsoft.com/office/word/2010/wordml" xmlns:w15="http://schemas.microsoft.com/office/word/2012/wordml" xmlns:w16cex="http://schemas.microsoft.com/office/word/2018/wordml/cex" xmlns:w16cid="http://schemas.microsoft.com/office/word/2016/wordml/cid" xmlns:w16="http://schemas.microsoft.com/office/word/2018/wordml" xmlns:w16se="http://schemas.microsoft.com/office/word/2015/wordml/symex" xmlns:wpg="http://schemas.microsoft.com/office/word/2010/wordprocessingGroup" xmlns:wpi="http://schemas.microsoft.com/office/word/2010/wordprocessingInk" xmlns:wne="http://schemas.microsoft.com/office/word/2006/wordml" xmlns:wps="http://schemas.microsoft.com/office/word/2010/wordprocessingShape" mc:Ignorable="w14 w15 w16se w16cid w16 w16cex wp14">
+  <w:footnote w:type="separator" w:id="-1">
+    <w:p>
+      <w:pPr>
+        <w:spacing w:after="0" w:line="240" w:lineRule="auto"/>
+      </w:pPr>
+      <w:r>
+        <w:separator/>
+      </w:r>
+    </w:p>
+  </w:footnote>
+  <w:footnote w:type="continuationSeparator" w:id="0">
+    <w:p>
+      <w:pPr>
+        <w:spacing w:after="0" w:line="240" w:lineRule="auto"/>
+      </w:pPr>
+      <w:r>
+        <w:continuationSeparator/>
+      </w:r>
+    </w:p>
+  </w:footnote>
+</w:footnotes>
+</file>
+
 <file path=word/numbering.xml><?xml version="1.0" encoding="utf-8"?>
-<w:numbering xmlns:wpc="http://schemas.microsoft.com/office/word/2010/wordprocessingCanvas" xmlns:cx="http://schemas.microsoft.com/office/drawing/2014/chartex" xmlns:cx1="http://schemas.microsoft.com/office/drawing/2015/9/8/chartex" xmlns:cx2="http://schemas.microsoft.com/office/drawing/2015/10/21/chartex" xmlns:cx3="http://schemas.microsoft.com/office/drawing/2016/5/9/chartex" xmlns:cx4="http://schemas.microsoft.com/office/drawing/2016/5/10/chartex" xmlns:cx5="http://schemas.microsoft.com/office/drawing/2016/5/11/chartex" xmlns:cx6="http://schemas.microsoft.com/office/drawing/2016/5/12/chartex" xmlns:cx7="http://schemas.microsoft.com/office/drawing/2016/5/13/chartex" xmlns:cx8="http://schemas.microsoft.com/office/drawing/2016/5/14/chartex" xmlns:mc="http://schemas.openxmlformats.org/markup-compatibility/2006" xmlns:aink="http://schemas.microsoft.com/office/drawing/2016/ink" xmlns:am3d="http://schemas.microsoft.com/office/drawing/2017/model3d" xmlns:o="urn:schemas-microsoft-com:office:office" xmlns:oel="http://schemas.microsoft.com/office/2019/extlst" xmlns:r="http://schemas.openxmlformats.org/officeDocument/2006/relationships" xmlns:m="http://schemas.openxmlformats.org/officeDocument/2006/math" xmlns:v="urn:schemas-microsoft-com:vml" xmlns:wp14="http://schemas.microsoft.com/office/word/2010/wordprocessingDrawing" xmlns:wp="http://schemas.openxmlformats.org/drawingml/2006/wordprocessingDrawing" xmlns:w10="urn:schemas-microsoft-com:office:word" xmlns:w="http://schemas.openxmlformats.org/wordprocessingml/2006/main" xmlns:w14="http://schemas.microsoft.com/office/word/2010/wordml" xmlns:w15="http://schemas.microsoft.com/office/word/2012/wordml" xmlns:w16cex="http://schemas.microsoft.com/office/word/2018/wordml/cex" xmlns:w16cid="http://schemas.microsoft.com/office/word/2016/wordml/cid" xmlns:w16="http://schemas.microsoft.com/office/word/2018/wordml" xmlns:w16sdtdh="http://schemas.microsoft.com/office/word/2020/wordml/sdtdatahash" xmlns:w16se="http://schemas.microsoft.com/office/word/2015/wordml/symex" xmlns:wpg="http://schemas.microsoft.com/office/word/2010/wordprocessingGroup" xmlns:wpi="http://schemas.microsoft.com/office/word/2010/wordprocessingInk" xmlns:wne="http://schemas.microsoft.com/office/word/2006/wordml" xmlns:wps="http://schemas.microsoft.com/office/word/2010/wordprocessingShape" mc:Ignorable="w14 w15 w16se w16cid w16 w16cex w16sdtdh wp14">
+<w:numbering xmlns:wpc="http://schemas.microsoft.com/office/word/2010/wordprocessingCanvas" xmlns:cx="http://schemas.microsoft.com/office/drawing/2014/chartex" xmlns:cx1="http://schemas.microsoft.com/office/drawing/2015/9/8/chartex" xmlns:cx2="http://schemas.microsoft.com/office/drawing/2015/10/21/chartex" xmlns:cx3="http://schemas.microsoft.com/office/drawing/2016/5/9/chartex" xmlns:cx4="http://schemas.microsoft.com/office/drawing/2016/5/10/chartex" xmlns:cx5="http://schemas.microsoft.com/office/drawing/2016/5/11/chartex" xmlns:cx6="http://schemas.microsoft.com/office/drawing/2016/5/12/chartex" xmlns:cx7="http://schemas.microsoft.com/office/drawing/2016/5/13/chartex" xmlns:cx8="http://schemas.microsoft.com/office/drawing/2016/5/14/chartex" xmlns:mc="http://schemas.openxmlformats.org/markup-compatibility/2006" xmlns:aink="http://schemas.microsoft.com/office/drawing/2016/ink" xmlns:am3d="http://schemas.microsoft.com/office/drawing/2017/model3d" xmlns:o="urn:schemas-microsoft-com:office:office" xmlns:r="http://schemas.openxmlformats.org/officeDocument/2006/relationships" xmlns:m="http://schemas.openxmlformats.org/officeDocument/2006/math" xmlns:v="urn:schemas-microsoft-com:vml" xmlns:wp14="http://schemas.microsoft.com/office/word/2010/wordprocessingDrawing" xmlns:wp="http://schemas.openxmlformats.org/drawingml/2006/wordprocessingDrawing" xmlns:w10="urn:schemas-microsoft-com:office:word" xmlns:w="http://schemas.openxmlformats.org/wordprocessingml/2006/main" xmlns:w14="http://schemas.microsoft.com/office/word/2010/wordml" xmlns:w15="http://schemas.microsoft.com/office/word/2012/wordml" xmlns:w16cex="http://schemas.microsoft.com/office/word/2018/wordml/cex" xmlns:w16cid="http://schemas.microsoft.com/office/word/2016/wordml/cid" xmlns:w16="http://schemas.microsoft.com/office/word/2018/wordml" xmlns:w16se="http://schemas.microsoft.com/office/word/2015/wordml/symex" xmlns:wpg="http://schemas.microsoft.com/office/word/2010/wordprocessingGroup" xmlns:wpi="http://schemas.microsoft.com/office/word/2010/wordprocessingInk" xmlns:wne="http://schemas.microsoft.com/office/word/2006/wordml" xmlns:wps="http://schemas.microsoft.com/office/word/2010/wordprocessingShape" mc:Ignorable="w14 w15 w16se w16cid w16 w16cex wp14">
   <w:abstractNum w:abstractNumId="0" w15:restartNumberingAfterBreak="0">
     <w:nsid w:val="0D5D6AD2"/>
     <w:multiLevelType w:val="hybridMultilevel"/>
@@ -6517,6 +9147,92 @@
     </w:lvl>
   </w:abstractNum>
   <w:abstractNum w:abstractNumId="3" w15:restartNumberingAfterBreak="0">
+    <w:nsid w:val="1CCE330D"/>
+    <w:multiLevelType w:val="hybridMultilevel"/>
+    <w:tmpl w:val="831088D2"/>
+    <w:lvl w:ilvl="0" w:tplc="0409000F">
+      <w:start w:val="1"/>
+      <w:numFmt w:val="decimal"/>
+      <w:lvlText w:val="%1."/>
+      <w:lvlJc w:val="left"/>
+      <w:pPr>
+        <w:ind w:left="720" w:hanging="360"/>
+      </w:pPr>
+    </w:lvl>
+    <w:lvl w:ilvl="1" w:tplc="04090019" w:tentative="1">
+      <w:start w:val="1"/>
+      <w:numFmt w:val="lowerLetter"/>
+      <w:lvlText w:val="%2."/>
+      <w:lvlJc w:val="left"/>
+      <w:pPr>
+        <w:ind w:left="1440" w:hanging="360"/>
+      </w:pPr>
+    </w:lvl>
+    <w:lvl w:ilvl="2" w:tplc="0409001B" w:tentative="1">
+      <w:start w:val="1"/>
+      <w:numFmt w:val="lowerRoman"/>
+      <w:lvlText w:val="%3."/>
+      <w:lvlJc w:val="right"/>
+      <w:pPr>
+        <w:ind w:left="2160" w:hanging="180"/>
+      </w:pPr>
+    </w:lvl>
+    <w:lvl w:ilvl="3" w:tplc="0409000F" w:tentative="1">
+      <w:start w:val="1"/>
+      <w:numFmt w:val="decimal"/>
+      <w:lvlText w:val="%4."/>
+      <w:lvlJc w:val="left"/>
+      <w:pPr>
+        <w:ind w:left="2880" w:hanging="360"/>
+      </w:pPr>
+    </w:lvl>
+    <w:lvl w:ilvl="4" w:tplc="04090019" w:tentative="1">
+      <w:start w:val="1"/>
+      <w:numFmt w:val="lowerLetter"/>
+      <w:lvlText w:val="%5."/>
+      <w:lvlJc w:val="left"/>
+      <w:pPr>
+        <w:ind w:left="3600" w:hanging="360"/>
+      </w:pPr>
+    </w:lvl>
+    <w:lvl w:ilvl="5" w:tplc="0409001B" w:tentative="1">
+      <w:start w:val="1"/>
+      <w:numFmt w:val="lowerRoman"/>
+      <w:lvlText w:val="%6."/>
+      <w:lvlJc w:val="right"/>
+      <w:pPr>
+        <w:ind w:left="4320" w:hanging="180"/>
+      </w:pPr>
+    </w:lvl>
+    <w:lvl w:ilvl="6" w:tplc="0409000F" w:tentative="1">
+      <w:start w:val="1"/>
+      <w:numFmt w:val="decimal"/>
+      <w:lvlText w:val="%7."/>
+      <w:lvlJc w:val="left"/>
+      <w:pPr>
+        <w:ind w:left="5040" w:hanging="360"/>
+      </w:pPr>
+    </w:lvl>
+    <w:lvl w:ilvl="7" w:tplc="04090019" w:tentative="1">
+      <w:start w:val="1"/>
+      <w:numFmt w:val="lowerLetter"/>
+      <w:lvlText w:val="%8."/>
+      <w:lvlJc w:val="left"/>
+      <w:pPr>
+        <w:ind w:left="5760" w:hanging="360"/>
+      </w:pPr>
+    </w:lvl>
+    <w:lvl w:ilvl="8" w:tplc="0409001B" w:tentative="1">
+      <w:start w:val="1"/>
+      <w:numFmt w:val="lowerRoman"/>
+      <w:lvlText w:val="%9."/>
+      <w:lvlJc w:val="right"/>
+      <w:pPr>
+        <w:ind w:left="6480" w:hanging="180"/>
+      </w:pPr>
+    </w:lvl>
+  </w:abstractNum>
+  <w:abstractNum w:abstractNumId="4" w15:restartNumberingAfterBreak="0">
     <w:nsid w:val="2B1D3384"/>
     <w:multiLevelType w:val="multilevel"/>
     <w:tmpl w:val="0409001F"/>
@@ -6602,7 +9318,7 @@
       </w:pPr>
     </w:lvl>
   </w:abstractNum>
-  <w:abstractNum w:abstractNumId="4" w15:restartNumberingAfterBreak="0">
+  <w:abstractNum w:abstractNumId="5" w15:restartNumberingAfterBreak="0">
     <w:nsid w:val="7A630E00"/>
     <w:multiLevelType w:val="multilevel"/>
     <w:tmpl w:val="0409001F"/>
@@ -6688,26 +9404,29 @@
       </w:pPr>
     </w:lvl>
   </w:abstractNum>
-  <w:num w:numId="1" w16cid:durableId="1355035534">
-    <w:abstractNumId w:val="3"/>
-  </w:num>
-  <w:num w:numId="2" w16cid:durableId="1792507027">
+  <w:num w:numId="1">
     <w:abstractNumId w:val="4"/>
   </w:num>
-  <w:num w:numId="3" w16cid:durableId="701832589">
+  <w:num w:numId="2">
+    <w:abstractNumId w:val="5"/>
+  </w:num>
+  <w:num w:numId="3">
     <w:abstractNumId w:val="2"/>
   </w:num>
-  <w:num w:numId="4" w16cid:durableId="530217966">
+  <w:num w:numId="4">
     <w:abstractNumId w:val="0"/>
   </w:num>
-  <w:num w:numId="5" w16cid:durableId="264507539">
+  <w:num w:numId="5">
     <w:abstractNumId w:val="1"/>
+  </w:num>
+  <w:num w:numId="6">
+    <w:abstractNumId w:val="3"/>
   </w:num>
 </w:numbering>
 </file>
 
 <file path=word/styles.xml><?xml version="1.0" encoding="utf-8"?>
-<w:styles xmlns:mc="http://schemas.openxmlformats.org/markup-compatibility/2006" xmlns:r="http://schemas.openxmlformats.org/officeDocument/2006/relationships" xmlns:w="http://schemas.openxmlformats.org/wordprocessingml/2006/main" xmlns:w14="http://schemas.microsoft.com/office/word/2010/wordml" xmlns:w15="http://schemas.microsoft.com/office/word/2012/wordml" xmlns:w16cex="http://schemas.microsoft.com/office/word/2018/wordml/cex" xmlns:w16cid="http://schemas.microsoft.com/office/word/2016/wordml/cid" xmlns:w16="http://schemas.microsoft.com/office/word/2018/wordml" xmlns:w16sdtdh="http://schemas.microsoft.com/office/word/2020/wordml/sdtdatahash" xmlns:w16se="http://schemas.microsoft.com/office/word/2015/wordml/symex" mc:Ignorable="w14 w15 w16se w16cid w16 w16cex w16sdtdh">
+<w:styles xmlns:mc="http://schemas.openxmlformats.org/markup-compatibility/2006" xmlns:r="http://schemas.openxmlformats.org/officeDocument/2006/relationships" xmlns:w="http://schemas.openxmlformats.org/wordprocessingml/2006/main" xmlns:w14="http://schemas.microsoft.com/office/word/2010/wordml" xmlns:w15="http://schemas.microsoft.com/office/word/2012/wordml" xmlns:w16cex="http://schemas.microsoft.com/office/word/2018/wordml/cex" xmlns:w16cid="http://schemas.microsoft.com/office/word/2016/wordml/cid" xmlns:w16="http://schemas.microsoft.com/office/word/2018/wordml" xmlns:w16se="http://schemas.microsoft.com/office/word/2015/wordml/symex" mc:Ignorable="w14 w15 w16se w16cid w16 w16cex">
   <w:docDefaults>
     <w:rPrDefault>
       <w:rPr>
@@ -7346,6 +10065,45 @@
       <w:szCs w:val="24"/>
     </w:rPr>
   </w:style>
+  <w:style w:type="paragraph" w:styleId="EndnoteText">
+    <w:name w:val="endnote text"/>
+    <w:basedOn w:val="Normal"/>
+    <w:link w:val="EndnoteTextChar"/>
+    <w:uiPriority w:val="99"/>
+    <w:semiHidden/>
+    <w:unhideWhenUsed/>
+    <w:rsid w:val="00657833"/>
+    <w:pPr>
+      <w:spacing w:after="0" w:line="240" w:lineRule="auto"/>
+    </w:pPr>
+    <w:rPr>
+      <w:sz w:val="20"/>
+      <w:szCs w:val="20"/>
+    </w:rPr>
+  </w:style>
+  <w:style w:type="character" w:customStyle="1" w:styleId="EndnoteTextChar">
+    <w:name w:val="Endnote Text Char"/>
+    <w:basedOn w:val="DefaultParagraphFont"/>
+    <w:link w:val="EndnoteText"/>
+    <w:uiPriority w:val="99"/>
+    <w:semiHidden/>
+    <w:rsid w:val="00657833"/>
+    <w:rPr>
+      <w:sz w:val="20"/>
+      <w:szCs w:val="20"/>
+    </w:rPr>
+  </w:style>
+  <w:style w:type="character" w:styleId="EndnoteReference">
+    <w:name w:val="endnote reference"/>
+    <w:basedOn w:val="DefaultParagraphFont"/>
+    <w:uiPriority w:val="99"/>
+    <w:semiHidden/>
+    <w:unhideWhenUsed/>
+    <w:rsid w:val="00657833"/>
+    <w:rPr>
+      <w:vertAlign w:val="superscript"/>
+    </w:rPr>
+  </w:style>
 </w:styles>
 </file>
 

</xml_diff>

<commit_message>
added the Introduction chapter
</commit_message>
<xml_diff>
--- a/Project 2 Report.docx
+++ b/Project 2 Report.docx
@@ -1,6 +1,6 @@
 
 <file path=word/document.xml><?xml version="1.0" encoding="utf-8"?>
-<w:document xmlns:wpc="http://schemas.microsoft.com/office/word/2010/wordprocessingCanvas" xmlns:cx="http://schemas.microsoft.com/office/drawing/2014/chartex" xmlns:cx1="http://schemas.microsoft.com/office/drawing/2015/9/8/chartex" xmlns:cx2="http://schemas.microsoft.com/office/drawing/2015/10/21/chartex" xmlns:cx3="http://schemas.microsoft.com/office/drawing/2016/5/9/chartex" xmlns:cx4="http://schemas.microsoft.com/office/drawing/2016/5/10/chartex" xmlns:cx5="http://schemas.microsoft.com/office/drawing/2016/5/11/chartex" xmlns:cx6="http://schemas.microsoft.com/office/drawing/2016/5/12/chartex" xmlns:cx7="http://schemas.microsoft.com/office/drawing/2016/5/13/chartex" xmlns:cx8="http://schemas.microsoft.com/office/drawing/2016/5/14/chartex" xmlns:mc="http://schemas.openxmlformats.org/markup-compatibility/2006" xmlns:aink="http://schemas.microsoft.com/office/drawing/2016/ink" xmlns:am3d="http://schemas.microsoft.com/office/drawing/2017/model3d" xmlns:o="urn:schemas-microsoft-com:office:office" xmlns:oel="http://schemas.microsoft.com/office/2019/extlst" xmlns:r="http://schemas.openxmlformats.org/officeDocument/2006/relationships" xmlns:m="http://schemas.openxmlformats.org/officeDocument/2006/math" xmlns:v="urn:schemas-microsoft-com:vml" xmlns:wp14="http://schemas.microsoft.com/office/word/2010/wordprocessingDrawing" xmlns:wp="http://schemas.openxmlformats.org/drawingml/2006/wordprocessingDrawing" xmlns:w10="urn:schemas-microsoft-com:office:word" xmlns:w="http://schemas.openxmlformats.org/wordprocessingml/2006/main" xmlns:w14="http://schemas.microsoft.com/office/word/2010/wordml" xmlns:w15="http://schemas.microsoft.com/office/word/2012/wordml" xmlns:w16cex="http://schemas.microsoft.com/office/word/2018/wordml/cex" xmlns:w16cid="http://schemas.microsoft.com/office/word/2016/wordml/cid" xmlns:w16="http://schemas.microsoft.com/office/word/2018/wordml" xmlns:w16sdtdh="http://schemas.microsoft.com/office/word/2020/wordml/sdtdatahash" xmlns:w16se="http://schemas.microsoft.com/office/word/2015/wordml/symex" xmlns:wpg="http://schemas.microsoft.com/office/word/2010/wordprocessingGroup" xmlns:wpi="http://schemas.microsoft.com/office/word/2010/wordprocessingInk" xmlns:wne="http://schemas.microsoft.com/office/word/2006/wordml" xmlns:wps="http://schemas.microsoft.com/office/word/2010/wordprocessingShape" mc:Ignorable="w14 w15 w16se w16cid w16 w16cex w16sdtdh wp14">
+<w:document xmlns:wpc="http://schemas.microsoft.com/office/word/2010/wordprocessingCanvas" xmlns:cx="http://schemas.microsoft.com/office/drawing/2014/chartex" xmlns:cx1="http://schemas.microsoft.com/office/drawing/2015/9/8/chartex" xmlns:cx2="http://schemas.microsoft.com/office/drawing/2015/10/21/chartex" xmlns:cx3="http://schemas.microsoft.com/office/drawing/2016/5/9/chartex" xmlns:cx4="http://schemas.microsoft.com/office/drawing/2016/5/10/chartex" xmlns:cx5="http://schemas.microsoft.com/office/drawing/2016/5/11/chartex" xmlns:cx6="http://schemas.microsoft.com/office/drawing/2016/5/12/chartex" xmlns:cx7="http://schemas.microsoft.com/office/drawing/2016/5/13/chartex" xmlns:cx8="http://schemas.microsoft.com/office/drawing/2016/5/14/chartex" xmlns:mc="http://schemas.openxmlformats.org/markup-compatibility/2006" xmlns:aink="http://schemas.microsoft.com/office/drawing/2016/ink" xmlns:am3d="http://schemas.microsoft.com/office/drawing/2017/model3d" xmlns:o="urn:schemas-microsoft-com:office:office" xmlns:r="http://schemas.openxmlformats.org/officeDocument/2006/relationships" xmlns:m="http://schemas.openxmlformats.org/officeDocument/2006/math" xmlns:v="urn:schemas-microsoft-com:vml" xmlns:wp14="http://schemas.microsoft.com/office/word/2010/wordprocessingDrawing" xmlns:wp="http://schemas.openxmlformats.org/drawingml/2006/wordprocessingDrawing" xmlns:w10="urn:schemas-microsoft-com:office:word" xmlns:w="http://schemas.openxmlformats.org/wordprocessingml/2006/main" xmlns:w14="http://schemas.microsoft.com/office/word/2010/wordml" xmlns:w15="http://schemas.microsoft.com/office/word/2012/wordml" xmlns:w16cex="http://schemas.microsoft.com/office/word/2018/wordml/cex" xmlns:w16cid="http://schemas.microsoft.com/office/word/2016/wordml/cid" xmlns:w16="http://schemas.microsoft.com/office/word/2018/wordml" xmlns:w16se="http://schemas.microsoft.com/office/word/2015/wordml/symex" xmlns:wpg="http://schemas.microsoft.com/office/word/2010/wordprocessingGroup" xmlns:wpi="http://schemas.microsoft.com/office/word/2010/wordprocessingInk" xmlns:wne="http://schemas.microsoft.com/office/word/2006/wordml" xmlns:wps="http://schemas.microsoft.com/office/word/2010/wordprocessingShape" mc:Ignorable="w14 w15 w16se w16cid w16 w16cex wp14">
   <w:body>
     <w:p>
       <w:pPr>
@@ -341,7 +341,7 @@
         <w:spacing w:line="360" w:lineRule="auto"/>
       </w:pPr>
     </w:p>
-    <w:bookmarkStart w:id="0" w:name="_Toc125906216" w:displacedByCustomXml="next"/>
+    <w:bookmarkStart w:id="0" w:name="_Toc126758076" w:displacedByCustomXml="next"/>
     <w:sdt>
       <w:sdtPr>
         <w:rPr>
@@ -393,7 +393,7 @@
           <w:r>
             <w:fldChar w:fldCharType="separate"/>
           </w:r>
-          <w:hyperlink w:anchor="_Toc125906216" w:history="1">
+          <w:hyperlink w:anchor="_Toc126758076" w:history="1">
             <w:r>
               <w:rPr>
                 <w:rStyle w:val="Hyperlink"/>
@@ -420,7 +420,7 @@
                 <w:noProof/>
                 <w:webHidden/>
               </w:rPr>
-              <w:instrText xml:space="preserve"> PAGEREF _Toc125906216 \h </w:instrText>
+              <w:instrText xml:space="preserve"> PAGEREF _Toc126758076 \h </w:instrText>
             </w:r>
             <w:r>
               <w:rPr>
@@ -462,7 +462,7 @@
               <w:noProof/>
             </w:rPr>
           </w:pPr>
-          <w:hyperlink w:anchor="_Toc125906217" w:history="1">
+          <w:hyperlink w:anchor="_Toc126758077" w:history="1">
             <w:r>
               <w:rPr>
                 <w:rStyle w:val="Hyperlink"/>
@@ -489,7 +489,7 @@
                 <w:noProof/>
                 <w:webHidden/>
               </w:rPr>
-              <w:instrText xml:space="preserve"> PAGEREF _Toc125906217 \h </w:instrText>
+              <w:instrText xml:space="preserve"> PAGEREF _Toc126758077 \h </w:instrText>
             </w:r>
             <w:r>
               <w:rPr>
@@ -532,7 +532,7 @@
               <w:noProof/>
             </w:rPr>
           </w:pPr>
-          <w:hyperlink w:anchor="_Toc125906218" w:history="1">
+          <w:hyperlink w:anchor="_Toc126758078" w:history="1">
             <w:r>
               <w:rPr>
                 <w:rStyle w:val="Hyperlink"/>
@@ -552,7 +552,21 @@
                 <w:rStyle w:val="Hyperlink"/>
                 <w:noProof/>
               </w:rPr>
-              <w:t>Introduction</w:t>
+              <w:t>Intr</w:t>
+            </w:r>
+            <w:r>
+              <w:rPr>
+                <w:rStyle w:val="Hyperlink"/>
+                <w:noProof/>
+              </w:rPr>
+              <w:t>o</w:t>
+            </w:r>
+            <w:r>
+              <w:rPr>
+                <w:rStyle w:val="Hyperlink"/>
+                <w:noProof/>
+              </w:rPr>
+              <w:t>duction</w:t>
             </w:r>
             <w:r>
               <w:rPr>
@@ -573,7 +587,7 @@
                 <w:noProof/>
                 <w:webHidden/>
               </w:rPr>
-              <w:instrText xml:space="preserve"> PAGEREF _Toc125906218 \h </w:instrText>
+              <w:instrText xml:space="preserve"> PAGEREF _Toc126758078 \h </w:instrText>
             </w:r>
             <w:r>
               <w:rPr>
@@ -616,7 +630,7 @@
               <w:noProof/>
             </w:rPr>
           </w:pPr>
-          <w:hyperlink w:anchor="_Toc125906219" w:history="1">
+          <w:hyperlink w:anchor="_Toc126758079" w:history="1">
             <w:r>
               <w:rPr>
                 <w:rStyle w:val="Hyperlink"/>
@@ -657,7 +671,7 @@
                 <w:noProof/>
                 <w:webHidden/>
               </w:rPr>
-              <w:instrText xml:space="preserve"> PAGEREF _Toc125906219 \h </w:instrText>
+              <w:instrText xml:space="preserve"> PAGEREF _Toc126758079 \h </w:instrText>
             </w:r>
             <w:r>
               <w:rPr>
@@ -700,7 +714,7 @@
               <w:noProof/>
             </w:rPr>
           </w:pPr>
-          <w:hyperlink w:anchor="_Toc125906220" w:history="1">
+          <w:hyperlink w:anchor="_Toc126758080" w:history="1">
             <w:r>
               <w:rPr>
                 <w:rStyle w:val="Hyperlink"/>
@@ -741,7 +755,7 @@
                 <w:noProof/>
                 <w:webHidden/>
               </w:rPr>
-              <w:instrText xml:space="preserve"> PAGEREF _Toc125906220 \h </w:instrText>
+              <w:instrText xml:space="preserve"> PAGEREF _Toc126758080 \h </w:instrText>
             </w:r>
             <w:r>
               <w:rPr>
@@ -784,7 +798,7 @@
               <w:noProof/>
             </w:rPr>
           </w:pPr>
-          <w:hyperlink w:anchor="_Toc125906221" w:history="1">
+          <w:hyperlink w:anchor="_Toc126758081" w:history="1">
             <w:r>
               <w:rPr>
                 <w:rStyle w:val="Hyperlink"/>
@@ -825,7 +839,7 @@
                 <w:noProof/>
                 <w:webHidden/>
               </w:rPr>
-              <w:instrText xml:space="preserve"> PAGEREF _Toc125906221 \h </w:instrText>
+              <w:instrText xml:space="preserve"> PAGEREF _Toc126758081 \h </w:instrText>
             </w:r>
             <w:r>
               <w:rPr>
@@ -860,7 +874,7 @@
           <w:pPr>
             <w:pStyle w:val="TOC2"/>
             <w:tabs>
-              <w:tab w:val="left" w:pos="660"/>
+              <w:tab w:val="left" w:pos="880"/>
               <w:tab w:val="right" w:leader="dot" w:pos="8630"/>
             </w:tabs>
             <w:rPr>
@@ -868,13 +882,13 @@
               <w:noProof/>
             </w:rPr>
           </w:pPr>
-          <w:hyperlink w:anchor="_Toc125906222" w:history="1">
+          <w:hyperlink w:anchor="_Toc126758082" w:history="1">
             <w:r>
               <w:rPr>
                 <w:rStyle w:val="Hyperlink"/>
                 <w:noProof/>
               </w:rPr>
-              <w:t>3.</w:t>
+              <w:t>2.1.</w:t>
             </w:r>
             <w:r>
               <w:rPr>
@@ -909,7 +923,7 @@
                 <w:noProof/>
                 <w:webHidden/>
               </w:rPr>
-              <w:instrText xml:space="preserve"> PAGEREF _Toc125906222 \h </w:instrText>
+              <w:instrText xml:space="preserve"> PAGEREF _Toc126758082 \h </w:instrText>
             </w:r>
             <w:r>
               <w:rPr>
@@ -944,7 +958,7 @@
           <w:pPr>
             <w:pStyle w:val="TOC2"/>
             <w:tabs>
-              <w:tab w:val="left" w:pos="660"/>
+              <w:tab w:val="left" w:pos="880"/>
               <w:tab w:val="right" w:leader="dot" w:pos="8630"/>
             </w:tabs>
             <w:rPr>
@@ -952,13 +966,13 @@
               <w:noProof/>
             </w:rPr>
           </w:pPr>
-          <w:hyperlink w:anchor="_Toc125906223" w:history="1">
+          <w:hyperlink w:anchor="_Toc126758083" w:history="1">
             <w:r>
               <w:rPr>
                 <w:rStyle w:val="Hyperlink"/>
                 <w:noProof/>
               </w:rPr>
-              <w:t>4.</w:t>
+              <w:t>2.2.</w:t>
             </w:r>
             <w:r>
               <w:rPr>
@@ -993,7 +1007,7 @@
                 <w:noProof/>
                 <w:webHidden/>
               </w:rPr>
-              <w:instrText xml:space="preserve"> PAGEREF _Toc125906223 \h </w:instrText>
+              <w:instrText xml:space="preserve"> PAGEREF _Toc126758083 \h </w:instrText>
             </w:r>
             <w:r>
               <w:rPr>
@@ -1028,7 +1042,7 @@
           <w:pPr>
             <w:pStyle w:val="TOC2"/>
             <w:tabs>
-              <w:tab w:val="left" w:pos="660"/>
+              <w:tab w:val="left" w:pos="880"/>
               <w:tab w:val="right" w:leader="dot" w:pos="8630"/>
             </w:tabs>
             <w:rPr>
@@ -1036,13 +1050,13 @@
               <w:noProof/>
             </w:rPr>
           </w:pPr>
-          <w:hyperlink w:anchor="_Toc125906224" w:history="1">
+          <w:hyperlink w:anchor="_Toc126758084" w:history="1">
             <w:r>
               <w:rPr>
                 <w:rStyle w:val="Hyperlink"/>
                 <w:noProof/>
               </w:rPr>
-              <w:t>5.</w:t>
+              <w:t>2.3.</w:t>
             </w:r>
             <w:r>
               <w:rPr>
@@ -1077,7 +1091,7 @@
                 <w:noProof/>
                 <w:webHidden/>
               </w:rPr>
-              <w:instrText xml:space="preserve"> PAGEREF _Toc125906224 \h </w:instrText>
+              <w:instrText xml:space="preserve"> PAGEREF _Toc126758084 \h </w:instrText>
             </w:r>
             <w:r>
               <w:rPr>
@@ -1098,6 +1112,258 @@
                 <w:webHidden/>
               </w:rPr>
               <w:t>11</w:t>
+            </w:r>
+            <w:r>
+              <w:rPr>
+                <w:noProof/>
+                <w:webHidden/>
+              </w:rPr>
+              <w:fldChar w:fldCharType="end"/>
+            </w:r>
+          </w:hyperlink>
+        </w:p>
+        <w:p>
+          <w:pPr>
+            <w:pStyle w:val="TOC1"/>
+            <w:tabs>
+              <w:tab w:val="left" w:pos="440"/>
+              <w:tab w:val="right" w:leader="dot" w:pos="8630"/>
+            </w:tabs>
+            <w:rPr>
+              <w:rFonts w:eastAsiaTheme="minorEastAsia"/>
+              <w:noProof/>
+            </w:rPr>
+          </w:pPr>
+          <w:hyperlink w:anchor="_Toc126758085" w:history="1">
+            <w:r>
+              <w:rPr>
+                <w:rStyle w:val="Hyperlink"/>
+                <w:noProof/>
+              </w:rPr>
+              <w:t>3.</w:t>
+            </w:r>
+            <w:r>
+              <w:rPr>
+                <w:rFonts w:eastAsiaTheme="minorEastAsia"/>
+                <w:noProof/>
+              </w:rPr>
+              <w:tab/>
+            </w:r>
+            <w:r>
+              <w:rPr>
+                <w:rStyle w:val="Hyperlink"/>
+                <w:noProof/>
+              </w:rPr>
+              <w:t>Algorithms</w:t>
+            </w:r>
+            <w:r>
+              <w:rPr>
+                <w:noProof/>
+                <w:webHidden/>
+              </w:rPr>
+              <w:tab/>
+            </w:r>
+            <w:r>
+              <w:rPr>
+                <w:noProof/>
+                <w:webHidden/>
+              </w:rPr>
+              <w:fldChar w:fldCharType="begin"/>
+            </w:r>
+            <w:r>
+              <w:rPr>
+                <w:noProof/>
+                <w:webHidden/>
+              </w:rPr>
+              <w:instrText xml:space="preserve"> PAGEREF _Toc126758085 \h </w:instrText>
+            </w:r>
+            <w:r>
+              <w:rPr>
+                <w:noProof/>
+                <w:webHidden/>
+              </w:rPr>
+            </w:r>
+            <w:r>
+              <w:rPr>
+                <w:noProof/>
+                <w:webHidden/>
+              </w:rPr>
+              <w:fldChar w:fldCharType="separate"/>
+            </w:r>
+            <w:r>
+              <w:rPr>
+                <w:noProof/>
+                <w:webHidden/>
+              </w:rPr>
+              <w:t>12</w:t>
+            </w:r>
+            <w:r>
+              <w:rPr>
+                <w:noProof/>
+                <w:webHidden/>
+              </w:rPr>
+              <w:fldChar w:fldCharType="end"/>
+            </w:r>
+          </w:hyperlink>
+        </w:p>
+        <w:p>
+          <w:pPr>
+            <w:pStyle w:val="TOC1"/>
+            <w:tabs>
+              <w:tab w:val="left" w:pos="440"/>
+              <w:tab w:val="right" w:leader="dot" w:pos="8630"/>
+            </w:tabs>
+            <w:rPr>
+              <w:rFonts w:eastAsiaTheme="minorEastAsia"/>
+              <w:noProof/>
+            </w:rPr>
+          </w:pPr>
+          <w:hyperlink w:anchor="_Toc126758086" w:history="1">
+            <w:r>
+              <w:rPr>
+                <w:rStyle w:val="Hyperlink"/>
+                <w:noProof/>
+              </w:rPr>
+              <w:t>4.</w:t>
+            </w:r>
+            <w:r>
+              <w:rPr>
+                <w:rFonts w:eastAsiaTheme="minorEastAsia"/>
+                <w:noProof/>
+              </w:rPr>
+              <w:tab/>
+            </w:r>
+            <w:r>
+              <w:rPr>
+                <w:rStyle w:val="Hyperlink"/>
+                <w:noProof/>
+              </w:rPr>
+              <w:t>Results</w:t>
+            </w:r>
+            <w:r>
+              <w:rPr>
+                <w:noProof/>
+                <w:webHidden/>
+              </w:rPr>
+              <w:tab/>
+            </w:r>
+            <w:r>
+              <w:rPr>
+                <w:noProof/>
+                <w:webHidden/>
+              </w:rPr>
+              <w:fldChar w:fldCharType="begin"/>
+            </w:r>
+            <w:r>
+              <w:rPr>
+                <w:noProof/>
+                <w:webHidden/>
+              </w:rPr>
+              <w:instrText xml:space="preserve"> PAGEREF _Toc126758086 \h </w:instrText>
+            </w:r>
+            <w:r>
+              <w:rPr>
+                <w:noProof/>
+                <w:webHidden/>
+              </w:rPr>
+            </w:r>
+            <w:r>
+              <w:rPr>
+                <w:noProof/>
+                <w:webHidden/>
+              </w:rPr>
+              <w:fldChar w:fldCharType="separate"/>
+            </w:r>
+            <w:r>
+              <w:rPr>
+                <w:noProof/>
+                <w:webHidden/>
+              </w:rPr>
+              <w:t>12</w:t>
+            </w:r>
+            <w:r>
+              <w:rPr>
+                <w:noProof/>
+                <w:webHidden/>
+              </w:rPr>
+              <w:fldChar w:fldCharType="end"/>
+            </w:r>
+          </w:hyperlink>
+        </w:p>
+        <w:p>
+          <w:pPr>
+            <w:pStyle w:val="TOC2"/>
+            <w:tabs>
+              <w:tab w:val="left" w:pos="880"/>
+              <w:tab w:val="right" w:leader="dot" w:pos="8630"/>
+            </w:tabs>
+            <w:rPr>
+              <w:rFonts w:eastAsiaTheme="minorEastAsia"/>
+              <w:noProof/>
+            </w:rPr>
+          </w:pPr>
+          <w:hyperlink w:anchor="_Toc126758087" w:history="1">
+            <w:r>
+              <w:rPr>
+                <w:rStyle w:val="Hyperlink"/>
+                <w:noProof/>
+              </w:rPr>
+              <w:t>4.1.</w:t>
+            </w:r>
+            <w:r>
+              <w:rPr>
+                <w:rFonts w:eastAsiaTheme="minorEastAsia"/>
+                <w:noProof/>
+              </w:rPr>
+              <w:tab/>
+            </w:r>
+            <w:r>
+              <w:rPr>
+                <w:rStyle w:val="Hyperlink"/>
+                <w:noProof/>
+              </w:rPr>
+              <w:t>Decision Tree Result</w:t>
+            </w:r>
+            <w:r>
+              <w:rPr>
+                <w:noProof/>
+                <w:webHidden/>
+              </w:rPr>
+              <w:tab/>
+            </w:r>
+            <w:r>
+              <w:rPr>
+                <w:noProof/>
+                <w:webHidden/>
+              </w:rPr>
+              <w:fldChar w:fldCharType="begin"/>
+            </w:r>
+            <w:r>
+              <w:rPr>
+                <w:noProof/>
+                <w:webHidden/>
+              </w:rPr>
+              <w:instrText xml:space="preserve"> PAGEREF _Toc126758087 \h </w:instrText>
+            </w:r>
+            <w:r>
+              <w:rPr>
+                <w:noProof/>
+                <w:webHidden/>
+              </w:rPr>
+            </w:r>
+            <w:r>
+              <w:rPr>
+                <w:noProof/>
+                <w:webHidden/>
+              </w:rPr>
+              <w:fldChar w:fldCharType="separate"/>
+            </w:r>
+            <w:r>
+              <w:rPr>
+                <w:noProof/>
+                <w:webHidden/>
+              </w:rPr>
+              <w:t>13</w:t>
             </w:r>
             <w:r>
               <w:rPr>
@@ -1168,7 +1434,7 @@
           <w:szCs w:val="36"/>
         </w:rPr>
       </w:pPr>
-      <w:bookmarkStart w:id="1" w:name="_Toc125906217"/>
+      <w:bookmarkStart w:id="1" w:name="_Toc126758077"/>
       <w:r>
         <w:rPr>
           <w:sz w:val="36"/>
@@ -1839,7 +2105,7 @@
         </w:numPr>
         <w:spacing w:line="360" w:lineRule="auto"/>
       </w:pPr>
-      <w:bookmarkStart w:id="2" w:name="_Toc125906218"/>
+      <w:bookmarkStart w:id="2" w:name="_Toc126758078"/>
       <w:r>
         <w:lastRenderedPageBreak/>
         <w:t>Introduction</w:t>
@@ -1847,6 +2113,63 @@
       <w:bookmarkEnd w:id="2"/>
       <w:r>
         <w:t xml:space="preserve"> </w:t>
+      </w:r>
+    </w:p>
+    <w:p>
+      <w:pPr>
+        <w:spacing w:line="360" w:lineRule="auto"/>
+        <w:jc w:val="lowKashida"/>
+        <w:rPr>
+          <w:rFonts w:asciiTheme="majorBidi" w:hAnsiTheme="majorBidi" w:cstheme="majorBidi"/>
+          <w:sz w:val="24"/>
+          <w:szCs w:val="24"/>
+        </w:rPr>
+      </w:pPr>
+      <w:r>
+        <w:rPr>
+          <w:rFonts w:asciiTheme="majorBidi" w:hAnsiTheme="majorBidi" w:cstheme="majorBidi"/>
+          <w:sz w:val="24"/>
+          <w:szCs w:val="24"/>
+        </w:rPr>
+        <w:t>In this report, we will be examining a weather forecasting scenario where the goal is to predict whether it will rain tomorrow or not. To achieve this, we will be using various machine learning classifiers such as Naive Bayes, KNN, Logistic Regression, Decision Tree and SVM. Our aim is to determine the best classifier for this problem based on its performance metrics such as accuracy, precision, recall and F1-score.</w:t>
+      </w:r>
+    </w:p>
+    <w:p>
+      <w:pPr>
+        <w:spacing w:line="360" w:lineRule="auto"/>
+        <w:jc w:val="lowKashida"/>
+        <w:rPr>
+          <w:rFonts w:asciiTheme="majorBidi" w:hAnsiTheme="majorBidi" w:cstheme="majorBidi"/>
+          <w:sz w:val="24"/>
+          <w:szCs w:val="24"/>
+        </w:rPr>
+      </w:pPr>
+      <w:r>
+        <w:rPr>
+          <w:rFonts w:asciiTheme="majorBidi" w:hAnsiTheme="majorBidi" w:cstheme="majorBidi"/>
+          <w:sz w:val="24"/>
+          <w:szCs w:val="24"/>
+        </w:rPr>
+        <w:t>In order to carry out this analysis, we will start by exploring the dataset and identifying any outliers or missing values. We will then preprocess the data and evaluate the performance of each classifier. Finally, we will compare the results of each classifier and draw conclusions on which one performs best for the weather forecasting scenario.</w:t>
+      </w:r>
+    </w:p>
+    <w:p>
+      <w:pPr>
+        <w:spacing w:line="360" w:lineRule="auto"/>
+        <w:jc w:val="lowKashida"/>
+        <w:rPr>
+          <w:rFonts w:asciiTheme="majorBidi" w:hAnsiTheme="majorBidi" w:cstheme="majorBidi"/>
+          <w:sz w:val="24"/>
+          <w:szCs w:val="24"/>
+        </w:rPr>
+      </w:pPr>
+      <w:r>
+        <w:rPr>
+          <w:rFonts w:asciiTheme="majorBidi" w:hAnsiTheme="majorBidi" w:cstheme="majorBidi"/>
+          <w:sz w:val="24"/>
+          <w:szCs w:val="24"/>
+        </w:rPr>
+        <w:t>The report will provide a comprehensive understanding of the problem and the various methods used to solve it. It will also present the results of our analysis and highlight the strengths and limitations of each classifier. The conclusion will provide insights into the best classifier for the weather forecasting scenario and make recommendations for future work.</w:t>
       </w:r>
     </w:p>
     <w:p>
@@ -1858,7 +2181,7 @@
         </w:numPr>
         <w:spacing w:line="360" w:lineRule="auto"/>
       </w:pPr>
-      <w:bookmarkStart w:id="3" w:name="_Toc125906219"/>
+      <w:bookmarkStart w:id="3" w:name="_Toc126758079"/>
       <w:r>
         <w:t>EDA</w:t>
       </w:r>
@@ -1873,7 +2196,7 @@
         </w:numPr>
         <w:spacing w:line="360" w:lineRule="auto"/>
       </w:pPr>
-      <w:bookmarkStart w:id="4" w:name="_Toc125906220"/>
+      <w:bookmarkStart w:id="4" w:name="_Toc126758080"/>
       <w:r>
         <w:t>Summery Statics</w:t>
       </w:r>
@@ -2535,6 +2858,15 @@
           <w:szCs w:val="20"/>
         </w:rPr>
         <w:br/>
+      </w:r>
+      <w:r>
+        <w:rPr>
+          <w:rFonts w:ascii="Courier New" w:eastAsia="Times New Roman" w:hAnsi="Courier New" w:cs="Courier New"/>
+          <w:color w:val="A9B7C6"/>
+          <w:sz w:val="20"/>
+          <w:szCs w:val="20"/>
+        </w:rPr>
+        <w:lastRenderedPageBreak/>
         <w:t xml:space="preserve"> </w:t>
       </w:r>
       <w:r>
@@ -3274,9 +3606,8 @@
         </w:numPr>
         <w:spacing w:line="360" w:lineRule="auto"/>
       </w:pPr>
-      <w:bookmarkStart w:id="5" w:name="_Toc125906221"/>
-      <w:r>
-        <w:lastRenderedPageBreak/>
+      <w:bookmarkStart w:id="5" w:name="_Toc126758081"/>
+      <w:r>
         <w:t>Missing Values Check</w:t>
       </w:r>
       <w:bookmarkEnd w:id="5"/>
@@ -3695,6 +4026,7 @@
         <w:rPr>
           <w:color w:val="A9B7C6"/>
         </w:rPr>
+        <w:lastRenderedPageBreak/>
         <w:t>RainTomorrow</w:t>
       </w:r>
       <w:proofErr w:type="spellEnd"/>
@@ -3778,7 +4110,7 @@
           <w:numId w:val="3"/>
         </w:numPr>
       </w:pPr>
-      <w:bookmarkStart w:id="6" w:name="_Toc125906222"/>
+      <w:bookmarkStart w:id="6" w:name="_Toc126758082"/>
       <w:r>
         <w:t>Detecting outliers</w:t>
       </w:r>
@@ -3803,7 +4135,6 @@
         <w:rPr>
           <w:noProof/>
         </w:rPr>
-        <w:lastRenderedPageBreak/>
         <w:drawing>
           <wp:inline distT="0" distB="0" distL="0" distR="0" wp14:anchorId="1A5DD246" wp14:editId="745B9600">
             <wp:extent cx="5486400" cy="3086100"/>
@@ -3851,14 +4182,27 @@
       <w:r>
         <w:t xml:space="preserve">Figure </w:t>
       </w:r>
-      <w:fldSimple w:instr=" SEQ Figure \* ARABIC ">
-        <w:r>
-          <w:rPr>
-            <w:noProof/>
-          </w:rPr>
-          <w:t>1</w:t>
-        </w:r>
-      </w:fldSimple>
+      <w:r>
+        <w:fldChar w:fldCharType="begin"/>
+      </w:r>
+      <w:r>
+        <w:instrText xml:space="preserve"> SEQ Figure \* ARABIC </w:instrText>
+      </w:r>
+      <w:r>
+        <w:fldChar w:fldCharType="separate"/>
+      </w:r>
+      <w:r>
+        <w:rPr>
+          <w:noProof/>
+        </w:rPr>
+        <w:t>1</w:t>
+      </w:r>
+      <w:r>
+        <w:rPr>
+          <w:noProof/>
+        </w:rPr>
+        <w:fldChar w:fldCharType="end"/>
+      </w:r>
       <w:r>
         <w:t xml:space="preserve"> Outliers Detected</w:t>
       </w:r>
@@ -3912,42 +4256,51 @@
           <w:sz w:val="24"/>
           <w:szCs w:val="24"/>
         </w:rPr>
-        <w:t>For region1 we have 55 rows of outliers that say the temperature above 40 degrees are outliers, after studying the data we noticed that due to high temperature the humidity was low. Referring to the relation between humidity and temperature formula simply says they are inversely proportional. If temperature increases it will lead to a decrease in relative humidity, thus the air will become drier whereas when temperature decreases, the air will become wet means the relative humidity will increase.</w:t>
-      </w:r>
-    </w:p>
-    <w:p>
-      <w:pPr>
-        <w:spacing w:line="360" w:lineRule="auto"/>
+        <w:t xml:space="preserve">For region1 we have 55 rows of outliers that say the temperature above 40 degrees are outliers, after studying the data we noticed that due to high temperature the humidity was low. Referring to the relation between humidity and temperature formula simply says </w:t>
+      </w:r>
+      <w:r>
         <w:rPr>
           <w:rFonts w:asciiTheme="majorBidi" w:hAnsiTheme="majorBidi" w:cstheme="majorBidi"/>
           <w:sz w:val="24"/>
           <w:szCs w:val="24"/>
         </w:rPr>
-      </w:pPr>
-      <w:r>
+        <w:lastRenderedPageBreak/>
+        <w:t>they are inversely proportional. If temperature increases it will lead to a decrease in relative humidity, thus the air will become drier whereas when temperature decreases, the air will become wet means the relative humidity will increase.</w:t>
+      </w:r>
+    </w:p>
+    <w:p>
+      <w:pPr>
+        <w:spacing w:line="360" w:lineRule="auto"/>
         <w:rPr>
           <w:rFonts w:asciiTheme="majorBidi" w:hAnsiTheme="majorBidi" w:cstheme="majorBidi"/>
           <w:sz w:val="24"/>
           <w:szCs w:val="24"/>
         </w:rPr>
-        <w:t xml:space="preserve">We decided on eliminating the outliers that are higher than the average of these outliers. To keep as much data as possible and try to eliminate any possible outliers </w:t>
-      </w:r>
-    </w:p>
-    <w:p>
-      <w:pPr>
-        <w:spacing w:line="360" w:lineRule="auto"/>
+      </w:pPr>
+      <w:r>
         <w:rPr>
           <w:rFonts w:asciiTheme="majorBidi" w:hAnsiTheme="majorBidi" w:cstheme="majorBidi"/>
           <w:sz w:val="24"/>
           <w:szCs w:val="24"/>
         </w:rPr>
-      </w:pPr>
-      <w:r>
+        <w:t xml:space="preserve">We decided on eliminating the outliers that are higher than the average of these outliers. To keep as much data as possible and try to eliminate any possible outliers </w:t>
+      </w:r>
+    </w:p>
+    <w:p>
+      <w:pPr>
+        <w:spacing w:line="360" w:lineRule="auto"/>
         <w:rPr>
           <w:rFonts w:asciiTheme="majorBidi" w:hAnsiTheme="majorBidi" w:cstheme="majorBidi"/>
           <w:sz w:val="24"/>
           <w:szCs w:val="24"/>
         </w:rPr>
+      </w:pPr>
+      <w:r>
+        <w:rPr>
+          <w:rFonts w:asciiTheme="majorBidi" w:hAnsiTheme="majorBidi" w:cstheme="majorBidi"/>
+          <w:sz w:val="24"/>
+          <w:szCs w:val="24"/>
+        </w:rPr>
         <w:t xml:space="preserve">Using the figures below we will notice each region and its Max Temperature outliers </w:t>
       </w:r>
     </w:p>
@@ -3977,6 +4330,7 @@
         <w:rPr>
           <w:noProof/>
         </w:rPr>
+        <w:lastRenderedPageBreak/>
         <mc:AlternateContent>
           <mc:Choice Requires="wps">
             <w:drawing>
@@ -4031,14 +4385,27 @@
                             <w:r>
                               <w:t xml:space="preserve">Figure </w:t>
                             </w:r>
-                            <w:fldSimple w:instr=" SEQ Figure \* ARABIC ">
-                              <w:r>
-                                <w:rPr>
-                                  <w:noProof/>
-                                </w:rPr>
-                                <w:t>2</w:t>
-                              </w:r>
-                            </w:fldSimple>
+                            <w:r>
+                              <w:fldChar w:fldCharType="begin"/>
+                            </w:r>
+                            <w:r>
+                              <w:instrText xml:space="preserve"> SEQ Figure \* ARABIC </w:instrText>
+                            </w:r>
+                            <w:r>
+                              <w:fldChar w:fldCharType="separate"/>
+                            </w:r>
+                            <w:r>
+                              <w:rPr>
+                                <w:noProof/>
+                              </w:rPr>
+                              <w:t>2</w:t>
+                            </w:r>
+                            <w:r>
+                              <w:rPr>
+                                <w:noProof/>
+                              </w:rPr>
+                              <w:fldChar w:fldCharType="end"/>
+                            </w:r>
                             <w:r>
                               <w:t xml:space="preserve"> MaxTemp outliers (1-4)</w:t>
                             </w:r>
@@ -4065,7 +4432,7 @@
                 <v:stroke joinstyle="miter"/>
                 <v:path gradientshapeok="t" o:connecttype="rect"/>
               </v:shapetype>
-              <v:shape id="Text Box 15" o:spid="_x0000_s1026" type="#_x0000_t202" style="position:absolute;margin-left:-.05pt;margin-top:521.7pt;width:484.65pt;height:.05pt;z-index:251661312;visibility:visible;mso-wrap-style:square;mso-wrap-distance-left:9pt;mso-wrap-distance-top:0;mso-wrap-distance-right:9pt;mso-wrap-distance-bottom:0;mso-position-horizontal:absolute;mso-position-horizontal-relative:text;mso-position-vertical:absolute;mso-position-vertical-relative:text;v-text-anchor:top" o:gfxdata="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" stroked="f">
+              <v:shape id="Text Box 15" o:spid="_x0000_s1026" type="#_x0000_t202" style="position:absolute;margin-left:-.05pt;margin-top:521.7pt;width:484.65pt;height:.05pt;z-index:251661312;visibility:visible;mso-wrap-style:square;mso-wrap-distance-left:9pt;mso-wrap-distance-top:0;mso-wrap-distance-right:9pt;mso-wrap-distance-bottom:0;mso-position-horizontal:absolute;mso-position-horizontal-relative:text;mso-position-vertical:absolute;mso-position-vertical-relative:text;v-text-anchor:top" o:gfxdata="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" stroked="f">
                 <v:textbox style="mso-fit-shape-to-text:t" inset="0,0,0,0">
                   <w:txbxContent>
                     <w:p>
@@ -4078,14 +4445,27 @@
                       <w:r>
                         <w:t xml:space="preserve">Figure </w:t>
                       </w:r>
-                      <w:fldSimple w:instr=" SEQ Figure \* ARABIC ">
-                        <w:r>
-                          <w:rPr>
-                            <w:noProof/>
-                          </w:rPr>
-                          <w:t>2</w:t>
-                        </w:r>
-                      </w:fldSimple>
+                      <w:r>
+                        <w:fldChar w:fldCharType="begin"/>
+                      </w:r>
+                      <w:r>
+                        <w:instrText xml:space="preserve"> SEQ Figure \* ARABIC </w:instrText>
+                      </w:r>
+                      <w:r>
+                        <w:fldChar w:fldCharType="separate"/>
+                      </w:r>
+                      <w:r>
+                        <w:rPr>
+                          <w:noProof/>
+                        </w:rPr>
+                        <w:t>2</w:t>
+                      </w:r>
+                      <w:r>
+                        <w:rPr>
+                          <w:noProof/>
+                        </w:rPr>
+                        <w:fldChar w:fldCharType="end"/>
+                      </w:r>
                       <w:r>
                         <w:t xml:space="preserve"> MaxTemp outliers (1-4)</w:t>
                       </w:r>
@@ -4233,14 +4613,27 @@
                             <w:r>
                               <w:t xml:space="preserve">Figure </w:t>
                             </w:r>
-                            <w:fldSimple w:instr=" SEQ Figure \* ARABIC ">
-                              <w:r>
-                                <w:rPr>
-                                  <w:noProof/>
-                                </w:rPr>
-                                <w:t>3</w:t>
-                              </w:r>
-                            </w:fldSimple>
+                            <w:r>
+                              <w:fldChar w:fldCharType="begin"/>
+                            </w:r>
+                            <w:r>
+                              <w:instrText xml:space="preserve"> SEQ Figure \* ARABIC </w:instrText>
+                            </w:r>
+                            <w:r>
+                              <w:fldChar w:fldCharType="separate"/>
+                            </w:r>
+                            <w:r>
+                              <w:rPr>
+                                <w:noProof/>
+                              </w:rPr>
+                              <w:t>3</w:t>
+                            </w:r>
+                            <w:r>
+                              <w:rPr>
+                                <w:noProof/>
+                              </w:rPr>
+                              <w:fldChar w:fldCharType="end"/>
+                            </w:r>
                             <w:r>
                               <w:t xml:space="preserve"> </w:t>
                             </w:r>
@@ -4272,7 +4665,7 @@
           </mc:Choice>
           <mc:Fallback>
             <w:pict>
-              <v:shape w14:anchorId="71BD95FB" id="Text Box 16" o:spid="_x0000_s1027" type="#_x0000_t202" style="position:absolute;margin-left:-32.65pt;margin-top:518.5pt;width:514pt;height:.05pt;z-index:251663360;visibility:visible;mso-wrap-style:square;mso-wrap-distance-left:9pt;mso-wrap-distance-top:0;mso-wrap-distance-right:9pt;mso-wrap-distance-bottom:0;mso-position-horizontal:absolute;mso-position-horizontal-relative:text;mso-position-vertical:absolute;mso-position-vertical-relative:text;v-text-anchor:top" o:gfxdata="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" stroked="f">
+              <v:shape w14:anchorId="71BD95FB" id="Text Box 16" o:spid="_x0000_s1027" type="#_x0000_t202" style="position:absolute;margin-left:-32.65pt;margin-top:518.5pt;width:514pt;height:.05pt;z-index:251663360;visibility:visible;mso-wrap-style:square;mso-wrap-distance-left:9pt;mso-wrap-distance-top:0;mso-wrap-distance-right:9pt;mso-wrap-distance-bottom:0;mso-position-horizontal:absolute;mso-position-horizontal-relative:text;mso-position-vertical:absolute;mso-position-vertical-relative:text;v-text-anchor:top" o:gfxdata="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" stroked="f">
                 <v:textbox style="mso-fit-shape-to-text:t" inset="0,0,0,0">
                   <w:txbxContent>
                     <w:p>
@@ -4285,14 +4678,27 @@
                       <w:r>
                         <w:t xml:space="preserve">Figure </w:t>
                       </w:r>
-                      <w:fldSimple w:instr=" SEQ Figure \* ARABIC ">
-                        <w:r>
-                          <w:rPr>
-                            <w:noProof/>
-                          </w:rPr>
-                          <w:t>3</w:t>
-                        </w:r>
-                      </w:fldSimple>
+                      <w:r>
+                        <w:fldChar w:fldCharType="begin"/>
+                      </w:r>
+                      <w:r>
+                        <w:instrText xml:space="preserve"> SEQ Figure \* ARABIC </w:instrText>
+                      </w:r>
+                      <w:r>
+                        <w:fldChar w:fldCharType="separate"/>
+                      </w:r>
+                      <w:r>
+                        <w:rPr>
+                          <w:noProof/>
+                        </w:rPr>
+                        <w:t>3</w:t>
+                      </w:r>
+                      <w:r>
+                        <w:rPr>
+                          <w:noProof/>
+                        </w:rPr>
+                        <w:fldChar w:fldCharType="end"/>
+                      </w:r>
                       <w:r>
                         <w:t xml:space="preserve"> </w:t>
                       </w:r>
@@ -4453,14 +4859,27 @@
                             <w:r>
                               <w:t xml:space="preserve">Figure </w:t>
                             </w:r>
-                            <w:fldSimple w:instr=" SEQ Figure \* ARABIC ">
-                              <w:r>
-                                <w:rPr>
-                                  <w:noProof/>
-                                </w:rPr>
-                                <w:t>4</w:t>
-                              </w:r>
-                            </w:fldSimple>
+                            <w:r>
+                              <w:fldChar w:fldCharType="begin"/>
+                            </w:r>
+                            <w:r>
+                              <w:instrText xml:space="preserve"> SEQ Figure \* ARABIC </w:instrText>
+                            </w:r>
+                            <w:r>
+                              <w:fldChar w:fldCharType="separate"/>
+                            </w:r>
+                            <w:r>
+                              <w:rPr>
+                                <w:noProof/>
+                              </w:rPr>
+                              <w:t>4</w:t>
+                            </w:r>
+                            <w:r>
+                              <w:rPr>
+                                <w:noProof/>
+                              </w:rPr>
+                              <w:fldChar w:fldCharType="end"/>
+                            </w:r>
                             <w:r>
                               <w:t xml:space="preserve"> </w:t>
                             </w:r>
@@ -4484,7 +4903,7 @@
           </mc:Choice>
           <mc:Fallback>
             <w:pict>
-              <v:shape w14:anchorId="372C3911" id="Text Box 8" o:spid="_x0000_s1028" type="#_x0000_t202" style="position:absolute;margin-left:-13.5pt;margin-top:449.35pt;width:6in;height:.05pt;z-index:-251644928;visibility:visible;mso-wrap-style:square;mso-wrap-distance-left:9pt;mso-wrap-distance-top:0;mso-wrap-distance-right:9pt;mso-wrap-distance-bottom:0;mso-position-horizontal:absolute;mso-position-horizontal-relative:text;mso-position-vertical:absolute;mso-position-vertical-relative:text;v-text-anchor:top" o:gfxdata="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" stroked="f">
+              <v:shape w14:anchorId="372C3911" id="Text Box 8" o:spid="_x0000_s1028" type="#_x0000_t202" style="position:absolute;margin-left:-13.5pt;margin-top:449.35pt;width:6in;height:.05pt;z-index:-251644928;visibility:visible;mso-wrap-style:square;mso-wrap-distance-left:9pt;mso-wrap-distance-top:0;mso-wrap-distance-right:9pt;mso-wrap-distance-bottom:0;mso-position-horizontal:absolute;mso-position-horizontal-relative:text;mso-position-vertical:absolute;mso-position-vertical-relative:text;v-text-anchor:top" o:gfxdata="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" stroked="f">
                 <v:textbox style="mso-fit-shape-to-text:t" inset="0,0,0,0">
                   <w:txbxContent>
                     <w:p>
@@ -4498,14 +4917,27 @@
                       <w:r>
                         <w:t xml:space="preserve">Figure </w:t>
                       </w:r>
-                      <w:fldSimple w:instr=" SEQ Figure \* ARABIC ">
-                        <w:r>
-                          <w:rPr>
-                            <w:noProof/>
-                          </w:rPr>
-                          <w:t>4</w:t>
-                        </w:r>
-                      </w:fldSimple>
+                      <w:r>
+                        <w:fldChar w:fldCharType="begin"/>
+                      </w:r>
+                      <w:r>
+                        <w:instrText xml:space="preserve"> SEQ Figure \* ARABIC </w:instrText>
+                      </w:r>
+                      <w:r>
+                        <w:fldChar w:fldCharType="separate"/>
+                      </w:r>
+                      <w:r>
+                        <w:rPr>
+                          <w:noProof/>
+                        </w:rPr>
+                        <w:t>4</w:t>
+                      </w:r>
+                      <w:r>
+                        <w:rPr>
+                          <w:noProof/>
+                        </w:rPr>
+                        <w:fldChar w:fldCharType="end"/>
+                      </w:r>
                       <w:r>
                         <w:t xml:space="preserve"> </w:t>
                       </w:r>
@@ -4598,7 +5030,7 @@
           <w:numId w:val="3"/>
         </w:numPr>
       </w:pPr>
-      <w:bookmarkStart w:id="17" w:name="_Toc125906223"/>
+      <w:bookmarkStart w:id="17" w:name="_Toc126758083"/>
       <w:r>
         <w:t>Removing outliers</w:t>
       </w:r>
@@ -4750,14 +5182,30 @@
       <w:r>
         <w:t xml:space="preserve">Figure </w:t>
       </w:r>
-      <w:fldSimple w:instr=" SEQ Figure \* ARABIC ">
-        <w:r>
-          <w:rPr>
-            <w:noProof/>
-          </w:rPr>
-          <w:t>5</w:t>
-        </w:r>
-      </w:fldSimple>
+      <w:r>
+        <w:fldChar w:fldCharType="begin"/>
+      </w:r>
+      <w:r>
+        <w:instrText xml:space="preserve"> SEQ Figure \* ARAB</w:instrText>
+      </w:r>
+      <w:r>
+        <w:instrText xml:space="preserve">IC </w:instrText>
+      </w:r>
+      <w:r>
+        <w:fldChar w:fldCharType="separate"/>
+      </w:r>
+      <w:r>
+        <w:rPr>
+          <w:noProof/>
+        </w:rPr>
+        <w:t>5</w:t>
+      </w:r>
+      <w:r>
+        <w:rPr>
+          <w:noProof/>
+        </w:rPr>
+        <w:fldChar w:fldCharType="end"/>
+      </w:r>
       <w:r>
         <w:t xml:space="preserve"> After Removing the outliers</w:t>
       </w:r>
@@ -4788,7 +5236,7 @@
           <w:numId w:val="3"/>
         </w:numPr>
       </w:pPr>
-      <w:bookmarkStart w:id="18" w:name="_Toc125906224"/>
+      <w:bookmarkStart w:id="18" w:name="_Toc126758084"/>
       <w:r>
         <w:lastRenderedPageBreak/>
         <w:t>Correlation Matrix</w:t>
@@ -4916,9 +5364,11 @@
           <w:numId w:val="3"/>
         </w:numPr>
       </w:pPr>
+      <w:bookmarkStart w:id="19" w:name="_Toc126758085"/>
       <w:r>
         <w:t>Algorithms</w:t>
       </w:r>
+      <w:bookmarkEnd w:id="19"/>
     </w:p>
     <w:p>
       <w:r>
@@ -5017,9 +5467,11 @@
           <w:numId w:val="3"/>
         </w:numPr>
       </w:pPr>
+      <w:bookmarkStart w:id="20" w:name="_Toc126758086"/>
       <w:r>
         <w:t>Results</w:t>
       </w:r>
+      <w:bookmarkEnd w:id="20"/>
     </w:p>
     <w:p>
       <w:r>
@@ -5028,7 +5480,8 @@
     </w:p>
     <w:tbl>
       <w:tblPr>
-        <w:tblW w:w="9200" w:type="dxa"/>
+        <w:tblW w:w="9448" w:type="dxa"/>
+        <w:tblInd w:w="-5" w:type="dxa"/>
         <w:tblLook w:val="04A0" w:firstRow="1" w:lastRow="0" w:firstColumn="1" w:lastColumn="0" w:noHBand="0" w:noVBand="1"/>
       </w:tblPr>
       <w:tblGrid>
@@ -5083,7 +5536,7 @@
         </w:tc>
         <w:tc>
           <w:tcPr>
-            <w:tcW w:w="1180" w:type="dxa"/>
+            <w:tcW w:w="1276" w:type="dxa"/>
             <w:tcBorders>
               <w:top w:val="single" w:sz="4" w:space="0" w:color="auto"/>
               <w:left w:val="nil"/>
@@ -5119,7 +5572,7 @@
         </w:tc>
         <w:tc>
           <w:tcPr>
-            <w:tcW w:w="1180" w:type="dxa"/>
+            <w:tcW w:w="1276" w:type="dxa"/>
             <w:tcBorders>
               <w:top w:val="single" w:sz="4" w:space="0" w:color="auto"/>
               <w:left w:val="nil"/>
@@ -5155,7 +5608,7 @@
         </w:tc>
         <w:tc>
           <w:tcPr>
-            <w:tcW w:w="1220" w:type="dxa"/>
+            <w:tcW w:w="1276" w:type="dxa"/>
             <w:tcBorders>
               <w:top w:val="single" w:sz="4" w:space="0" w:color="auto"/>
               <w:left w:val="nil"/>
@@ -5380,7 +5833,7 @@
         </w:tc>
         <w:tc>
           <w:tcPr>
-            <w:tcW w:w="1180" w:type="dxa"/>
+            <w:tcW w:w="1276" w:type="dxa"/>
             <w:tcBorders>
               <w:top w:val="nil"/>
               <w:left w:val="nil"/>
@@ -5412,7 +5865,7 @@
         </w:tc>
         <w:tc>
           <w:tcPr>
-            <w:tcW w:w="1180" w:type="dxa"/>
+            <w:tcW w:w="1276" w:type="dxa"/>
             <w:tcBorders>
               <w:top w:val="nil"/>
               <w:left w:val="nil"/>
@@ -5444,7 +5897,7 @@
         </w:tc>
         <w:tc>
           <w:tcPr>
-            <w:tcW w:w="1220" w:type="dxa"/>
+            <w:tcW w:w="1276" w:type="dxa"/>
             <w:tcBorders>
               <w:top w:val="nil"/>
               <w:left w:val="nil"/>
@@ -5653,7 +6106,7 @@
         </w:tc>
         <w:tc>
           <w:tcPr>
-            <w:tcW w:w="1180" w:type="dxa"/>
+            <w:tcW w:w="1276" w:type="dxa"/>
             <w:tcBorders>
               <w:top w:val="nil"/>
               <w:left w:val="nil"/>
@@ -5685,7 +6138,7 @@
         </w:tc>
         <w:tc>
           <w:tcPr>
-            <w:tcW w:w="1180" w:type="dxa"/>
+            <w:tcW w:w="1276" w:type="dxa"/>
             <w:tcBorders>
               <w:top w:val="nil"/>
               <w:left w:val="nil"/>
@@ -5719,7 +6172,7 @@
         </w:tc>
         <w:tc>
           <w:tcPr>
-            <w:tcW w:w="1220" w:type="dxa"/>
+            <w:tcW w:w="1276" w:type="dxa"/>
             <w:tcBorders>
               <w:top w:val="nil"/>
               <w:left w:val="nil"/>
@@ -5926,7 +6379,7 @@
         </w:tc>
         <w:tc>
           <w:tcPr>
-            <w:tcW w:w="1180" w:type="dxa"/>
+            <w:tcW w:w="1276" w:type="dxa"/>
             <w:tcBorders>
               <w:top w:val="nil"/>
               <w:left w:val="nil"/>
@@ -5958,7 +6411,7 @@
         </w:tc>
         <w:tc>
           <w:tcPr>
-            <w:tcW w:w="1180" w:type="dxa"/>
+            <w:tcW w:w="1276" w:type="dxa"/>
             <w:tcBorders>
               <w:top w:val="nil"/>
               <w:left w:val="nil"/>
@@ -5990,7 +6443,7 @@
         </w:tc>
         <w:tc>
           <w:tcPr>
-            <w:tcW w:w="1220" w:type="dxa"/>
+            <w:tcW w:w="1276" w:type="dxa"/>
             <w:tcBorders>
               <w:top w:val="nil"/>
               <w:left w:val="nil"/>
@@ -6195,7 +6648,7 @@
         </w:tc>
         <w:tc>
           <w:tcPr>
-            <w:tcW w:w="1180" w:type="dxa"/>
+            <w:tcW w:w="1276" w:type="dxa"/>
             <w:tcBorders>
               <w:top w:val="nil"/>
               <w:left w:val="nil"/>
@@ -6227,7 +6680,7 @@
         </w:tc>
         <w:tc>
           <w:tcPr>
-            <w:tcW w:w="1180" w:type="dxa"/>
+            <w:tcW w:w="1276" w:type="dxa"/>
             <w:tcBorders>
               <w:top w:val="nil"/>
               <w:left w:val="nil"/>
@@ -6259,7 +6712,7 @@
         </w:tc>
         <w:tc>
           <w:tcPr>
-            <w:tcW w:w="1220" w:type="dxa"/>
+            <w:tcW w:w="1276" w:type="dxa"/>
             <w:tcBorders>
               <w:top w:val="nil"/>
               <w:left w:val="nil"/>
@@ -6464,7 +6917,7 @@
         </w:tc>
         <w:tc>
           <w:tcPr>
-            <w:tcW w:w="1180" w:type="dxa"/>
+            <w:tcW w:w="1276" w:type="dxa"/>
             <w:tcBorders>
               <w:top w:val="nil"/>
               <w:left w:val="nil"/>
@@ -6498,7 +6951,7 @@
         </w:tc>
         <w:tc>
           <w:tcPr>
-            <w:tcW w:w="1180" w:type="dxa"/>
+            <w:tcW w:w="1276" w:type="dxa"/>
             <w:tcBorders>
               <w:top w:val="nil"/>
               <w:left w:val="nil"/>
@@ -6530,7 +6983,7 @@
         </w:tc>
         <w:tc>
           <w:tcPr>
-            <w:tcW w:w="1220" w:type="dxa"/>
+            <w:tcW w:w="1276" w:type="dxa"/>
             <w:tcBorders>
               <w:top w:val="nil"/>
               <w:left w:val="nil"/>
@@ -6696,22 +7149,35 @@
         <w:pStyle w:val="Caption"/>
         <w:jc w:val="center"/>
       </w:pPr>
-      <w:bookmarkStart w:id="19" w:name="_Ref126501765"/>
+      <w:bookmarkStart w:id="21" w:name="_Ref126501765"/>
       <w:r>
         <w:t xml:space="preserve">Table </w:t>
       </w:r>
-      <w:fldSimple w:instr=" SEQ Table \* ARABIC ">
-        <w:r>
-          <w:rPr>
-            <w:noProof/>
-          </w:rPr>
-          <w:t>1</w:t>
-        </w:r>
-      </w:fldSimple>
+      <w:r>
+        <w:fldChar w:fldCharType="begin"/>
+      </w:r>
+      <w:r>
+        <w:instrText xml:space="preserve"> SEQ Table \* ARABIC </w:instrText>
+      </w:r>
+      <w:r>
+        <w:fldChar w:fldCharType="separate"/>
+      </w:r>
+      <w:r>
+        <w:rPr>
+          <w:noProof/>
+        </w:rPr>
+        <w:t>1</w:t>
+      </w:r>
+      <w:r>
+        <w:rPr>
+          <w:noProof/>
+        </w:rPr>
+        <w:fldChar w:fldCharType="end"/>
+      </w:r>
       <w:r>
         <w:t xml:space="preserve"> Classifiers Results -- Removing outliers</w:t>
       </w:r>
-      <w:bookmarkEnd w:id="19"/>
+      <w:bookmarkEnd w:id="21"/>
     </w:p>
     <w:p>
       <w:r>
@@ -8439,22 +8905,35 @@
         <w:pStyle w:val="Caption"/>
         <w:jc w:val="center"/>
       </w:pPr>
-      <w:bookmarkStart w:id="20" w:name="_Ref126501946"/>
+      <w:bookmarkStart w:id="22" w:name="_Ref126501946"/>
       <w:r>
         <w:t xml:space="preserve">Table </w:t>
       </w:r>
-      <w:fldSimple w:instr=" SEQ Table \* ARABIC ">
-        <w:r>
-          <w:rPr>
-            <w:noProof/>
-          </w:rPr>
-          <w:t>2</w:t>
-        </w:r>
-      </w:fldSimple>
+      <w:r>
+        <w:fldChar w:fldCharType="begin"/>
+      </w:r>
+      <w:r>
+        <w:instrText xml:space="preserve"> SEQ Table \* ARABIC </w:instrText>
+      </w:r>
+      <w:r>
+        <w:fldChar w:fldCharType="separate"/>
+      </w:r>
+      <w:r>
+        <w:rPr>
+          <w:noProof/>
+        </w:rPr>
+        <w:t>2</w:t>
+      </w:r>
+      <w:r>
+        <w:rPr>
+          <w:noProof/>
+        </w:rPr>
+        <w:fldChar w:fldCharType="end"/>
+      </w:r>
       <w:r>
         <w:t xml:space="preserve"> Classifiers Results -- Replacing outliers</w:t>
       </w:r>
-      <w:bookmarkEnd w:id="20"/>
+      <w:bookmarkEnd w:id="22"/>
     </w:p>
     <w:p/>
     <w:p/>
@@ -8516,8 +8995,13 @@
           <w:numId w:val="3"/>
         </w:numPr>
       </w:pPr>
-      <w:r>
-        <w:t xml:space="preserve">Decision Tree Result </w:t>
+      <w:bookmarkStart w:id="23" w:name="_Toc126758087"/>
+      <w:r>
+        <w:t>Decision Tree Result</w:t>
+      </w:r>
+      <w:bookmarkEnd w:id="23"/>
+      <w:r>
+        <w:t xml:space="preserve"> </w:t>
       </w:r>
     </w:p>
     <w:p>
@@ -8574,22 +9058,35 @@
                               <w:pStyle w:val="Caption"/>
                               <w:jc w:val="center"/>
                             </w:pPr>
-                            <w:bookmarkStart w:id="21" w:name="_Toc126500610"/>
+                            <w:bookmarkStart w:id="24" w:name="_Toc126500610"/>
                             <w:r>
                               <w:t xml:space="preserve">Figure </w:t>
                             </w:r>
-                            <w:fldSimple w:instr=" SEQ Figure \* ARABIC ">
-                              <w:r>
-                                <w:rPr>
-                                  <w:noProof/>
-                                </w:rPr>
-                                <w:t>6</w:t>
-                              </w:r>
-                            </w:fldSimple>
+                            <w:r>
+                              <w:fldChar w:fldCharType="begin"/>
+                            </w:r>
+                            <w:r>
+                              <w:instrText xml:space="preserve"> SEQ Figure \* ARABIC </w:instrText>
+                            </w:r>
+                            <w:r>
+                              <w:fldChar w:fldCharType="separate"/>
+                            </w:r>
+                            <w:r>
+                              <w:rPr>
+                                <w:noProof/>
+                              </w:rPr>
+                              <w:t>6</w:t>
+                            </w:r>
+                            <w:r>
+                              <w:rPr>
+                                <w:noProof/>
+                              </w:rPr>
+                              <w:fldChar w:fldCharType="end"/>
+                            </w:r>
                             <w:r>
                               <w:t xml:space="preserve"> Decision Tree plot</w:t>
                             </w:r>
-                            <w:bookmarkEnd w:id="21"/>
+                            <w:bookmarkEnd w:id="24"/>
                           </w:p>
                         </w:txbxContent>
                       </wps:txbx>
@@ -8607,7 +9104,7 @@
           </mc:Choice>
           <mc:Fallback>
             <w:pict>
-              <v:shape w14:anchorId="00DF568D" id="Text Box 4" o:spid="_x0000_s1029" type="#_x0000_t202" style="position:absolute;margin-left:-64.6pt;margin-top:263.3pt;width:8in;height:.05pt;z-index:-251649024;visibility:visible;mso-wrap-style:square;mso-wrap-distance-left:9pt;mso-wrap-distance-top:0;mso-wrap-distance-right:9pt;mso-wrap-distance-bottom:0;mso-position-horizontal:absolute;mso-position-horizontal-relative:text;mso-position-vertical:absolute;mso-position-vertical-relative:text;v-text-anchor:top" o:gfxdata="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" stroked="f">
+              <v:shape w14:anchorId="00DF568D" id="Text Box 4" o:spid="_x0000_s1029" type="#_x0000_t202" style="position:absolute;margin-left:-64.6pt;margin-top:263.3pt;width:8in;height:.05pt;z-index:-251649024;visibility:visible;mso-wrap-style:square;mso-wrap-distance-left:9pt;mso-wrap-distance-top:0;mso-wrap-distance-right:9pt;mso-wrap-distance-bottom:0;mso-position-horizontal:absolute;mso-position-horizontal-relative:text;mso-position-vertical:absolute;mso-position-vertical-relative:text;v-text-anchor:top" o:gfxdata="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" stroked="f">
                 <v:textbox style="mso-fit-shape-to-text:t" inset="0,0,0,0">
                   <w:txbxContent>
                     <w:p>
@@ -8615,22 +9112,35 @@
                         <w:pStyle w:val="Caption"/>
                         <w:jc w:val="center"/>
                       </w:pPr>
-                      <w:bookmarkStart w:id="22" w:name="_Toc126500610"/>
+                      <w:bookmarkStart w:id="25" w:name="_Toc126500610"/>
                       <w:r>
                         <w:t xml:space="preserve">Figure </w:t>
                       </w:r>
-                      <w:fldSimple w:instr=" SEQ Figure \* ARABIC ">
-                        <w:r>
-                          <w:rPr>
-                            <w:noProof/>
-                          </w:rPr>
-                          <w:t>6</w:t>
-                        </w:r>
-                      </w:fldSimple>
+                      <w:r>
+                        <w:fldChar w:fldCharType="begin"/>
+                      </w:r>
+                      <w:r>
+                        <w:instrText xml:space="preserve"> SEQ Figure \* ARABIC </w:instrText>
+                      </w:r>
+                      <w:r>
+                        <w:fldChar w:fldCharType="separate"/>
+                      </w:r>
+                      <w:r>
+                        <w:rPr>
+                          <w:noProof/>
+                        </w:rPr>
+                        <w:t>6</w:t>
+                      </w:r>
+                      <w:r>
+                        <w:rPr>
+                          <w:noProof/>
+                        </w:rPr>
+                        <w:fldChar w:fldCharType="end"/>
+                      </w:r>
                       <w:r>
                         <w:t xml:space="preserve"> Decision Tree plot</w:t>
                       </w:r>
-                      <w:bookmarkEnd w:id="22"/>
+                      <w:bookmarkEnd w:id="25"/>
                     </w:p>
                   </w:txbxContent>
                 </v:textbox>
@@ -8727,7 +9237,7 @@
 </file>
 
 <file path=word/endnotes.xml><?xml version="1.0" encoding="utf-8"?>
-<w:endnotes xmlns:wpc="http://schemas.microsoft.com/office/word/2010/wordprocessingCanvas" xmlns:cx="http://schemas.microsoft.com/office/drawing/2014/chartex" xmlns:cx1="http://schemas.microsoft.com/office/drawing/2015/9/8/chartex" xmlns:cx2="http://schemas.microsoft.com/office/drawing/2015/10/21/chartex" xmlns:cx3="http://schemas.microsoft.com/office/drawing/2016/5/9/chartex" xmlns:cx4="http://schemas.microsoft.com/office/drawing/2016/5/10/chartex" xmlns:cx5="http://schemas.microsoft.com/office/drawing/2016/5/11/chartex" xmlns:cx6="http://schemas.microsoft.com/office/drawing/2016/5/12/chartex" xmlns:cx7="http://schemas.microsoft.com/office/drawing/2016/5/13/chartex" xmlns:cx8="http://schemas.microsoft.com/office/drawing/2016/5/14/chartex" xmlns:mc="http://schemas.openxmlformats.org/markup-compatibility/2006" xmlns:aink="http://schemas.microsoft.com/office/drawing/2016/ink" xmlns:am3d="http://schemas.microsoft.com/office/drawing/2017/model3d" xmlns:o="urn:schemas-microsoft-com:office:office" xmlns:oel="http://schemas.microsoft.com/office/2019/extlst" xmlns:r="http://schemas.openxmlformats.org/officeDocument/2006/relationships" xmlns:m="http://schemas.openxmlformats.org/officeDocument/2006/math" xmlns:v="urn:schemas-microsoft-com:vml" xmlns:wp14="http://schemas.microsoft.com/office/word/2010/wordprocessingDrawing" xmlns:wp="http://schemas.openxmlformats.org/drawingml/2006/wordprocessingDrawing" xmlns:w10="urn:schemas-microsoft-com:office:word" xmlns:w="http://schemas.openxmlformats.org/wordprocessingml/2006/main" xmlns:w14="http://schemas.microsoft.com/office/word/2010/wordml" xmlns:w15="http://schemas.microsoft.com/office/word/2012/wordml" xmlns:w16cex="http://schemas.microsoft.com/office/word/2018/wordml/cex" xmlns:w16cid="http://schemas.microsoft.com/office/word/2016/wordml/cid" xmlns:w16="http://schemas.microsoft.com/office/word/2018/wordml" xmlns:w16sdtdh="http://schemas.microsoft.com/office/word/2020/wordml/sdtdatahash" xmlns:w16se="http://schemas.microsoft.com/office/word/2015/wordml/symex" xmlns:wpg="http://schemas.microsoft.com/office/word/2010/wordprocessingGroup" xmlns:wpi="http://schemas.microsoft.com/office/word/2010/wordprocessingInk" xmlns:wne="http://schemas.microsoft.com/office/word/2006/wordml" xmlns:wps="http://schemas.microsoft.com/office/word/2010/wordprocessingShape" mc:Ignorable="w14 w15 w16se w16cid w16 w16cex w16sdtdh wp14">
+<w:endnotes xmlns:wpc="http://schemas.microsoft.com/office/word/2010/wordprocessingCanvas" xmlns:cx="http://schemas.microsoft.com/office/drawing/2014/chartex" xmlns:cx1="http://schemas.microsoft.com/office/drawing/2015/9/8/chartex" xmlns:cx2="http://schemas.microsoft.com/office/drawing/2015/10/21/chartex" xmlns:cx3="http://schemas.microsoft.com/office/drawing/2016/5/9/chartex" xmlns:cx4="http://schemas.microsoft.com/office/drawing/2016/5/10/chartex" xmlns:cx5="http://schemas.microsoft.com/office/drawing/2016/5/11/chartex" xmlns:cx6="http://schemas.microsoft.com/office/drawing/2016/5/12/chartex" xmlns:cx7="http://schemas.microsoft.com/office/drawing/2016/5/13/chartex" xmlns:cx8="http://schemas.microsoft.com/office/drawing/2016/5/14/chartex" xmlns:mc="http://schemas.openxmlformats.org/markup-compatibility/2006" xmlns:aink="http://schemas.microsoft.com/office/drawing/2016/ink" xmlns:am3d="http://schemas.microsoft.com/office/drawing/2017/model3d" xmlns:o="urn:schemas-microsoft-com:office:office" xmlns:r="http://schemas.openxmlformats.org/officeDocument/2006/relationships" xmlns:m="http://schemas.openxmlformats.org/officeDocument/2006/math" xmlns:v="urn:schemas-microsoft-com:vml" xmlns:wp14="http://schemas.microsoft.com/office/word/2010/wordprocessingDrawing" xmlns:wp="http://schemas.openxmlformats.org/drawingml/2006/wordprocessingDrawing" xmlns:w10="urn:schemas-microsoft-com:office:word" xmlns:w="http://schemas.openxmlformats.org/wordprocessingml/2006/main" xmlns:w14="http://schemas.microsoft.com/office/word/2010/wordml" xmlns:w15="http://schemas.microsoft.com/office/word/2012/wordml" xmlns:w16cex="http://schemas.microsoft.com/office/word/2018/wordml/cex" xmlns:w16cid="http://schemas.microsoft.com/office/word/2016/wordml/cid" xmlns:w16="http://schemas.microsoft.com/office/word/2018/wordml" xmlns:w16se="http://schemas.microsoft.com/office/word/2015/wordml/symex" xmlns:wpg="http://schemas.microsoft.com/office/word/2010/wordprocessingGroup" xmlns:wpi="http://schemas.microsoft.com/office/word/2010/wordprocessingInk" xmlns:wne="http://schemas.microsoft.com/office/word/2006/wordml" xmlns:wps="http://schemas.microsoft.com/office/word/2010/wordprocessingShape" mc:Ignorable="w14 w15 w16se w16cid w16 w16cex wp14">
   <w:endnote w:type="separator" w:id="-1">
     <w:p>
       <w:pPr>
@@ -8752,7 +9262,7 @@
 </file>
 
 <file path=word/footnotes.xml><?xml version="1.0" encoding="utf-8"?>
-<w:footnotes xmlns:wpc="http://schemas.microsoft.com/office/word/2010/wordprocessingCanvas" xmlns:cx="http://schemas.microsoft.com/office/drawing/2014/chartex" xmlns:cx1="http://schemas.microsoft.com/office/drawing/2015/9/8/chartex" xmlns:cx2="http://schemas.microsoft.com/office/drawing/2015/10/21/chartex" xmlns:cx3="http://schemas.microsoft.com/office/drawing/2016/5/9/chartex" xmlns:cx4="http://schemas.microsoft.com/office/drawing/2016/5/10/chartex" xmlns:cx5="http://schemas.microsoft.com/office/drawing/2016/5/11/chartex" xmlns:cx6="http://schemas.microsoft.com/office/drawing/2016/5/12/chartex" xmlns:cx7="http://schemas.microsoft.com/office/drawing/2016/5/13/chartex" xmlns:cx8="http://schemas.microsoft.com/office/drawing/2016/5/14/chartex" xmlns:mc="http://schemas.openxmlformats.org/markup-compatibility/2006" xmlns:aink="http://schemas.microsoft.com/office/drawing/2016/ink" xmlns:am3d="http://schemas.microsoft.com/office/drawing/2017/model3d" xmlns:o="urn:schemas-microsoft-com:office:office" xmlns:oel="http://schemas.microsoft.com/office/2019/extlst" xmlns:r="http://schemas.openxmlformats.org/officeDocument/2006/relationships" xmlns:m="http://schemas.openxmlformats.org/officeDocument/2006/math" xmlns:v="urn:schemas-microsoft-com:vml" xmlns:wp14="http://schemas.microsoft.com/office/word/2010/wordprocessingDrawing" xmlns:wp="http://schemas.openxmlformats.org/drawingml/2006/wordprocessingDrawing" xmlns:w10="urn:schemas-microsoft-com:office:word" xmlns:w="http://schemas.openxmlformats.org/wordprocessingml/2006/main" xmlns:w14="http://schemas.microsoft.com/office/word/2010/wordml" xmlns:w15="http://schemas.microsoft.com/office/word/2012/wordml" xmlns:w16cex="http://schemas.microsoft.com/office/word/2018/wordml/cex" xmlns:w16cid="http://schemas.microsoft.com/office/word/2016/wordml/cid" xmlns:w16="http://schemas.microsoft.com/office/word/2018/wordml" xmlns:w16sdtdh="http://schemas.microsoft.com/office/word/2020/wordml/sdtdatahash" xmlns:w16se="http://schemas.microsoft.com/office/word/2015/wordml/symex" xmlns:wpg="http://schemas.microsoft.com/office/word/2010/wordprocessingGroup" xmlns:wpi="http://schemas.microsoft.com/office/word/2010/wordprocessingInk" xmlns:wne="http://schemas.microsoft.com/office/word/2006/wordml" xmlns:wps="http://schemas.microsoft.com/office/word/2010/wordprocessingShape" mc:Ignorable="w14 w15 w16se w16cid w16 w16cex w16sdtdh wp14">
+<w:footnotes xmlns:wpc="http://schemas.microsoft.com/office/word/2010/wordprocessingCanvas" xmlns:cx="http://schemas.microsoft.com/office/drawing/2014/chartex" xmlns:cx1="http://schemas.microsoft.com/office/drawing/2015/9/8/chartex" xmlns:cx2="http://schemas.microsoft.com/office/drawing/2015/10/21/chartex" xmlns:cx3="http://schemas.microsoft.com/office/drawing/2016/5/9/chartex" xmlns:cx4="http://schemas.microsoft.com/office/drawing/2016/5/10/chartex" xmlns:cx5="http://schemas.microsoft.com/office/drawing/2016/5/11/chartex" xmlns:cx6="http://schemas.microsoft.com/office/drawing/2016/5/12/chartex" xmlns:cx7="http://schemas.microsoft.com/office/drawing/2016/5/13/chartex" xmlns:cx8="http://schemas.microsoft.com/office/drawing/2016/5/14/chartex" xmlns:mc="http://schemas.openxmlformats.org/markup-compatibility/2006" xmlns:aink="http://schemas.microsoft.com/office/drawing/2016/ink" xmlns:am3d="http://schemas.microsoft.com/office/drawing/2017/model3d" xmlns:o="urn:schemas-microsoft-com:office:office" xmlns:r="http://schemas.openxmlformats.org/officeDocument/2006/relationships" xmlns:m="http://schemas.openxmlformats.org/officeDocument/2006/math" xmlns:v="urn:schemas-microsoft-com:vml" xmlns:wp14="http://schemas.microsoft.com/office/word/2010/wordprocessingDrawing" xmlns:wp="http://schemas.openxmlformats.org/drawingml/2006/wordprocessingDrawing" xmlns:w10="urn:schemas-microsoft-com:office:word" xmlns:w="http://schemas.openxmlformats.org/wordprocessingml/2006/main" xmlns:w14="http://schemas.microsoft.com/office/word/2010/wordml" xmlns:w15="http://schemas.microsoft.com/office/word/2012/wordml" xmlns:w16cex="http://schemas.microsoft.com/office/word/2018/wordml/cex" xmlns:w16cid="http://schemas.microsoft.com/office/word/2016/wordml/cid" xmlns:w16="http://schemas.microsoft.com/office/word/2018/wordml" xmlns:w16se="http://schemas.microsoft.com/office/word/2015/wordml/symex" xmlns:wpg="http://schemas.microsoft.com/office/word/2010/wordprocessingGroup" xmlns:wpi="http://schemas.microsoft.com/office/word/2010/wordprocessingInk" xmlns:wne="http://schemas.microsoft.com/office/word/2006/wordml" xmlns:wps="http://schemas.microsoft.com/office/word/2010/wordprocessingShape" mc:Ignorable="w14 w15 w16se w16cid w16 w16cex wp14">
   <w:footnote w:type="separator" w:id="-1">
     <w:p>
       <w:pPr>
@@ -8777,7 +9287,7 @@
 </file>
 
 <file path=word/numbering.xml><?xml version="1.0" encoding="utf-8"?>
-<w:numbering xmlns:wpc="http://schemas.microsoft.com/office/word/2010/wordprocessingCanvas" xmlns:cx="http://schemas.microsoft.com/office/drawing/2014/chartex" xmlns:cx1="http://schemas.microsoft.com/office/drawing/2015/9/8/chartex" xmlns:cx2="http://schemas.microsoft.com/office/drawing/2015/10/21/chartex" xmlns:cx3="http://schemas.microsoft.com/office/drawing/2016/5/9/chartex" xmlns:cx4="http://schemas.microsoft.com/office/drawing/2016/5/10/chartex" xmlns:cx5="http://schemas.microsoft.com/office/drawing/2016/5/11/chartex" xmlns:cx6="http://schemas.microsoft.com/office/drawing/2016/5/12/chartex" xmlns:cx7="http://schemas.microsoft.com/office/drawing/2016/5/13/chartex" xmlns:cx8="http://schemas.microsoft.com/office/drawing/2016/5/14/chartex" xmlns:mc="http://schemas.openxmlformats.org/markup-compatibility/2006" xmlns:aink="http://schemas.microsoft.com/office/drawing/2016/ink" xmlns:am3d="http://schemas.microsoft.com/office/drawing/2017/model3d" xmlns:o="urn:schemas-microsoft-com:office:office" xmlns:oel="http://schemas.microsoft.com/office/2019/extlst" xmlns:r="http://schemas.openxmlformats.org/officeDocument/2006/relationships" xmlns:m="http://schemas.openxmlformats.org/officeDocument/2006/math" xmlns:v="urn:schemas-microsoft-com:vml" xmlns:wp14="http://schemas.microsoft.com/office/word/2010/wordprocessingDrawing" xmlns:wp="http://schemas.openxmlformats.org/drawingml/2006/wordprocessingDrawing" xmlns:w10="urn:schemas-microsoft-com:office:word" xmlns:w="http://schemas.openxmlformats.org/wordprocessingml/2006/main" xmlns:w14="http://schemas.microsoft.com/office/word/2010/wordml" xmlns:w15="http://schemas.microsoft.com/office/word/2012/wordml" xmlns:w16cex="http://schemas.microsoft.com/office/word/2018/wordml/cex" xmlns:w16cid="http://schemas.microsoft.com/office/word/2016/wordml/cid" xmlns:w16="http://schemas.microsoft.com/office/word/2018/wordml" xmlns:w16sdtdh="http://schemas.microsoft.com/office/word/2020/wordml/sdtdatahash" xmlns:w16se="http://schemas.microsoft.com/office/word/2015/wordml/symex" xmlns:wpg="http://schemas.microsoft.com/office/word/2010/wordprocessingGroup" xmlns:wpi="http://schemas.microsoft.com/office/word/2010/wordprocessingInk" xmlns:wne="http://schemas.microsoft.com/office/word/2006/wordml" xmlns:wps="http://schemas.microsoft.com/office/word/2010/wordprocessingShape" mc:Ignorable="w14 w15 w16se w16cid w16 w16cex w16sdtdh wp14">
+<w:numbering xmlns:wpc="http://schemas.microsoft.com/office/word/2010/wordprocessingCanvas" xmlns:cx="http://schemas.microsoft.com/office/drawing/2014/chartex" xmlns:cx1="http://schemas.microsoft.com/office/drawing/2015/9/8/chartex" xmlns:cx2="http://schemas.microsoft.com/office/drawing/2015/10/21/chartex" xmlns:cx3="http://schemas.microsoft.com/office/drawing/2016/5/9/chartex" xmlns:cx4="http://schemas.microsoft.com/office/drawing/2016/5/10/chartex" xmlns:cx5="http://schemas.microsoft.com/office/drawing/2016/5/11/chartex" xmlns:cx6="http://schemas.microsoft.com/office/drawing/2016/5/12/chartex" xmlns:cx7="http://schemas.microsoft.com/office/drawing/2016/5/13/chartex" xmlns:cx8="http://schemas.microsoft.com/office/drawing/2016/5/14/chartex" xmlns:mc="http://schemas.openxmlformats.org/markup-compatibility/2006" xmlns:aink="http://schemas.microsoft.com/office/drawing/2016/ink" xmlns:am3d="http://schemas.microsoft.com/office/drawing/2017/model3d" xmlns:o="urn:schemas-microsoft-com:office:office" xmlns:r="http://schemas.openxmlformats.org/officeDocument/2006/relationships" xmlns:m="http://schemas.openxmlformats.org/officeDocument/2006/math" xmlns:v="urn:schemas-microsoft-com:vml" xmlns:wp14="http://schemas.microsoft.com/office/word/2010/wordprocessingDrawing" xmlns:wp="http://schemas.openxmlformats.org/drawingml/2006/wordprocessingDrawing" xmlns:w10="urn:schemas-microsoft-com:office:word" xmlns:w="http://schemas.openxmlformats.org/wordprocessingml/2006/main" xmlns:w14="http://schemas.microsoft.com/office/word/2010/wordml" xmlns:w15="http://schemas.microsoft.com/office/word/2012/wordml" xmlns:w16cex="http://schemas.microsoft.com/office/word/2018/wordml/cex" xmlns:w16cid="http://schemas.microsoft.com/office/word/2016/wordml/cid" xmlns:w16="http://schemas.microsoft.com/office/word/2018/wordml" xmlns:w16se="http://schemas.microsoft.com/office/word/2015/wordml/symex" xmlns:wpg="http://schemas.microsoft.com/office/word/2010/wordprocessingGroup" xmlns:wpi="http://schemas.microsoft.com/office/word/2010/wordprocessingInk" xmlns:wne="http://schemas.microsoft.com/office/word/2006/wordml" xmlns:wps="http://schemas.microsoft.com/office/word/2010/wordprocessingShape" mc:Ignorable="w14 w15 w16se w16cid w16 w16cex wp14">
   <w:abstractNum w:abstractNumId="0" w15:restartNumberingAfterBreak="0">
     <w:nsid w:val="0D5D6AD2"/>
     <w:multiLevelType w:val="hybridMultilevel"/>
@@ -9324,29 +9834,29 @@
       </w:pPr>
     </w:lvl>
   </w:abstractNum>
-  <w:num w:numId="1" w16cid:durableId="4983420">
+  <w:num w:numId="1">
     <w:abstractNumId w:val="4"/>
   </w:num>
-  <w:num w:numId="2" w16cid:durableId="364983941">
+  <w:num w:numId="2">
     <w:abstractNumId w:val="5"/>
   </w:num>
-  <w:num w:numId="3" w16cid:durableId="367413223">
+  <w:num w:numId="3">
     <w:abstractNumId w:val="2"/>
   </w:num>
-  <w:num w:numId="4" w16cid:durableId="1955868664">
+  <w:num w:numId="4">
     <w:abstractNumId w:val="0"/>
   </w:num>
-  <w:num w:numId="5" w16cid:durableId="363479717">
+  <w:num w:numId="5">
     <w:abstractNumId w:val="1"/>
   </w:num>
-  <w:num w:numId="6" w16cid:durableId="373189748">
+  <w:num w:numId="6">
     <w:abstractNumId w:val="3"/>
   </w:num>
 </w:numbering>
 </file>
 
 <file path=word/styles.xml><?xml version="1.0" encoding="utf-8"?>
-<w:styles xmlns:mc="http://schemas.openxmlformats.org/markup-compatibility/2006" xmlns:r="http://schemas.openxmlformats.org/officeDocument/2006/relationships" xmlns:w="http://schemas.openxmlformats.org/wordprocessingml/2006/main" xmlns:w14="http://schemas.microsoft.com/office/word/2010/wordml" xmlns:w15="http://schemas.microsoft.com/office/word/2012/wordml" xmlns:w16cex="http://schemas.microsoft.com/office/word/2018/wordml/cex" xmlns:w16cid="http://schemas.microsoft.com/office/word/2016/wordml/cid" xmlns:w16="http://schemas.microsoft.com/office/word/2018/wordml" xmlns:w16sdtdh="http://schemas.microsoft.com/office/word/2020/wordml/sdtdatahash" xmlns:w16se="http://schemas.microsoft.com/office/word/2015/wordml/symex" mc:Ignorable="w14 w15 w16se w16cid w16 w16cex w16sdtdh">
+<w:styles xmlns:mc="http://schemas.openxmlformats.org/markup-compatibility/2006" xmlns:r="http://schemas.openxmlformats.org/officeDocument/2006/relationships" xmlns:w="http://schemas.openxmlformats.org/wordprocessingml/2006/main" xmlns:w14="http://schemas.microsoft.com/office/word/2010/wordml" xmlns:w15="http://schemas.microsoft.com/office/word/2012/wordml" xmlns:w16cex="http://schemas.microsoft.com/office/word/2018/wordml/cex" xmlns:w16cid="http://schemas.microsoft.com/office/word/2016/wordml/cid" xmlns:w16="http://schemas.microsoft.com/office/word/2018/wordml" xmlns:w16se="http://schemas.microsoft.com/office/word/2015/wordml/symex" mc:Ignorable="w14 w15 w16se w16cid w16 w16cex">
   <w:docDefaults>
     <w:rPrDefault>
       <w:rPr>

</xml_diff>